<commit_message>
Course de chevaux début
</commit_message>
<xml_diff>
--- a/03-Databases/Analyse/05-Courses_de_cheveaux/Courses_de_chevaux.docx
+++ b/03-Databases/Analyse/05-Courses_de_cheveaux/Courses_de_chevaux.docx
@@ -66,13 +66,14 @@
           <w:numId w:val="1"/>
         </w:numPr>
       </w:pPr>
-      <w:proofErr w:type="spellStart"/>
-      <w:r>
-        <w:t>Répérez</w:t>
-      </w:r>
-      <w:proofErr w:type="spellEnd"/>
-      <w:r>
-        <w:t xml:space="preserve"> les dépendances fonctionnelles</w:t>
+      <w:r>
+        <w:t>R</w:t>
+      </w:r>
+      <w:r>
+        <w:t>e</w:t>
+      </w:r>
+      <w:r>
+        <w:t>pérez les dépendances fonctionnelles</w:t>
       </w:r>
     </w:p>
     <w:p>
@@ -309,7 +310,25 @@
         </w:numPr>
       </w:pPr>
       <w:r>
-        <w:t>Le résultat : l’ordre d’arrivée des chevaux.</w:t>
+        <w:t xml:space="preserve">Le </w:t>
+      </w:r>
+      <w:r>
+        <w:rPr>
+          <w:highlight w:val="green"/>
+        </w:rPr>
+        <w:t>résultat</w:t>
+      </w:r>
+      <w:r>
+        <w:t xml:space="preserve"> : </w:t>
+      </w:r>
+      <w:r>
+        <w:rPr>
+          <w:highlight w:val="yellow"/>
+        </w:rPr>
+        <w:t>l’ordre d’arrivée des chevaux</w:t>
+      </w:r>
+      <w:r>
+        <w:t>.</w:t>
       </w:r>
     </w:p>
     <w:p>
@@ -320,7 +339,16 @@
         </w:numPr>
       </w:pPr>
       <w:r>
-        <w:t>Le gain total du parieur pour la course (couplé = somme jouée x 2, tiercé = somme jouée * 3, etc…).</w:t>
+        <w:t xml:space="preserve">Le </w:t>
+      </w:r>
+      <w:r>
+        <w:rPr>
+          <w:highlight w:val="yellow"/>
+        </w:rPr>
+        <w:t>gain total</w:t>
+      </w:r>
+      <w:r>
+        <w:t xml:space="preserve"> du parieur pour la course (couplé = somme jouée x 2, tiercé = somme jouée * 3, etc…).</w:t>
       </w:r>
     </w:p>
     <w:p>
@@ -358,8 +386,8 @@
         <w:tblLook w:val="04A0" w:firstRow="1" w:lastRow="0" w:firstColumn="1" w:lastColumn="0" w:noHBand="0" w:noVBand="1"/>
       </w:tblPr>
       <w:tblGrid>
-        <w:gridCol w:w="2608"/>
-        <w:gridCol w:w="2921"/>
+        <w:gridCol w:w="3119"/>
+        <w:gridCol w:w="2410"/>
         <w:gridCol w:w="1984"/>
         <w:gridCol w:w="1134"/>
         <w:gridCol w:w="2977"/>
@@ -372,23 +400,41 @@
         <w:tc>
           <w:tcPr>
             <w:cnfStyle w:val="001000000000" w:firstRow="0" w:lastRow="0" w:firstColumn="1" w:lastColumn="0" w:oddVBand="0" w:evenVBand="0" w:oddHBand="0" w:evenHBand="0" w:firstRowFirstColumn="0" w:firstRowLastColumn="0" w:lastRowFirstColumn="0" w:lastRowLastColumn="0"/>
-            <w:tcW w:w="2608" w:type="dxa"/>
-          </w:tcPr>
-          <w:p>
-            <w:r>
+            <w:tcW w:w="3119" w:type="dxa"/>
+          </w:tcPr>
+          <w:p>
+            <w:pPr>
+              <w:rPr>
+                <w:sz w:val="20"/>
+                <w:szCs w:val="20"/>
+              </w:rPr>
+            </w:pPr>
+            <w:r>
+              <w:rPr>
+                <w:sz w:val="20"/>
+                <w:szCs w:val="20"/>
+              </w:rPr>
               <w:t>Mnémonique</w:t>
             </w:r>
           </w:p>
         </w:tc>
         <w:tc>
           <w:tcPr>
-            <w:tcW w:w="2921" w:type="dxa"/>
+            <w:tcW w:w="2410" w:type="dxa"/>
           </w:tcPr>
           <w:p>
             <w:pPr>
               <w:cnfStyle w:val="100000000000" w:firstRow="1" w:lastRow="0" w:firstColumn="0" w:lastColumn="0" w:oddVBand="0" w:evenVBand="0" w:oddHBand="0" w:evenHBand="0" w:firstRowFirstColumn="0" w:firstRowLastColumn="0" w:lastRowFirstColumn="0" w:lastRowLastColumn="0"/>
-            </w:pPr>
-            <w:r>
+              <w:rPr>
+                <w:sz w:val="20"/>
+                <w:szCs w:val="20"/>
+              </w:rPr>
+            </w:pPr>
+            <w:r>
+              <w:rPr>
+                <w:sz w:val="20"/>
+                <w:szCs w:val="20"/>
+              </w:rPr>
               <w:t>Signification</w:t>
             </w:r>
           </w:p>
@@ -400,8 +446,16 @@
           <w:p>
             <w:pPr>
               <w:cnfStyle w:val="100000000000" w:firstRow="1" w:lastRow="0" w:firstColumn="0" w:lastColumn="0" w:oddVBand="0" w:evenVBand="0" w:oddHBand="0" w:evenHBand="0" w:firstRowFirstColumn="0" w:firstRowLastColumn="0" w:lastRowFirstColumn="0" w:lastRowLastColumn="0"/>
-            </w:pPr>
-            <w:r>
+              <w:rPr>
+                <w:sz w:val="20"/>
+                <w:szCs w:val="20"/>
+              </w:rPr>
+            </w:pPr>
+            <w:r>
+              <w:rPr>
+                <w:sz w:val="20"/>
+                <w:szCs w:val="20"/>
+              </w:rPr>
               <w:t>Type</w:t>
             </w:r>
           </w:p>
@@ -413,8 +467,16 @@
           <w:p>
             <w:pPr>
               <w:cnfStyle w:val="100000000000" w:firstRow="1" w:lastRow="0" w:firstColumn="0" w:lastColumn="0" w:oddVBand="0" w:evenVBand="0" w:oddHBand="0" w:evenHBand="0" w:firstRowFirstColumn="0" w:firstRowLastColumn="0" w:lastRowFirstColumn="0" w:lastRowLastColumn="0"/>
-            </w:pPr>
-            <w:r>
+              <w:rPr>
+                <w:sz w:val="20"/>
+                <w:szCs w:val="20"/>
+              </w:rPr>
+            </w:pPr>
+            <w:r>
+              <w:rPr>
+                <w:sz w:val="20"/>
+                <w:szCs w:val="20"/>
+              </w:rPr>
               <w:t>Longueur</w:t>
             </w:r>
           </w:p>
@@ -426,8 +488,16 @@
           <w:p>
             <w:pPr>
               <w:cnfStyle w:val="100000000000" w:firstRow="1" w:lastRow="0" w:firstColumn="0" w:lastColumn="0" w:oddVBand="0" w:evenVBand="0" w:oddHBand="0" w:evenHBand="0" w:firstRowFirstColumn="0" w:firstRowLastColumn="0" w:lastRowFirstColumn="0" w:lastRowLastColumn="0"/>
-            </w:pPr>
-            <w:r>
+              <w:rPr>
+                <w:sz w:val="20"/>
+                <w:szCs w:val="20"/>
+              </w:rPr>
+            </w:pPr>
+            <w:r>
+              <w:rPr>
+                <w:sz w:val="20"/>
+                <w:szCs w:val="20"/>
+              </w:rPr>
               <w:t>Remarques/Contraintes</w:t>
             </w:r>
           </w:p>
@@ -441,18 +511,43 @@
         <w:tc>
           <w:tcPr>
             <w:cnfStyle w:val="001000000000" w:firstRow="0" w:lastRow="0" w:firstColumn="1" w:lastColumn="0" w:oddVBand="0" w:evenVBand="0" w:oddHBand="0" w:evenHBand="0" w:firstRowFirstColumn="0" w:firstRowLastColumn="0" w:lastRowFirstColumn="0" w:lastRowLastColumn="0"/>
-            <w:tcW w:w="2608" w:type="dxa"/>
-          </w:tcPr>
-          <w:p/>
-        </w:tc>
-        <w:tc>
-          <w:tcPr>
-            <w:tcW w:w="2921" w:type="dxa"/>
-          </w:tcPr>
-          <w:p>
-            <w:pPr>
-              <w:cnfStyle w:val="000000100000" w:firstRow="0" w:lastRow="0" w:firstColumn="0" w:lastColumn="0" w:oddVBand="0" w:evenVBand="0" w:oddHBand="1" w:evenHBand="0" w:firstRowFirstColumn="0" w:firstRowLastColumn="0" w:lastRowFirstColumn="0" w:lastRowLastColumn="0"/>
-            </w:pPr>
+            <w:tcW w:w="3119" w:type="dxa"/>
+          </w:tcPr>
+          <w:p>
+            <w:pPr>
+              <w:rPr>
+                <w:sz w:val="20"/>
+                <w:szCs w:val="20"/>
+              </w:rPr>
+            </w:pPr>
+            <w:r>
+              <w:rPr>
+                <w:sz w:val="20"/>
+                <w:szCs w:val="20"/>
+              </w:rPr>
+              <w:t>Course_id</w:t>
+            </w:r>
+          </w:p>
+        </w:tc>
+        <w:tc>
+          <w:tcPr>
+            <w:tcW w:w="2410" w:type="dxa"/>
+          </w:tcPr>
+          <w:p>
+            <w:pPr>
+              <w:cnfStyle w:val="000000100000" w:firstRow="0" w:lastRow="0" w:firstColumn="0" w:lastColumn="0" w:oddVBand="0" w:evenVBand="0" w:oddHBand="1" w:evenHBand="0" w:firstRowFirstColumn="0" w:firstRowLastColumn="0" w:lastRowFirstColumn="0" w:lastRowLastColumn="0"/>
+              <w:rPr>
+                <w:sz w:val="20"/>
+                <w:szCs w:val="20"/>
+              </w:rPr>
+            </w:pPr>
+            <w:r>
+              <w:rPr>
+                <w:sz w:val="20"/>
+                <w:szCs w:val="20"/>
+              </w:rPr>
+              <w:t>Identifiant de la course</w:t>
+            </w:r>
           </w:p>
         </w:tc>
         <w:tc>
@@ -462,7 +557,18 @@
           <w:p>
             <w:pPr>
               <w:cnfStyle w:val="000000100000" w:firstRow="0" w:lastRow="0" w:firstColumn="0" w:lastColumn="0" w:oddVBand="0" w:evenVBand="0" w:oddHBand="1" w:evenHBand="0" w:firstRowFirstColumn="0" w:firstRowLastColumn="0" w:lastRowFirstColumn="0" w:lastRowLastColumn="0"/>
-            </w:pPr>
+              <w:rPr>
+                <w:sz w:val="20"/>
+                <w:szCs w:val="20"/>
+              </w:rPr>
+            </w:pPr>
+            <w:r>
+              <w:rPr>
+                <w:sz w:val="20"/>
+                <w:szCs w:val="20"/>
+              </w:rPr>
+              <w:t>Numérique</w:t>
+            </w:r>
           </w:p>
         </w:tc>
         <w:tc>
@@ -472,7 +578,18 @@
           <w:p>
             <w:pPr>
               <w:cnfStyle w:val="000000100000" w:firstRow="0" w:lastRow="0" w:firstColumn="0" w:lastColumn="0" w:oddVBand="0" w:evenVBand="0" w:oddHBand="1" w:evenHBand="0" w:firstRowFirstColumn="0" w:firstRowLastColumn="0" w:lastRowFirstColumn="0" w:lastRowLastColumn="0"/>
-            </w:pPr>
+              <w:rPr>
+                <w:sz w:val="20"/>
+                <w:szCs w:val="20"/>
+              </w:rPr>
+            </w:pPr>
+            <w:r>
+              <w:rPr>
+                <w:sz w:val="20"/>
+                <w:szCs w:val="20"/>
+              </w:rPr>
+              <w:t>11</w:t>
+            </w:r>
           </w:p>
         </w:tc>
         <w:tc>
@@ -482,7 +599,18 @@
           <w:p>
             <w:pPr>
               <w:cnfStyle w:val="000000100000" w:firstRow="0" w:lastRow="0" w:firstColumn="0" w:lastColumn="0" w:oddVBand="0" w:evenVBand="0" w:oddHBand="1" w:evenHBand="0" w:firstRowFirstColumn="0" w:firstRowLastColumn="0" w:lastRowFirstColumn="0" w:lastRowLastColumn="0"/>
-            </w:pPr>
+              <w:rPr>
+                <w:sz w:val="20"/>
+                <w:szCs w:val="20"/>
+              </w:rPr>
+            </w:pPr>
+            <w:r>
+              <w:rPr>
+                <w:sz w:val="20"/>
+                <w:szCs w:val="20"/>
+              </w:rPr>
+              <w:t>Identifiant, auto-incrémenté</w:t>
+            </w:r>
           </w:p>
         </w:tc>
       </w:tr>
@@ -493,18 +621,43 @@
         <w:tc>
           <w:tcPr>
             <w:cnfStyle w:val="001000000000" w:firstRow="0" w:lastRow="0" w:firstColumn="1" w:lastColumn="0" w:oddVBand="0" w:evenVBand="0" w:oddHBand="0" w:evenHBand="0" w:firstRowFirstColumn="0" w:firstRowLastColumn="0" w:lastRowFirstColumn="0" w:lastRowLastColumn="0"/>
-            <w:tcW w:w="2608" w:type="dxa"/>
-          </w:tcPr>
-          <w:p/>
-        </w:tc>
-        <w:tc>
-          <w:tcPr>
-            <w:tcW w:w="2921" w:type="dxa"/>
-          </w:tcPr>
-          <w:p>
-            <w:pPr>
-              <w:cnfStyle w:val="000000000000" w:firstRow="0" w:lastRow="0" w:firstColumn="0" w:lastColumn="0" w:oddVBand="0" w:evenVBand="0" w:oddHBand="0" w:evenHBand="0" w:firstRowFirstColumn="0" w:firstRowLastColumn="0" w:lastRowFirstColumn="0" w:lastRowLastColumn="0"/>
-            </w:pPr>
+            <w:tcW w:w="3119" w:type="dxa"/>
+          </w:tcPr>
+          <w:p>
+            <w:pPr>
+              <w:rPr>
+                <w:sz w:val="20"/>
+                <w:szCs w:val="20"/>
+              </w:rPr>
+            </w:pPr>
+            <w:r>
+              <w:rPr>
+                <w:sz w:val="20"/>
+                <w:szCs w:val="20"/>
+              </w:rPr>
+              <w:t>Course_nom</w:t>
+            </w:r>
+          </w:p>
+        </w:tc>
+        <w:tc>
+          <w:tcPr>
+            <w:tcW w:w="2410" w:type="dxa"/>
+          </w:tcPr>
+          <w:p>
+            <w:pPr>
+              <w:cnfStyle w:val="000000000000" w:firstRow="0" w:lastRow="0" w:firstColumn="0" w:lastColumn="0" w:oddVBand="0" w:evenVBand="0" w:oddHBand="0" w:evenHBand="0" w:firstRowFirstColumn="0" w:firstRowLastColumn="0" w:lastRowFirstColumn="0" w:lastRowLastColumn="0"/>
+              <w:rPr>
+                <w:sz w:val="20"/>
+                <w:szCs w:val="20"/>
+              </w:rPr>
+            </w:pPr>
+            <w:r>
+              <w:rPr>
+                <w:sz w:val="20"/>
+                <w:szCs w:val="20"/>
+              </w:rPr>
+              <w:t>Nom de la course</w:t>
+            </w:r>
           </w:p>
         </w:tc>
         <w:tc>
@@ -514,7 +667,18 @@
           <w:p>
             <w:pPr>
               <w:cnfStyle w:val="000000000000" w:firstRow="0" w:lastRow="0" w:firstColumn="0" w:lastColumn="0" w:oddVBand="0" w:evenVBand="0" w:oddHBand="0" w:evenHBand="0" w:firstRowFirstColumn="0" w:firstRowLastColumn="0" w:lastRowFirstColumn="0" w:lastRowLastColumn="0"/>
-            </w:pPr>
+              <w:rPr>
+                <w:sz w:val="20"/>
+                <w:szCs w:val="20"/>
+              </w:rPr>
+            </w:pPr>
+            <w:r>
+              <w:rPr>
+                <w:sz w:val="20"/>
+                <w:szCs w:val="20"/>
+              </w:rPr>
+              <w:t>Alphabétique</w:t>
+            </w:r>
           </w:p>
         </w:tc>
         <w:tc>
@@ -524,7 +688,18 @@
           <w:p>
             <w:pPr>
               <w:cnfStyle w:val="000000000000" w:firstRow="0" w:lastRow="0" w:firstColumn="0" w:lastColumn="0" w:oddVBand="0" w:evenVBand="0" w:oddHBand="0" w:evenHBand="0" w:firstRowFirstColumn="0" w:firstRowLastColumn="0" w:lastRowFirstColumn="0" w:lastRowLastColumn="0"/>
-            </w:pPr>
+              <w:rPr>
+                <w:sz w:val="20"/>
+                <w:szCs w:val="20"/>
+              </w:rPr>
+            </w:pPr>
+            <w:r>
+              <w:rPr>
+                <w:sz w:val="20"/>
+                <w:szCs w:val="20"/>
+              </w:rPr>
+              <w:t>30</w:t>
+            </w:r>
           </w:p>
         </w:tc>
         <w:tc>
@@ -534,7 +709,18 @@
           <w:p>
             <w:pPr>
               <w:cnfStyle w:val="000000000000" w:firstRow="0" w:lastRow="0" w:firstColumn="0" w:lastColumn="0" w:oddVBand="0" w:evenVBand="0" w:oddHBand="0" w:evenHBand="0" w:firstRowFirstColumn="0" w:firstRowLastColumn="0" w:lastRowFirstColumn="0" w:lastRowLastColumn="0"/>
-            </w:pPr>
+              <w:rPr>
+                <w:sz w:val="20"/>
+                <w:szCs w:val="20"/>
+              </w:rPr>
+            </w:pPr>
+            <w:r>
+              <w:rPr>
+                <w:sz w:val="20"/>
+                <w:szCs w:val="20"/>
+              </w:rPr>
+              <w:t>Obligatoire, &gt; 1 caractère</w:t>
+            </w:r>
           </w:p>
         </w:tc>
       </w:tr>
@@ -546,18 +732,43 @@
         <w:tc>
           <w:tcPr>
             <w:cnfStyle w:val="001000000000" w:firstRow="0" w:lastRow="0" w:firstColumn="1" w:lastColumn="0" w:oddVBand="0" w:evenVBand="0" w:oddHBand="0" w:evenHBand="0" w:firstRowFirstColumn="0" w:firstRowLastColumn="0" w:lastRowFirstColumn="0" w:lastRowLastColumn="0"/>
-            <w:tcW w:w="2608" w:type="dxa"/>
-          </w:tcPr>
-          <w:p/>
-        </w:tc>
-        <w:tc>
-          <w:tcPr>
-            <w:tcW w:w="2921" w:type="dxa"/>
-          </w:tcPr>
-          <w:p>
-            <w:pPr>
-              <w:cnfStyle w:val="000000100000" w:firstRow="0" w:lastRow="0" w:firstColumn="0" w:lastColumn="0" w:oddVBand="0" w:evenVBand="0" w:oddHBand="1" w:evenHBand="0" w:firstRowFirstColumn="0" w:firstRowLastColumn="0" w:lastRowFirstColumn="0" w:lastRowLastColumn="0"/>
-            </w:pPr>
+            <w:tcW w:w="3119" w:type="dxa"/>
+          </w:tcPr>
+          <w:p>
+            <w:pPr>
+              <w:rPr>
+                <w:sz w:val="20"/>
+                <w:szCs w:val="20"/>
+              </w:rPr>
+            </w:pPr>
+            <w:r>
+              <w:rPr>
+                <w:sz w:val="20"/>
+                <w:szCs w:val="20"/>
+              </w:rPr>
+              <w:t>Course_date</w:t>
+            </w:r>
+          </w:p>
+        </w:tc>
+        <w:tc>
+          <w:tcPr>
+            <w:tcW w:w="2410" w:type="dxa"/>
+          </w:tcPr>
+          <w:p>
+            <w:pPr>
+              <w:cnfStyle w:val="000000100000" w:firstRow="0" w:lastRow="0" w:firstColumn="0" w:lastColumn="0" w:oddVBand="0" w:evenVBand="0" w:oddHBand="1" w:evenHBand="0" w:firstRowFirstColumn="0" w:firstRowLastColumn="0" w:lastRowFirstColumn="0" w:lastRowLastColumn="0"/>
+              <w:rPr>
+                <w:sz w:val="20"/>
+                <w:szCs w:val="20"/>
+              </w:rPr>
+            </w:pPr>
+            <w:r>
+              <w:rPr>
+                <w:sz w:val="20"/>
+                <w:szCs w:val="20"/>
+              </w:rPr>
+              <w:t>Date de la course</w:t>
+            </w:r>
           </w:p>
         </w:tc>
         <w:tc>
@@ -567,7 +778,18 @@
           <w:p>
             <w:pPr>
               <w:cnfStyle w:val="000000100000" w:firstRow="0" w:lastRow="0" w:firstColumn="0" w:lastColumn="0" w:oddVBand="0" w:evenVBand="0" w:oddHBand="1" w:evenHBand="0" w:firstRowFirstColumn="0" w:firstRowLastColumn="0" w:lastRowFirstColumn="0" w:lastRowLastColumn="0"/>
-            </w:pPr>
+              <w:rPr>
+                <w:sz w:val="20"/>
+                <w:szCs w:val="20"/>
+              </w:rPr>
+            </w:pPr>
+            <w:r>
+              <w:rPr>
+                <w:sz w:val="20"/>
+                <w:szCs w:val="20"/>
+              </w:rPr>
+              <w:t>Date</w:t>
+            </w:r>
           </w:p>
         </w:tc>
         <w:tc>
@@ -577,6 +799,10 @@
           <w:p>
             <w:pPr>
               <w:cnfStyle w:val="000000100000" w:firstRow="0" w:lastRow="0" w:firstColumn="0" w:lastColumn="0" w:oddVBand="0" w:evenVBand="0" w:oddHBand="1" w:evenHBand="0" w:firstRowFirstColumn="0" w:firstRowLastColumn="0" w:lastRowFirstColumn="0" w:lastRowLastColumn="0"/>
+              <w:rPr>
+                <w:sz w:val="20"/>
+                <w:szCs w:val="20"/>
+              </w:rPr>
             </w:pPr>
           </w:p>
         </w:tc>
@@ -587,7 +813,18 @@
           <w:p>
             <w:pPr>
               <w:cnfStyle w:val="000000100000" w:firstRow="0" w:lastRow="0" w:firstColumn="0" w:lastColumn="0" w:oddVBand="0" w:evenVBand="0" w:oddHBand="1" w:evenHBand="0" w:firstRowFirstColumn="0" w:firstRowLastColumn="0" w:lastRowFirstColumn="0" w:lastRowLastColumn="0"/>
-            </w:pPr>
+              <w:rPr>
+                <w:sz w:val="20"/>
+                <w:szCs w:val="20"/>
+              </w:rPr>
+            </w:pPr>
+            <w:r>
+              <w:rPr>
+                <w:sz w:val="20"/>
+                <w:szCs w:val="20"/>
+              </w:rPr>
+              <w:t>Obligatoire, format=AAAA-MM-JJ</w:t>
+            </w:r>
           </w:p>
         </w:tc>
       </w:tr>
@@ -598,17 +835,28 @@
         <w:tc>
           <w:tcPr>
             <w:cnfStyle w:val="001000000000" w:firstRow="0" w:lastRow="0" w:firstColumn="1" w:lastColumn="0" w:oddVBand="0" w:evenVBand="0" w:oddHBand="0" w:evenHBand="0" w:firstRowFirstColumn="0" w:firstRowLastColumn="0" w:lastRowFirstColumn="0" w:lastRowLastColumn="0"/>
-            <w:tcW w:w="2608" w:type="dxa"/>
-          </w:tcPr>
-          <w:p/>
-        </w:tc>
-        <w:tc>
-          <w:tcPr>
-            <w:tcW w:w="2921" w:type="dxa"/>
-          </w:tcPr>
-          <w:p>
-            <w:pPr>
-              <w:cnfStyle w:val="000000000000" w:firstRow="0" w:lastRow="0" w:firstColumn="0" w:lastColumn="0" w:oddVBand="0" w:evenVBand="0" w:oddHBand="0" w:evenHBand="0" w:firstRowFirstColumn="0" w:firstRowLastColumn="0" w:lastRowFirstColumn="0" w:lastRowLastColumn="0"/>
+            <w:tcW w:w="3119" w:type="dxa"/>
+          </w:tcPr>
+          <w:p>
+            <w:pPr>
+              <w:rPr>
+                <w:sz w:val="20"/>
+                <w:szCs w:val="20"/>
+              </w:rPr>
+            </w:pPr>
+          </w:p>
+        </w:tc>
+        <w:tc>
+          <w:tcPr>
+            <w:tcW w:w="2410" w:type="dxa"/>
+          </w:tcPr>
+          <w:p>
+            <w:pPr>
+              <w:cnfStyle w:val="000000000000" w:firstRow="0" w:lastRow="0" w:firstColumn="0" w:lastColumn="0" w:oddVBand="0" w:evenVBand="0" w:oddHBand="0" w:evenHBand="0" w:firstRowFirstColumn="0" w:firstRowLastColumn="0" w:lastRowFirstColumn="0" w:lastRowLastColumn="0"/>
+              <w:rPr>
+                <w:sz w:val="20"/>
+                <w:szCs w:val="20"/>
+              </w:rPr>
             </w:pPr>
           </w:p>
         </w:tc>
@@ -619,6 +867,10 @@
           <w:p>
             <w:pPr>
               <w:cnfStyle w:val="000000000000" w:firstRow="0" w:lastRow="0" w:firstColumn="0" w:lastColumn="0" w:oddVBand="0" w:evenVBand="0" w:oddHBand="0" w:evenHBand="0" w:firstRowFirstColumn="0" w:firstRowLastColumn="0" w:lastRowFirstColumn="0" w:lastRowLastColumn="0"/>
+              <w:rPr>
+                <w:sz w:val="20"/>
+                <w:szCs w:val="20"/>
+              </w:rPr>
             </w:pPr>
           </w:p>
         </w:tc>
@@ -629,6 +881,10 @@
           <w:p>
             <w:pPr>
               <w:cnfStyle w:val="000000000000" w:firstRow="0" w:lastRow="0" w:firstColumn="0" w:lastColumn="0" w:oddVBand="0" w:evenVBand="0" w:oddHBand="0" w:evenHBand="0" w:firstRowFirstColumn="0" w:firstRowLastColumn="0" w:lastRowFirstColumn="0" w:lastRowLastColumn="0"/>
+              <w:rPr>
+                <w:sz w:val="20"/>
+                <w:szCs w:val="20"/>
+              </w:rPr>
             </w:pPr>
           </w:p>
         </w:tc>
@@ -639,6 +895,10 @@
           <w:p>
             <w:pPr>
               <w:cnfStyle w:val="000000000000" w:firstRow="0" w:lastRow="0" w:firstColumn="0" w:lastColumn="0" w:oddVBand="0" w:evenVBand="0" w:oddHBand="0" w:evenHBand="0" w:firstRowFirstColumn="0" w:firstRowLastColumn="0" w:lastRowFirstColumn="0" w:lastRowLastColumn="0"/>
+              <w:rPr>
+                <w:sz w:val="20"/>
+                <w:szCs w:val="20"/>
+              </w:rPr>
             </w:pPr>
           </w:p>
         </w:tc>
@@ -651,18 +911,50 @@
         <w:tc>
           <w:tcPr>
             <w:cnfStyle w:val="001000000000" w:firstRow="0" w:lastRow="0" w:firstColumn="1" w:lastColumn="0" w:oddVBand="0" w:evenVBand="0" w:oddHBand="0" w:evenHBand="0" w:firstRowFirstColumn="0" w:firstRowLastColumn="0" w:lastRowFirstColumn="0" w:lastRowLastColumn="0"/>
-            <w:tcW w:w="2608" w:type="dxa"/>
-          </w:tcPr>
-          <w:p/>
-        </w:tc>
-        <w:tc>
-          <w:tcPr>
-            <w:tcW w:w="2921" w:type="dxa"/>
-          </w:tcPr>
-          <w:p>
-            <w:pPr>
-              <w:cnfStyle w:val="000000100000" w:firstRow="0" w:lastRow="0" w:firstColumn="0" w:lastColumn="0" w:oddVBand="0" w:evenVBand="0" w:oddHBand="1" w:evenHBand="0" w:firstRowFirstColumn="0" w:firstRowLastColumn="0" w:lastRowFirstColumn="0" w:lastRowLastColumn="0"/>
-            </w:pPr>
+            <w:tcW w:w="3119" w:type="dxa"/>
+          </w:tcPr>
+          <w:p>
+            <w:pPr>
+              <w:rPr>
+                <w:sz w:val="20"/>
+                <w:szCs w:val="20"/>
+              </w:rPr>
+            </w:pPr>
+            <w:r>
+              <w:rPr>
+                <w:sz w:val="20"/>
+                <w:szCs w:val="20"/>
+              </w:rPr>
+              <w:t>Cheval_id</w:t>
+            </w:r>
+          </w:p>
+        </w:tc>
+        <w:tc>
+          <w:tcPr>
+            <w:tcW w:w="2410" w:type="dxa"/>
+          </w:tcPr>
+          <w:p>
+            <w:pPr>
+              <w:cnfStyle w:val="000000100000" w:firstRow="0" w:lastRow="0" w:firstColumn="0" w:lastColumn="0" w:oddVBand="0" w:evenVBand="0" w:oddHBand="1" w:evenHBand="0" w:firstRowFirstColumn="0" w:firstRowLastColumn="0" w:lastRowFirstColumn="0" w:lastRowLastColumn="0"/>
+              <w:rPr>
+                <w:sz w:val="20"/>
+                <w:szCs w:val="20"/>
+              </w:rPr>
+            </w:pPr>
+            <w:r>
+              <w:rPr>
+                <w:sz w:val="20"/>
+                <w:szCs w:val="20"/>
+              </w:rPr>
+              <w:t>Identifiant d</w:t>
+            </w:r>
+            <w:r>
+              <w:rPr>
+                <w:sz w:val="20"/>
+                <w:szCs w:val="20"/>
+              </w:rPr>
+              <w:t>u cheval</w:t>
+            </w:r>
           </w:p>
         </w:tc>
         <w:tc>
@@ -672,7 +964,18 @@
           <w:p>
             <w:pPr>
               <w:cnfStyle w:val="000000100000" w:firstRow="0" w:lastRow="0" w:firstColumn="0" w:lastColumn="0" w:oddVBand="0" w:evenVBand="0" w:oddHBand="1" w:evenHBand="0" w:firstRowFirstColumn="0" w:firstRowLastColumn="0" w:lastRowFirstColumn="0" w:lastRowLastColumn="0"/>
-            </w:pPr>
+              <w:rPr>
+                <w:sz w:val="20"/>
+                <w:szCs w:val="20"/>
+              </w:rPr>
+            </w:pPr>
+            <w:r>
+              <w:rPr>
+                <w:sz w:val="20"/>
+                <w:szCs w:val="20"/>
+              </w:rPr>
+              <w:t>Numérique</w:t>
+            </w:r>
           </w:p>
         </w:tc>
         <w:tc>
@@ -682,7 +985,18 @@
           <w:p>
             <w:pPr>
               <w:cnfStyle w:val="000000100000" w:firstRow="0" w:lastRow="0" w:firstColumn="0" w:lastColumn="0" w:oddVBand="0" w:evenVBand="0" w:oddHBand="1" w:evenHBand="0" w:firstRowFirstColumn="0" w:firstRowLastColumn="0" w:lastRowFirstColumn="0" w:lastRowLastColumn="0"/>
-            </w:pPr>
+              <w:rPr>
+                <w:sz w:val="20"/>
+                <w:szCs w:val="20"/>
+              </w:rPr>
+            </w:pPr>
+            <w:r>
+              <w:rPr>
+                <w:sz w:val="20"/>
+                <w:szCs w:val="20"/>
+              </w:rPr>
+              <w:t>11</w:t>
+            </w:r>
           </w:p>
         </w:tc>
         <w:tc>
@@ -692,7 +1006,18 @@
           <w:p>
             <w:pPr>
               <w:cnfStyle w:val="000000100000" w:firstRow="0" w:lastRow="0" w:firstColumn="0" w:lastColumn="0" w:oddVBand="0" w:evenVBand="0" w:oddHBand="1" w:evenHBand="0" w:firstRowFirstColumn="0" w:firstRowLastColumn="0" w:lastRowFirstColumn="0" w:lastRowLastColumn="0"/>
-            </w:pPr>
+              <w:rPr>
+                <w:sz w:val="20"/>
+                <w:szCs w:val="20"/>
+              </w:rPr>
+            </w:pPr>
+            <w:r>
+              <w:rPr>
+                <w:sz w:val="20"/>
+                <w:szCs w:val="20"/>
+              </w:rPr>
+              <w:t>Identifiant, auto-incrémenté</w:t>
+            </w:r>
           </w:p>
         </w:tc>
       </w:tr>
@@ -703,18 +1028,50 @@
         <w:tc>
           <w:tcPr>
             <w:cnfStyle w:val="001000000000" w:firstRow="0" w:lastRow="0" w:firstColumn="1" w:lastColumn="0" w:oddVBand="0" w:evenVBand="0" w:oddHBand="0" w:evenHBand="0" w:firstRowFirstColumn="0" w:firstRowLastColumn="0" w:lastRowFirstColumn="0" w:lastRowLastColumn="0"/>
-            <w:tcW w:w="2608" w:type="dxa"/>
-          </w:tcPr>
-          <w:p/>
-        </w:tc>
-        <w:tc>
-          <w:tcPr>
-            <w:tcW w:w="2921" w:type="dxa"/>
-          </w:tcPr>
-          <w:p>
-            <w:pPr>
-              <w:cnfStyle w:val="000000000000" w:firstRow="0" w:lastRow="0" w:firstColumn="0" w:lastColumn="0" w:oddVBand="0" w:evenVBand="0" w:oddHBand="0" w:evenHBand="0" w:firstRowFirstColumn="0" w:firstRowLastColumn="0" w:lastRowFirstColumn="0" w:lastRowLastColumn="0"/>
-            </w:pPr>
+            <w:tcW w:w="3119" w:type="dxa"/>
+          </w:tcPr>
+          <w:p>
+            <w:pPr>
+              <w:rPr>
+                <w:sz w:val="20"/>
+                <w:szCs w:val="20"/>
+              </w:rPr>
+            </w:pPr>
+            <w:r>
+              <w:rPr>
+                <w:sz w:val="20"/>
+                <w:szCs w:val="20"/>
+              </w:rPr>
+              <w:t>Che</w:t>
+            </w:r>
+            <w:r>
+              <w:rPr>
+                <w:sz w:val="20"/>
+                <w:szCs w:val="20"/>
+              </w:rPr>
+              <w:t>val_nom</w:t>
+            </w:r>
+          </w:p>
+        </w:tc>
+        <w:tc>
+          <w:tcPr>
+            <w:tcW w:w="2410" w:type="dxa"/>
+          </w:tcPr>
+          <w:p>
+            <w:pPr>
+              <w:cnfStyle w:val="000000000000" w:firstRow="0" w:lastRow="0" w:firstColumn="0" w:lastColumn="0" w:oddVBand="0" w:evenVBand="0" w:oddHBand="0" w:evenHBand="0" w:firstRowFirstColumn="0" w:firstRowLastColumn="0" w:lastRowFirstColumn="0" w:lastRowLastColumn="0"/>
+              <w:rPr>
+                <w:sz w:val="20"/>
+                <w:szCs w:val="20"/>
+              </w:rPr>
+            </w:pPr>
+            <w:r>
+              <w:rPr>
+                <w:sz w:val="20"/>
+                <w:szCs w:val="20"/>
+              </w:rPr>
+              <w:t>Nom du cheval</w:t>
+            </w:r>
           </w:p>
         </w:tc>
         <w:tc>
@@ -724,7 +1081,18 @@
           <w:p>
             <w:pPr>
               <w:cnfStyle w:val="000000000000" w:firstRow="0" w:lastRow="0" w:firstColumn="0" w:lastColumn="0" w:oddVBand="0" w:evenVBand="0" w:oddHBand="0" w:evenHBand="0" w:firstRowFirstColumn="0" w:firstRowLastColumn="0" w:lastRowFirstColumn="0" w:lastRowLastColumn="0"/>
-            </w:pPr>
+              <w:rPr>
+                <w:sz w:val="20"/>
+                <w:szCs w:val="20"/>
+              </w:rPr>
+            </w:pPr>
+            <w:r>
+              <w:rPr>
+                <w:sz w:val="20"/>
+                <w:szCs w:val="20"/>
+              </w:rPr>
+              <w:t>Alphabétique</w:t>
+            </w:r>
           </w:p>
         </w:tc>
         <w:tc>
@@ -734,7 +1102,18 @@
           <w:p>
             <w:pPr>
               <w:cnfStyle w:val="000000000000" w:firstRow="0" w:lastRow="0" w:firstColumn="0" w:lastColumn="0" w:oddVBand="0" w:evenVBand="0" w:oddHBand="0" w:evenHBand="0" w:firstRowFirstColumn="0" w:firstRowLastColumn="0" w:lastRowFirstColumn="0" w:lastRowLastColumn="0"/>
-            </w:pPr>
+              <w:rPr>
+                <w:sz w:val="20"/>
+                <w:szCs w:val="20"/>
+              </w:rPr>
+            </w:pPr>
+            <w:r>
+              <w:rPr>
+                <w:sz w:val="20"/>
+                <w:szCs w:val="20"/>
+              </w:rPr>
+              <w:t>100</w:t>
+            </w:r>
           </w:p>
         </w:tc>
         <w:tc>
@@ -744,7 +1123,18 @@
           <w:p>
             <w:pPr>
               <w:cnfStyle w:val="000000000000" w:firstRow="0" w:lastRow="0" w:firstColumn="0" w:lastColumn="0" w:oddVBand="0" w:evenVBand="0" w:oddHBand="0" w:evenHBand="0" w:firstRowFirstColumn="0" w:firstRowLastColumn="0" w:lastRowFirstColumn="0" w:lastRowLastColumn="0"/>
-            </w:pPr>
+              <w:rPr>
+                <w:sz w:val="20"/>
+                <w:szCs w:val="20"/>
+              </w:rPr>
+            </w:pPr>
+            <w:r>
+              <w:rPr>
+                <w:sz w:val="20"/>
+                <w:szCs w:val="20"/>
+              </w:rPr>
+              <w:t>Obligatoire, &gt; 1 caractère</w:t>
+            </w:r>
           </w:p>
         </w:tc>
       </w:tr>
@@ -756,18 +1146,43 @@
         <w:tc>
           <w:tcPr>
             <w:cnfStyle w:val="001000000000" w:firstRow="0" w:lastRow="0" w:firstColumn="1" w:lastColumn="0" w:oddVBand="0" w:evenVBand="0" w:oddHBand="0" w:evenHBand="0" w:firstRowFirstColumn="0" w:firstRowLastColumn="0" w:lastRowFirstColumn="0" w:lastRowLastColumn="0"/>
-            <w:tcW w:w="2608" w:type="dxa"/>
-          </w:tcPr>
-          <w:p/>
-        </w:tc>
-        <w:tc>
-          <w:tcPr>
-            <w:tcW w:w="2921" w:type="dxa"/>
-          </w:tcPr>
-          <w:p>
-            <w:pPr>
-              <w:cnfStyle w:val="000000100000" w:firstRow="0" w:lastRow="0" w:firstColumn="0" w:lastColumn="0" w:oddVBand="0" w:evenVBand="0" w:oddHBand="1" w:evenHBand="0" w:firstRowFirstColumn="0" w:firstRowLastColumn="0" w:lastRowFirstColumn="0" w:lastRowLastColumn="0"/>
-            </w:pPr>
+            <w:tcW w:w="3119" w:type="dxa"/>
+          </w:tcPr>
+          <w:p>
+            <w:pPr>
+              <w:rPr>
+                <w:sz w:val="20"/>
+                <w:szCs w:val="20"/>
+              </w:rPr>
+            </w:pPr>
+            <w:r>
+              <w:rPr>
+                <w:sz w:val="20"/>
+                <w:szCs w:val="20"/>
+              </w:rPr>
+              <w:t>Cheval_numero</w:t>
+            </w:r>
+          </w:p>
+        </w:tc>
+        <w:tc>
+          <w:tcPr>
+            <w:tcW w:w="2410" w:type="dxa"/>
+          </w:tcPr>
+          <w:p>
+            <w:pPr>
+              <w:cnfStyle w:val="000000100000" w:firstRow="0" w:lastRow="0" w:firstColumn="0" w:lastColumn="0" w:oddVBand="0" w:evenVBand="0" w:oddHBand="1" w:evenHBand="0" w:firstRowFirstColumn="0" w:firstRowLastColumn="0" w:lastRowFirstColumn="0" w:lastRowLastColumn="0"/>
+              <w:rPr>
+                <w:sz w:val="20"/>
+                <w:szCs w:val="20"/>
+              </w:rPr>
+            </w:pPr>
+            <w:r>
+              <w:rPr>
+                <w:sz w:val="20"/>
+                <w:szCs w:val="20"/>
+              </w:rPr>
+              <w:t>Numéro du cheval</w:t>
+            </w:r>
           </w:p>
         </w:tc>
         <w:tc>
@@ -777,7 +1192,18 @@
           <w:p>
             <w:pPr>
               <w:cnfStyle w:val="000000100000" w:firstRow="0" w:lastRow="0" w:firstColumn="0" w:lastColumn="0" w:oddVBand="0" w:evenVBand="0" w:oddHBand="1" w:evenHBand="0" w:firstRowFirstColumn="0" w:firstRowLastColumn="0" w:lastRowFirstColumn="0" w:lastRowLastColumn="0"/>
-            </w:pPr>
+              <w:rPr>
+                <w:sz w:val="20"/>
+                <w:szCs w:val="20"/>
+              </w:rPr>
+            </w:pPr>
+            <w:r>
+              <w:rPr>
+                <w:sz w:val="20"/>
+                <w:szCs w:val="20"/>
+              </w:rPr>
+              <w:t>Numérique</w:t>
+            </w:r>
           </w:p>
         </w:tc>
         <w:tc>
@@ -787,7 +1213,18 @@
           <w:p>
             <w:pPr>
               <w:cnfStyle w:val="000000100000" w:firstRow="0" w:lastRow="0" w:firstColumn="0" w:lastColumn="0" w:oddVBand="0" w:evenVBand="0" w:oddHBand="1" w:evenHBand="0" w:firstRowFirstColumn="0" w:firstRowLastColumn="0" w:lastRowFirstColumn="0" w:lastRowLastColumn="0"/>
-            </w:pPr>
+              <w:rPr>
+                <w:sz w:val="20"/>
+                <w:szCs w:val="20"/>
+              </w:rPr>
+            </w:pPr>
+            <w:r>
+              <w:rPr>
+                <w:sz w:val="20"/>
+                <w:szCs w:val="20"/>
+              </w:rPr>
+              <w:t>3</w:t>
+            </w:r>
           </w:p>
         </w:tc>
         <w:tc>
@@ -797,29 +1234,148 @@
           <w:p>
             <w:pPr>
               <w:cnfStyle w:val="000000100000" w:firstRow="0" w:lastRow="0" w:firstColumn="0" w:lastColumn="0" w:oddVBand="0" w:evenVBand="0" w:oddHBand="1" w:evenHBand="0" w:firstRowFirstColumn="0" w:firstRowLastColumn="0" w:lastRowFirstColumn="0" w:lastRowLastColumn="0"/>
-            </w:pPr>
+              <w:rPr>
+                <w:sz w:val="20"/>
+                <w:szCs w:val="20"/>
+              </w:rPr>
+            </w:pPr>
+            <w:r>
+              <w:rPr>
+                <w:sz w:val="20"/>
+                <w:szCs w:val="20"/>
+              </w:rPr>
+              <w:t>Obligatoire</w:t>
+            </w:r>
           </w:p>
         </w:tc>
       </w:tr>
       <w:tr>
         <w:trPr>
+          <w:trHeight w:val="313"/>
+        </w:trPr>
+        <w:tc>
+          <w:tcPr>
+            <w:cnfStyle w:val="001000000000" w:firstRow="0" w:lastRow="0" w:firstColumn="1" w:lastColumn="0" w:oddVBand="0" w:evenVBand="0" w:oddHBand="0" w:evenHBand="0" w:firstRowFirstColumn="0" w:firstRowLastColumn="0" w:lastRowFirstColumn="0" w:lastRowLastColumn="0"/>
+            <w:tcW w:w="3119" w:type="dxa"/>
+          </w:tcPr>
+          <w:p>
+            <w:pPr>
+              <w:rPr>
+                <w:sz w:val="20"/>
+                <w:szCs w:val="20"/>
+              </w:rPr>
+            </w:pPr>
+          </w:p>
+        </w:tc>
+        <w:tc>
+          <w:tcPr>
+            <w:tcW w:w="2410" w:type="dxa"/>
+          </w:tcPr>
+          <w:p>
+            <w:pPr>
+              <w:cnfStyle w:val="000000000000" w:firstRow="0" w:lastRow="0" w:firstColumn="0" w:lastColumn="0" w:oddVBand="0" w:evenVBand="0" w:oddHBand="0" w:evenHBand="0" w:firstRowFirstColumn="0" w:firstRowLastColumn="0" w:lastRowFirstColumn="0" w:lastRowLastColumn="0"/>
+              <w:rPr>
+                <w:sz w:val="20"/>
+                <w:szCs w:val="20"/>
+              </w:rPr>
+            </w:pPr>
+          </w:p>
+        </w:tc>
+        <w:tc>
+          <w:tcPr>
+            <w:tcW w:w="1984" w:type="dxa"/>
+          </w:tcPr>
+          <w:p>
+            <w:pPr>
+              <w:cnfStyle w:val="000000000000" w:firstRow="0" w:lastRow="0" w:firstColumn="0" w:lastColumn="0" w:oddVBand="0" w:evenVBand="0" w:oddHBand="0" w:evenHBand="0" w:firstRowFirstColumn="0" w:firstRowLastColumn="0" w:lastRowFirstColumn="0" w:lastRowLastColumn="0"/>
+              <w:rPr>
+                <w:sz w:val="20"/>
+                <w:szCs w:val="20"/>
+              </w:rPr>
+            </w:pPr>
+          </w:p>
+        </w:tc>
+        <w:tc>
+          <w:tcPr>
+            <w:tcW w:w="1134" w:type="dxa"/>
+          </w:tcPr>
+          <w:p>
+            <w:pPr>
+              <w:cnfStyle w:val="000000000000" w:firstRow="0" w:lastRow="0" w:firstColumn="0" w:lastColumn="0" w:oddVBand="0" w:evenVBand="0" w:oddHBand="0" w:evenHBand="0" w:firstRowFirstColumn="0" w:firstRowLastColumn="0" w:lastRowFirstColumn="0" w:lastRowLastColumn="0"/>
+              <w:rPr>
+                <w:sz w:val="20"/>
+                <w:szCs w:val="20"/>
+              </w:rPr>
+            </w:pPr>
+          </w:p>
+        </w:tc>
+        <w:tc>
+          <w:tcPr>
+            <w:tcW w:w="2977" w:type="dxa"/>
+          </w:tcPr>
+          <w:p>
+            <w:pPr>
+              <w:cnfStyle w:val="000000000000" w:firstRow="0" w:lastRow="0" w:firstColumn="0" w:lastColumn="0" w:oddVBand="0" w:evenVBand="0" w:oddHBand="0" w:evenHBand="0" w:firstRowFirstColumn="0" w:firstRowLastColumn="0" w:lastRowFirstColumn="0" w:lastRowLastColumn="0"/>
+              <w:rPr>
+                <w:sz w:val="20"/>
+                <w:szCs w:val="20"/>
+              </w:rPr>
+            </w:pPr>
+          </w:p>
+        </w:tc>
+      </w:tr>
+      <w:tr>
+        <w:trPr>
+          <w:cnfStyle w:val="000000100000" w:firstRow="0" w:lastRow="0" w:firstColumn="0" w:lastColumn="0" w:oddVBand="0" w:evenVBand="0" w:oddHBand="1" w:evenHBand="0" w:firstRowFirstColumn="0" w:firstRowLastColumn="0" w:lastRowFirstColumn="0" w:lastRowLastColumn="0"/>
           <w:trHeight w:val="334"/>
         </w:trPr>
         <w:tc>
           <w:tcPr>
             <w:cnfStyle w:val="001000000000" w:firstRow="0" w:lastRow="0" w:firstColumn="1" w:lastColumn="0" w:oddVBand="0" w:evenVBand="0" w:oddHBand="0" w:evenHBand="0" w:firstRowFirstColumn="0" w:firstRowLastColumn="0" w:lastRowFirstColumn="0" w:lastRowLastColumn="0"/>
-            <w:tcW w:w="2608" w:type="dxa"/>
-          </w:tcPr>
-          <w:p/>
-        </w:tc>
-        <w:tc>
-          <w:tcPr>
-            <w:tcW w:w="2921" w:type="dxa"/>
-          </w:tcPr>
-          <w:p>
-            <w:pPr>
-              <w:cnfStyle w:val="000000000000" w:firstRow="0" w:lastRow="0" w:firstColumn="0" w:lastColumn="0" w:oddVBand="0" w:evenVBand="0" w:oddHBand="0" w:evenHBand="0" w:firstRowFirstColumn="0" w:firstRowLastColumn="0" w:lastRowFirstColumn="0" w:lastRowLastColumn="0"/>
-            </w:pPr>
+            <w:tcW w:w="3119" w:type="dxa"/>
+          </w:tcPr>
+          <w:p>
+            <w:pPr>
+              <w:rPr>
+                <w:sz w:val="20"/>
+                <w:szCs w:val="20"/>
+              </w:rPr>
+            </w:pPr>
+            <w:r>
+              <w:rPr>
+                <w:sz w:val="20"/>
+                <w:szCs w:val="20"/>
+              </w:rPr>
+              <w:t>Pari_id</w:t>
+            </w:r>
+          </w:p>
+        </w:tc>
+        <w:tc>
+          <w:tcPr>
+            <w:tcW w:w="2410" w:type="dxa"/>
+          </w:tcPr>
+          <w:p>
+            <w:pPr>
+              <w:cnfStyle w:val="000000100000" w:firstRow="0" w:lastRow="0" w:firstColumn="0" w:lastColumn="0" w:oddVBand="0" w:evenVBand="0" w:oddHBand="1" w:evenHBand="0" w:firstRowFirstColumn="0" w:firstRowLastColumn="0" w:lastRowFirstColumn="0" w:lastRowLastColumn="0"/>
+              <w:rPr>
+                <w:sz w:val="20"/>
+                <w:szCs w:val="20"/>
+              </w:rPr>
+            </w:pPr>
+            <w:r>
+              <w:rPr>
+                <w:sz w:val="20"/>
+                <w:szCs w:val="20"/>
+              </w:rPr>
+              <w:t>Identifiant d</w:t>
+            </w:r>
+            <w:r>
+              <w:rPr>
+                <w:sz w:val="20"/>
+                <w:szCs w:val="20"/>
+              </w:rPr>
+              <w:t>u pari</w:t>
+            </w:r>
           </w:p>
         </w:tc>
         <w:tc>
@@ -828,8 +1384,19 @@
           </w:tcPr>
           <w:p>
             <w:pPr>
-              <w:cnfStyle w:val="000000000000" w:firstRow="0" w:lastRow="0" w:firstColumn="0" w:lastColumn="0" w:oddVBand="0" w:evenVBand="0" w:oddHBand="0" w:evenHBand="0" w:firstRowFirstColumn="0" w:firstRowLastColumn="0" w:lastRowFirstColumn="0" w:lastRowLastColumn="0"/>
-            </w:pPr>
+              <w:cnfStyle w:val="000000100000" w:firstRow="0" w:lastRow="0" w:firstColumn="0" w:lastColumn="0" w:oddVBand="0" w:evenVBand="0" w:oddHBand="1" w:evenHBand="0" w:firstRowFirstColumn="0" w:firstRowLastColumn="0" w:lastRowFirstColumn="0" w:lastRowLastColumn="0"/>
+              <w:rPr>
+                <w:sz w:val="20"/>
+                <w:szCs w:val="20"/>
+              </w:rPr>
+            </w:pPr>
+            <w:r>
+              <w:rPr>
+                <w:sz w:val="20"/>
+                <w:szCs w:val="20"/>
+              </w:rPr>
+              <w:t>Numérique</w:t>
+            </w:r>
           </w:p>
         </w:tc>
         <w:tc>
@@ -838,8 +1405,19 @@
           </w:tcPr>
           <w:p>
             <w:pPr>
-              <w:cnfStyle w:val="000000000000" w:firstRow="0" w:lastRow="0" w:firstColumn="0" w:lastColumn="0" w:oddVBand="0" w:evenVBand="0" w:oddHBand="0" w:evenHBand="0" w:firstRowFirstColumn="0" w:firstRowLastColumn="0" w:lastRowFirstColumn="0" w:lastRowLastColumn="0"/>
-            </w:pPr>
+              <w:cnfStyle w:val="000000100000" w:firstRow="0" w:lastRow="0" w:firstColumn="0" w:lastColumn="0" w:oddVBand="0" w:evenVBand="0" w:oddHBand="1" w:evenHBand="0" w:firstRowFirstColumn="0" w:firstRowLastColumn="0" w:lastRowFirstColumn="0" w:lastRowLastColumn="0"/>
+              <w:rPr>
+                <w:sz w:val="20"/>
+                <w:szCs w:val="20"/>
+              </w:rPr>
+            </w:pPr>
+            <w:r>
+              <w:rPr>
+                <w:sz w:val="20"/>
+                <w:szCs w:val="20"/>
+              </w:rPr>
+              <w:t>11</w:t>
+            </w:r>
           </w:p>
         </w:tc>
         <w:tc>
@@ -848,8 +1426,129 @@
           </w:tcPr>
           <w:p>
             <w:pPr>
-              <w:cnfStyle w:val="000000000000" w:firstRow="0" w:lastRow="0" w:firstColumn="0" w:lastColumn="0" w:oddVBand="0" w:evenVBand="0" w:oddHBand="0" w:evenHBand="0" w:firstRowFirstColumn="0" w:firstRowLastColumn="0" w:lastRowFirstColumn="0" w:lastRowLastColumn="0"/>
-            </w:pPr>
+              <w:cnfStyle w:val="000000100000" w:firstRow="0" w:lastRow="0" w:firstColumn="0" w:lastColumn="0" w:oddVBand="0" w:evenVBand="0" w:oddHBand="1" w:evenHBand="0" w:firstRowFirstColumn="0" w:firstRowLastColumn="0" w:lastRowFirstColumn="0" w:lastRowLastColumn="0"/>
+              <w:rPr>
+                <w:sz w:val="20"/>
+                <w:szCs w:val="20"/>
+              </w:rPr>
+            </w:pPr>
+            <w:r>
+              <w:rPr>
+                <w:sz w:val="20"/>
+                <w:szCs w:val="20"/>
+              </w:rPr>
+              <w:t>Identifiant, auto-incrémenté</w:t>
+            </w:r>
+          </w:p>
+        </w:tc>
+      </w:tr>
+      <w:tr>
+        <w:trPr>
+          <w:trHeight w:val="313"/>
+        </w:trPr>
+        <w:tc>
+          <w:tcPr>
+            <w:cnfStyle w:val="001000000000" w:firstRow="0" w:lastRow="0" w:firstColumn="1" w:lastColumn="0" w:oddVBand="0" w:evenVBand="0" w:oddHBand="0" w:evenHBand="0" w:firstRowFirstColumn="0" w:firstRowLastColumn="0" w:lastRowFirstColumn="0" w:lastRowLastColumn="0"/>
+            <w:tcW w:w="3119" w:type="dxa"/>
+          </w:tcPr>
+          <w:p>
+            <w:pPr>
+              <w:rPr>
+                <w:sz w:val="20"/>
+                <w:szCs w:val="20"/>
+              </w:rPr>
+            </w:pPr>
+            <w:r>
+              <w:rPr>
+                <w:sz w:val="20"/>
+                <w:szCs w:val="20"/>
+              </w:rPr>
+              <w:t>Pari_type</w:t>
+            </w:r>
+          </w:p>
+        </w:tc>
+        <w:tc>
+          <w:tcPr>
+            <w:tcW w:w="2410" w:type="dxa"/>
+          </w:tcPr>
+          <w:p>
+            <w:pPr>
+              <w:cnfStyle w:val="000000000000" w:firstRow="0" w:lastRow="0" w:firstColumn="0" w:lastColumn="0" w:oddVBand="0" w:evenVBand="0" w:oddHBand="0" w:evenHBand="0" w:firstRowFirstColumn="0" w:firstRowLastColumn="0" w:lastRowFirstColumn="0" w:lastRowLastColumn="0"/>
+              <w:rPr>
+                <w:sz w:val="20"/>
+                <w:szCs w:val="20"/>
+              </w:rPr>
+            </w:pPr>
+            <w:r>
+              <w:rPr>
+                <w:sz w:val="20"/>
+                <w:szCs w:val="20"/>
+              </w:rPr>
+              <w:t>Type du pari</w:t>
+            </w:r>
+          </w:p>
+        </w:tc>
+        <w:tc>
+          <w:tcPr>
+            <w:tcW w:w="1984" w:type="dxa"/>
+          </w:tcPr>
+          <w:p>
+            <w:pPr>
+              <w:cnfStyle w:val="000000000000" w:firstRow="0" w:lastRow="0" w:firstColumn="0" w:lastColumn="0" w:oddVBand="0" w:evenVBand="0" w:oddHBand="0" w:evenHBand="0" w:firstRowFirstColumn="0" w:firstRowLastColumn="0" w:lastRowFirstColumn="0" w:lastRowLastColumn="0"/>
+              <w:rPr>
+                <w:sz w:val="20"/>
+                <w:szCs w:val="20"/>
+              </w:rPr>
+            </w:pPr>
+            <w:r>
+              <w:rPr>
+                <w:sz w:val="20"/>
+                <w:szCs w:val="20"/>
+              </w:rPr>
+              <w:t>Alphabétique</w:t>
+            </w:r>
+          </w:p>
+        </w:tc>
+        <w:tc>
+          <w:tcPr>
+            <w:tcW w:w="1134" w:type="dxa"/>
+          </w:tcPr>
+          <w:p>
+            <w:pPr>
+              <w:cnfStyle w:val="000000000000" w:firstRow="0" w:lastRow="0" w:firstColumn="0" w:lastColumn="0" w:oddVBand="0" w:evenVBand="0" w:oddHBand="0" w:evenHBand="0" w:firstRowFirstColumn="0" w:firstRowLastColumn="0" w:lastRowFirstColumn="0" w:lastRowLastColumn="0"/>
+              <w:rPr>
+                <w:sz w:val="20"/>
+                <w:szCs w:val="20"/>
+              </w:rPr>
+            </w:pPr>
+            <w:r>
+              <w:rPr>
+                <w:sz w:val="20"/>
+                <w:szCs w:val="20"/>
+              </w:rPr>
+              <w:t>30</w:t>
+            </w:r>
+          </w:p>
+        </w:tc>
+        <w:tc>
+          <w:tcPr>
+            <w:tcW w:w="2977" w:type="dxa"/>
+          </w:tcPr>
+          <w:p>
+            <w:pPr>
+              <w:cnfStyle w:val="000000000000" w:firstRow="0" w:lastRow="0" w:firstColumn="0" w:lastColumn="0" w:oddVBand="0" w:evenVBand="0" w:oddHBand="0" w:evenHBand="0" w:firstRowFirstColumn="0" w:firstRowLastColumn="0" w:lastRowFirstColumn="0" w:lastRowLastColumn="0"/>
+              <w:rPr>
+                <w:sz w:val="20"/>
+                <w:szCs w:val="20"/>
+              </w:rPr>
+            </w:pPr>
+            <w:r>
+              <w:rPr>
+                <w:sz w:val="20"/>
+                <w:szCs w:val="20"/>
+              </w:rPr>
+              <w:t>Obligatoire</w:t>
+            </w:r>
           </w:p>
         </w:tc>
       </w:tr>
@@ -861,17 +1560,28 @@
         <w:tc>
           <w:tcPr>
             <w:cnfStyle w:val="001000000000" w:firstRow="0" w:lastRow="0" w:firstColumn="1" w:lastColumn="0" w:oddVBand="0" w:evenVBand="0" w:oddHBand="0" w:evenHBand="0" w:firstRowFirstColumn="0" w:firstRowLastColumn="0" w:lastRowFirstColumn="0" w:lastRowLastColumn="0"/>
-            <w:tcW w:w="2608" w:type="dxa"/>
-          </w:tcPr>
-          <w:p/>
-        </w:tc>
-        <w:tc>
-          <w:tcPr>
-            <w:tcW w:w="2921" w:type="dxa"/>
-          </w:tcPr>
-          <w:p>
-            <w:pPr>
-              <w:cnfStyle w:val="000000100000" w:firstRow="0" w:lastRow="0" w:firstColumn="0" w:lastColumn="0" w:oddVBand="0" w:evenVBand="0" w:oddHBand="1" w:evenHBand="0" w:firstRowFirstColumn="0" w:firstRowLastColumn="0" w:lastRowFirstColumn="0" w:lastRowLastColumn="0"/>
+            <w:tcW w:w="3119" w:type="dxa"/>
+          </w:tcPr>
+          <w:p>
+            <w:pPr>
+              <w:rPr>
+                <w:sz w:val="20"/>
+                <w:szCs w:val="20"/>
+              </w:rPr>
+            </w:pPr>
+          </w:p>
+        </w:tc>
+        <w:tc>
+          <w:tcPr>
+            <w:tcW w:w="2410" w:type="dxa"/>
+          </w:tcPr>
+          <w:p>
+            <w:pPr>
+              <w:cnfStyle w:val="000000100000" w:firstRow="0" w:lastRow="0" w:firstColumn="0" w:lastColumn="0" w:oddVBand="0" w:evenVBand="0" w:oddHBand="1" w:evenHBand="0" w:firstRowFirstColumn="0" w:firstRowLastColumn="0" w:lastRowFirstColumn="0" w:lastRowLastColumn="0"/>
+              <w:rPr>
+                <w:sz w:val="20"/>
+                <w:szCs w:val="20"/>
+              </w:rPr>
             </w:pPr>
           </w:p>
         </w:tc>
@@ -882,6 +1592,10 @@
           <w:p>
             <w:pPr>
               <w:cnfStyle w:val="000000100000" w:firstRow="0" w:lastRow="0" w:firstColumn="0" w:lastColumn="0" w:oddVBand="0" w:evenVBand="0" w:oddHBand="1" w:evenHBand="0" w:firstRowFirstColumn="0" w:firstRowLastColumn="0" w:lastRowFirstColumn="0" w:lastRowLastColumn="0"/>
+              <w:rPr>
+                <w:sz w:val="20"/>
+                <w:szCs w:val="20"/>
+              </w:rPr>
             </w:pPr>
           </w:p>
         </w:tc>
@@ -892,6 +1606,10 @@
           <w:p>
             <w:pPr>
               <w:cnfStyle w:val="000000100000" w:firstRow="0" w:lastRow="0" w:firstColumn="0" w:lastColumn="0" w:oddVBand="0" w:evenVBand="0" w:oddHBand="1" w:evenHBand="0" w:firstRowFirstColumn="0" w:firstRowLastColumn="0" w:lastRowFirstColumn="0" w:lastRowLastColumn="0"/>
+              <w:rPr>
+                <w:sz w:val="20"/>
+                <w:szCs w:val="20"/>
+              </w:rPr>
             </w:pPr>
           </w:p>
         </w:tc>
@@ -902,6 +1620,10 @@
           <w:p>
             <w:pPr>
               <w:cnfStyle w:val="000000100000" w:firstRow="0" w:lastRow="0" w:firstColumn="0" w:lastColumn="0" w:oddVBand="0" w:evenVBand="0" w:oddHBand="1" w:evenHBand="0" w:firstRowFirstColumn="0" w:firstRowLastColumn="0" w:lastRowFirstColumn="0" w:lastRowLastColumn="0"/>
+              <w:rPr>
+                <w:sz w:val="20"/>
+                <w:szCs w:val="20"/>
+              </w:rPr>
             </w:pPr>
           </w:p>
         </w:tc>
@@ -913,17 +1635,35 @@
         <w:tc>
           <w:tcPr>
             <w:cnfStyle w:val="001000000000" w:firstRow="0" w:lastRow="0" w:firstColumn="1" w:lastColumn="0" w:oddVBand="0" w:evenVBand="0" w:oddHBand="0" w:evenHBand="0" w:firstRowFirstColumn="0" w:firstRowLastColumn="0" w:lastRowFirstColumn="0" w:lastRowLastColumn="0"/>
-            <w:tcW w:w="2608" w:type="dxa"/>
-          </w:tcPr>
-          <w:p/>
-        </w:tc>
-        <w:tc>
-          <w:tcPr>
-            <w:tcW w:w="2921" w:type="dxa"/>
-          </w:tcPr>
-          <w:p>
-            <w:pPr>
-              <w:cnfStyle w:val="000000000000" w:firstRow="0" w:lastRow="0" w:firstColumn="0" w:lastColumn="0" w:oddVBand="0" w:evenVBand="0" w:oddHBand="0" w:evenHBand="0" w:firstRowFirstColumn="0" w:firstRowLastColumn="0" w:lastRowFirstColumn="0" w:lastRowLastColumn="0"/>
+            <w:tcW w:w="3119" w:type="dxa"/>
+          </w:tcPr>
+          <w:p>
+            <w:pPr>
+              <w:rPr>
+                <w:sz w:val="20"/>
+                <w:szCs w:val="20"/>
+              </w:rPr>
+            </w:pPr>
+            <w:r>
+              <w:rPr>
+                <w:sz w:val="20"/>
+                <w:szCs w:val="20"/>
+              </w:rPr>
+              <w:t>Somme_id</w:t>
+            </w:r>
+          </w:p>
+        </w:tc>
+        <w:tc>
+          <w:tcPr>
+            <w:tcW w:w="2410" w:type="dxa"/>
+          </w:tcPr>
+          <w:p>
+            <w:pPr>
+              <w:cnfStyle w:val="000000000000" w:firstRow="0" w:lastRow="0" w:firstColumn="0" w:lastColumn="0" w:oddVBand="0" w:evenVBand="0" w:oddHBand="0" w:evenHBand="0" w:firstRowFirstColumn="0" w:firstRowLastColumn="0" w:lastRowFirstColumn="0" w:lastRowLastColumn="0"/>
+              <w:rPr>
+                <w:sz w:val="20"/>
+                <w:szCs w:val="20"/>
+              </w:rPr>
             </w:pPr>
           </w:p>
         </w:tc>
@@ -934,6 +1674,10 @@
           <w:p>
             <w:pPr>
               <w:cnfStyle w:val="000000000000" w:firstRow="0" w:lastRow="0" w:firstColumn="0" w:lastColumn="0" w:oddVBand="0" w:evenVBand="0" w:oddHBand="0" w:evenHBand="0" w:firstRowFirstColumn="0" w:firstRowLastColumn="0" w:lastRowFirstColumn="0" w:lastRowLastColumn="0"/>
+              <w:rPr>
+                <w:sz w:val="20"/>
+                <w:szCs w:val="20"/>
+              </w:rPr>
             </w:pPr>
           </w:p>
         </w:tc>
@@ -944,6 +1688,10 @@
           <w:p>
             <w:pPr>
               <w:cnfStyle w:val="000000000000" w:firstRow="0" w:lastRow="0" w:firstColumn="0" w:lastColumn="0" w:oddVBand="0" w:evenVBand="0" w:oddHBand="0" w:evenHBand="0" w:firstRowFirstColumn="0" w:firstRowLastColumn="0" w:lastRowFirstColumn="0" w:lastRowLastColumn="0"/>
+              <w:rPr>
+                <w:sz w:val="20"/>
+                <w:szCs w:val="20"/>
+              </w:rPr>
             </w:pPr>
           </w:p>
         </w:tc>
@@ -954,6 +1702,10 @@
           <w:p>
             <w:pPr>
               <w:cnfStyle w:val="000000000000" w:firstRow="0" w:lastRow="0" w:firstColumn="0" w:lastColumn="0" w:oddVBand="0" w:evenVBand="0" w:oddHBand="0" w:evenHBand="0" w:firstRowFirstColumn="0" w:firstRowLastColumn="0" w:lastRowFirstColumn="0" w:lastRowLastColumn="0"/>
+              <w:rPr>
+                <w:sz w:val="20"/>
+                <w:szCs w:val="20"/>
+              </w:rPr>
             </w:pPr>
           </w:p>
         </w:tc>
@@ -966,18 +1718,57 @@
         <w:tc>
           <w:tcPr>
             <w:cnfStyle w:val="001000000000" w:firstRow="0" w:lastRow="0" w:firstColumn="1" w:lastColumn="0" w:oddVBand="0" w:evenVBand="0" w:oddHBand="0" w:evenHBand="0" w:firstRowFirstColumn="0" w:firstRowLastColumn="0" w:lastRowFirstColumn="0" w:lastRowLastColumn="0"/>
-            <w:tcW w:w="2608" w:type="dxa"/>
-          </w:tcPr>
-          <w:p/>
-        </w:tc>
-        <w:tc>
-          <w:tcPr>
-            <w:tcW w:w="2921" w:type="dxa"/>
-          </w:tcPr>
-          <w:p>
-            <w:pPr>
-              <w:cnfStyle w:val="000000100000" w:firstRow="0" w:lastRow="0" w:firstColumn="0" w:lastColumn="0" w:oddVBand="0" w:evenVBand="0" w:oddHBand="1" w:evenHBand="0" w:firstRowFirstColumn="0" w:firstRowLastColumn="0" w:lastRowFirstColumn="0" w:lastRowLastColumn="0"/>
-            </w:pPr>
+            <w:tcW w:w="3119" w:type="dxa"/>
+          </w:tcPr>
+          <w:p>
+            <w:pPr>
+              <w:rPr>
+                <w:sz w:val="20"/>
+                <w:szCs w:val="20"/>
+              </w:rPr>
+            </w:pPr>
+            <w:r>
+              <w:rPr>
+                <w:sz w:val="20"/>
+                <w:szCs w:val="20"/>
+              </w:rPr>
+              <w:t>S</w:t>
+            </w:r>
+            <w:r>
+              <w:rPr>
+                <w:sz w:val="20"/>
+                <w:szCs w:val="20"/>
+              </w:rPr>
+              <w:t>omme</w:t>
+            </w:r>
+          </w:p>
+        </w:tc>
+        <w:tc>
+          <w:tcPr>
+            <w:tcW w:w="2410" w:type="dxa"/>
+          </w:tcPr>
+          <w:p>
+            <w:pPr>
+              <w:cnfStyle w:val="000000100000" w:firstRow="0" w:lastRow="0" w:firstColumn="0" w:lastColumn="0" w:oddVBand="0" w:evenVBand="0" w:oddHBand="1" w:evenHBand="0" w:firstRowFirstColumn="0" w:firstRowLastColumn="0" w:lastRowFirstColumn="0" w:lastRowLastColumn="0"/>
+              <w:rPr>
+                <w:sz w:val="20"/>
+                <w:szCs w:val="20"/>
+              </w:rPr>
+            </w:pPr>
+            <w:r>
+              <w:rPr>
+                <w:sz w:val="20"/>
+                <w:szCs w:val="20"/>
+              </w:rPr>
+              <w:t xml:space="preserve">Somme </w:t>
+            </w:r>
+            <w:r>
+              <w:rPr>
+                <w:sz w:val="20"/>
+                <w:szCs w:val="20"/>
+              </w:rPr>
+              <w:t>jouée</w:t>
+            </w:r>
           </w:p>
         </w:tc>
         <w:tc>
@@ -987,7 +1778,18 @@
           <w:p>
             <w:pPr>
               <w:cnfStyle w:val="000000100000" w:firstRow="0" w:lastRow="0" w:firstColumn="0" w:lastColumn="0" w:oddVBand="0" w:evenVBand="0" w:oddHBand="1" w:evenHBand="0" w:firstRowFirstColumn="0" w:firstRowLastColumn="0" w:lastRowFirstColumn="0" w:lastRowLastColumn="0"/>
-            </w:pPr>
+              <w:rPr>
+                <w:sz w:val="20"/>
+                <w:szCs w:val="20"/>
+              </w:rPr>
+            </w:pPr>
+            <w:r>
+              <w:rPr>
+                <w:sz w:val="20"/>
+                <w:szCs w:val="20"/>
+              </w:rPr>
+              <w:t>Numérique</w:t>
+            </w:r>
           </w:p>
         </w:tc>
         <w:tc>
@@ -997,7 +1799,18 @@
           <w:p>
             <w:pPr>
               <w:cnfStyle w:val="000000100000" w:firstRow="0" w:lastRow="0" w:firstColumn="0" w:lastColumn="0" w:oddVBand="0" w:evenVBand="0" w:oddHBand="1" w:evenHBand="0" w:firstRowFirstColumn="0" w:firstRowLastColumn="0" w:lastRowFirstColumn="0" w:lastRowLastColumn="0"/>
-            </w:pPr>
+              <w:rPr>
+                <w:sz w:val="20"/>
+                <w:szCs w:val="20"/>
+              </w:rPr>
+            </w:pPr>
+            <w:r>
+              <w:rPr>
+                <w:sz w:val="20"/>
+                <w:szCs w:val="20"/>
+              </w:rPr>
+              <w:t>5</w:t>
+            </w:r>
           </w:p>
         </w:tc>
         <w:tc>
@@ -1007,7 +1820,18 @@
           <w:p>
             <w:pPr>
               <w:cnfStyle w:val="000000100000" w:firstRow="0" w:lastRow="0" w:firstColumn="0" w:lastColumn="0" w:oddVBand="0" w:evenVBand="0" w:oddHBand="1" w:evenHBand="0" w:firstRowFirstColumn="0" w:firstRowLastColumn="0" w:lastRowFirstColumn="0" w:lastRowLastColumn="0"/>
-            </w:pPr>
+              <w:rPr>
+                <w:sz w:val="20"/>
+                <w:szCs w:val="20"/>
+              </w:rPr>
+            </w:pPr>
+            <w:r>
+              <w:rPr>
+                <w:sz w:val="20"/>
+                <w:szCs w:val="20"/>
+              </w:rPr>
+              <w:t>Obligatoire</w:t>
+            </w:r>
           </w:p>
         </w:tc>
       </w:tr>
@@ -1018,17 +1842,28 @@
         <w:tc>
           <w:tcPr>
             <w:cnfStyle w:val="001000000000" w:firstRow="0" w:lastRow="0" w:firstColumn="1" w:lastColumn="0" w:oddVBand="0" w:evenVBand="0" w:oddHBand="0" w:evenHBand="0" w:firstRowFirstColumn="0" w:firstRowLastColumn="0" w:lastRowFirstColumn="0" w:lastRowLastColumn="0"/>
-            <w:tcW w:w="2608" w:type="dxa"/>
-          </w:tcPr>
-          <w:p/>
-        </w:tc>
-        <w:tc>
-          <w:tcPr>
-            <w:tcW w:w="2921" w:type="dxa"/>
-          </w:tcPr>
-          <w:p>
-            <w:pPr>
-              <w:cnfStyle w:val="000000000000" w:firstRow="0" w:lastRow="0" w:firstColumn="0" w:lastColumn="0" w:oddVBand="0" w:evenVBand="0" w:oddHBand="0" w:evenHBand="0" w:firstRowFirstColumn="0" w:firstRowLastColumn="0" w:lastRowFirstColumn="0" w:lastRowLastColumn="0"/>
+            <w:tcW w:w="3119" w:type="dxa"/>
+          </w:tcPr>
+          <w:p>
+            <w:pPr>
+              <w:rPr>
+                <w:sz w:val="20"/>
+                <w:szCs w:val="20"/>
+              </w:rPr>
+            </w:pPr>
+          </w:p>
+        </w:tc>
+        <w:tc>
+          <w:tcPr>
+            <w:tcW w:w="2410" w:type="dxa"/>
+          </w:tcPr>
+          <w:p>
+            <w:pPr>
+              <w:cnfStyle w:val="000000000000" w:firstRow="0" w:lastRow="0" w:firstColumn="0" w:lastColumn="0" w:oddVBand="0" w:evenVBand="0" w:oddHBand="0" w:evenHBand="0" w:firstRowFirstColumn="0" w:firstRowLastColumn="0" w:lastRowFirstColumn="0" w:lastRowLastColumn="0"/>
+              <w:rPr>
+                <w:sz w:val="20"/>
+                <w:szCs w:val="20"/>
+              </w:rPr>
             </w:pPr>
           </w:p>
         </w:tc>
@@ -1039,6 +1874,10 @@
           <w:p>
             <w:pPr>
               <w:cnfStyle w:val="000000000000" w:firstRow="0" w:lastRow="0" w:firstColumn="0" w:lastColumn="0" w:oddVBand="0" w:evenVBand="0" w:oddHBand="0" w:evenHBand="0" w:firstRowFirstColumn="0" w:firstRowLastColumn="0" w:lastRowFirstColumn="0" w:lastRowLastColumn="0"/>
+              <w:rPr>
+                <w:sz w:val="20"/>
+                <w:szCs w:val="20"/>
+              </w:rPr>
             </w:pPr>
           </w:p>
         </w:tc>
@@ -1049,6 +1888,10 @@
           <w:p>
             <w:pPr>
               <w:cnfStyle w:val="000000000000" w:firstRow="0" w:lastRow="0" w:firstColumn="0" w:lastColumn="0" w:oddVBand="0" w:evenVBand="0" w:oddHBand="0" w:evenHBand="0" w:firstRowFirstColumn="0" w:firstRowLastColumn="0" w:lastRowFirstColumn="0" w:lastRowLastColumn="0"/>
+              <w:rPr>
+                <w:sz w:val="20"/>
+                <w:szCs w:val="20"/>
+              </w:rPr>
             </w:pPr>
           </w:p>
         </w:tc>
@@ -1059,6 +1902,10 @@
           <w:p>
             <w:pPr>
               <w:cnfStyle w:val="000000000000" w:firstRow="0" w:lastRow="0" w:firstColumn="0" w:lastColumn="0" w:oddVBand="0" w:evenVBand="0" w:oddHBand="0" w:evenHBand="0" w:firstRowFirstColumn="0" w:firstRowLastColumn="0" w:lastRowFirstColumn="0" w:lastRowLastColumn="0"/>
+              <w:rPr>
+                <w:sz w:val="20"/>
+                <w:szCs w:val="20"/>
+              </w:rPr>
             </w:pPr>
           </w:p>
         </w:tc>
@@ -1071,17 +1918,28 @@
         <w:tc>
           <w:tcPr>
             <w:cnfStyle w:val="001000000000" w:firstRow="0" w:lastRow="0" w:firstColumn="1" w:lastColumn="0" w:oddVBand="0" w:evenVBand="0" w:oddHBand="0" w:evenHBand="0" w:firstRowFirstColumn="0" w:firstRowLastColumn="0" w:lastRowFirstColumn="0" w:lastRowLastColumn="0"/>
-            <w:tcW w:w="2608" w:type="dxa"/>
-          </w:tcPr>
-          <w:p/>
-        </w:tc>
-        <w:tc>
-          <w:tcPr>
-            <w:tcW w:w="2921" w:type="dxa"/>
-          </w:tcPr>
-          <w:p>
-            <w:pPr>
-              <w:cnfStyle w:val="000000100000" w:firstRow="0" w:lastRow="0" w:firstColumn="0" w:lastColumn="0" w:oddVBand="0" w:evenVBand="0" w:oddHBand="1" w:evenHBand="0" w:firstRowFirstColumn="0" w:firstRowLastColumn="0" w:lastRowFirstColumn="0" w:lastRowLastColumn="0"/>
+            <w:tcW w:w="3119" w:type="dxa"/>
+          </w:tcPr>
+          <w:p>
+            <w:pPr>
+              <w:rPr>
+                <w:sz w:val="20"/>
+                <w:szCs w:val="20"/>
+              </w:rPr>
+            </w:pPr>
+          </w:p>
+        </w:tc>
+        <w:tc>
+          <w:tcPr>
+            <w:tcW w:w="2410" w:type="dxa"/>
+          </w:tcPr>
+          <w:p>
+            <w:pPr>
+              <w:cnfStyle w:val="000000100000" w:firstRow="0" w:lastRow="0" w:firstColumn="0" w:lastColumn="0" w:oddVBand="0" w:evenVBand="0" w:oddHBand="1" w:evenHBand="0" w:firstRowFirstColumn="0" w:firstRowLastColumn="0" w:lastRowFirstColumn="0" w:lastRowLastColumn="0"/>
+              <w:rPr>
+                <w:sz w:val="20"/>
+                <w:szCs w:val="20"/>
+              </w:rPr>
             </w:pPr>
           </w:p>
         </w:tc>
@@ -1092,6 +1950,10 @@
           <w:p>
             <w:pPr>
               <w:cnfStyle w:val="000000100000" w:firstRow="0" w:lastRow="0" w:firstColumn="0" w:lastColumn="0" w:oddVBand="0" w:evenVBand="0" w:oddHBand="1" w:evenHBand="0" w:firstRowFirstColumn="0" w:firstRowLastColumn="0" w:lastRowFirstColumn="0" w:lastRowLastColumn="0"/>
+              <w:rPr>
+                <w:sz w:val="20"/>
+                <w:szCs w:val="20"/>
+              </w:rPr>
             </w:pPr>
           </w:p>
         </w:tc>
@@ -1102,6 +1964,10 @@
           <w:p>
             <w:pPr>
               <w:cnfStyle w:val="000000100000" w:firstRow="0" w:lastRow="0" w:firstColumn="0" w:lastColumn="0" w:oddVBand="0" w:evenVBand="0" w:oddHBand="1" w:evenHBand="0" w:firstRowFirstColumn="0" w:firstRowLastColumn="0" w:lastRowFirstColumn="0" w:lastRowLastColumn="0"/>
+              <w:rPr>
+                <w:sz w:val="20"/>
+                <w:szCs w:val="20"/>
+              </w:rPr>
             </w:pPr>
           </w:p>
         </w:tc>
@@ -1112,6 +1978,10 @@
           <w:p>
             <w:pPr>
               <w:cnfStyle w:val="000000100000" w:firstRow="0" w:lastRow="0" w:firstColumn="0" w:lastColumn="0" w:oddVBand="0" w:evenVBand="0" w:oddHBand="1" w:evenHBand="0" w:firstRowFirstColumn="0" w:firstRowLastColumn="0" w:lastRowFirstColumn="0" w:lastRowLastColumn="0"/>
+              <w:rPr>
+                <w:sz w:val="20"/>
+                <w:szCs w:val="20"/>
+              </w:rPr>
             </w:pPr>
           </w:p>
         </w:tc>
@@ -1123,17 +1993,49 @@
         <w:tc>
           <w:tcPr>
             <w:cnfStyle w:val="001000000000" w:firstRow="0" w:lastRow="0" w:firstColumn="1" w:lastColumn="0" w:oddVBand="0" w:evenVBand="0" w:oddHBand="0" w:evenHBand="0" w:firstRowFirstColumn="0" w:firstRowLastColumn="0" w:lastRowFirstColumn="0" w:lastRowLastColumn="0"/>
-            <w:tcW w:w="2608" w:type="dxa"/>
-          </w:tcPr>
-          <w:p/>
-        </w:tc>
-        <w:tc>
-          <w:tcPr>
-            <w:tcW w:w="2921" w:type="dxa"/>
-          </w:tcPr>
-          <w:p>
-            <w:pPr>
-              <w:cnfStyle w:val="000000000000" w:firstRow="0" w:lastRow="0" w:firstColumn="0" w:lastColumn="0" w:oddVBand="0" w:evenVBand="0" w:oddHBand="0" w:evenHBand="0" w:firstRowFirstColumn="0" w:firstRowLastColumn="0" w:lastRowFirstColumn="0" w:lastRowLastColumn="0"/>
+            <w:tcW w:w="3119" w:type="dxa"/>
+          </w:tcPr>
+          <w:p>
+            <w:pPr>
+              <w:rPr>
+                <w:sz w:val="20"/>
+                <w:szCs w:val="20"/>
+              </w:rPr>
+            </w:pPr>
+            <w:r>
+              <w:rPr>
+                <w:sz w:val="20"/>
+                <w:szCs w:val="20"/>
+              </w:rPr>
+              <w:t>Chev</w:t>
+            </w:r>
+            <w:r>
+              <w:rPr>
+                <w:sz w:val="20"/>
+                <w:szCs w:val="20"/>
+              </w:rPr>
+              <w:t>al</w:t>
+            </w:r>
+            <w:r>
+              <w:rPr>
+                <w:sz w:val="20"/>
+                <w:szCs w:val="20"/>
+              </w:rPr>
+              <w:t>_partant_id</w:t>
+            </w:r>
+          </w:p>
+        </w:tc>
+        <w:tc>
+          <w:tcPr>
+            <w:tcW w:w="2410" w:type="dxa"/>
+          </w:tcPr>
+          <w:p>
+            <w:pPr>
+              <w:cnfStyle w:val="000000000000" w:firstRow="0" w:lastRow="0" w:firstColumn="0" w:lastColumn="0" w:oddVBand="0" w:evenVBand="0" w:oddHBand="0" w:evenHBand="0" w:firstRowFirstColumn="0" w:firstRowLastColumn="0" w:lastRowFirstColumn="0" w:lastRowLastColumn="0"/>
+              <w:rPr>
+                <w:sz w:val="20"/>
+                <w:szCs w:val="20"/>
+              </w:rPr>
             </w:pPr>
           </w:p>
         </w:tc>
@@ -1144,6 +2046,10 @@
           <w:p>
             <w:pPr>
               <w:cnfStyle w:val="000000000000" w:firstRow="0" w:lastRow="0" w:firstColumn="0" w:lastColumn="0" w:oddVBand="0" w:evenVBand="0" w:oddHBand="0" w:evenHBand="0" w:firstRowFirstColumn="0" w:firstRowLastColumn="0" w:lastRowFirstColumn="0" w:lastRowLastColumn="0"/>
+              <w:rPr>
+                <w:sz w:val="20"/>
+                <w:szCs w:val="20"/>
+              </w:rPr>
             </w:pPr>
           </w:p>
         </w:tc>
@@ -1154,6 +2060,10 @@
           <w:p>
             <w:pPr>
               <w:cnfStyle w:val="000000000000" w:firstRow="0" w:lastRow="0" w:firstColumn="0" w:lastColumn="0" w:oddVBand="0" w:evenVBand="0" w:oddHBand="0" w:evenHBand="0" w:firstRowFirstColumn="0" w:firstRowLastColumn="0" w:lastRowFirstColumn="0" w:lastRowLastColumn="0"/>
+              <w:rPr>
+                <w:sz w:val="20"/>
+                <w:szCs w:val="20"/>
+              </w:rPr>
             </w:pPr>
           </w:p>
         </w:tc>
@@ -1164,6 +2074,10 @@
           <w:p>
             <w:pPr>
               <w:cnfStyle w:val="000000000000" w:firstRow="0" w:lastRow="0" w:firstColumn="0" w:lastColumn="0" w:oddVBand="0" w:evenVBand="0" w:oddHBand="0" w:evenHBand="0" w:firstRowFirstColumn="0" w:firstRowLastColumn="0" w:lastRowFirstColumn="0" w:lastRowLastColumn="0"/>
+              <w:rPr>
+                <w:sz w:val="20"/>
+                <w:szCs w:val="20"/>
+              </w:rPr>
             </w:pPr>
           </w:p>
         </w:tc>
@@ -1176,17 +2090,28 @@
         <w:tc>
           <w:tcPr>
             <w:cnfStyle w:val="001000000000" w:firstRow="0" w:lastRow="0" w:firstColumn="1" w:lastColumn="0" w:oddVBand="0" w:evenVBand="0" w:oddHBand="0" w:evenHBand="0" w:firstRowFirstColumn="0" w:firstRowLastColumn="0" w:lastRowFirstColumn="0" w:lastRowLastColumn="0"/>
-            <w:tcW w:w="2608" w:type="dxa"/>
-          </w:tcPr>
-          <w:p/>
-        </w:tc>
-        <w:tc>
-          <w:tcPr>
-            <w:tcW w:w="2921" w:type="dxa"/>
-          </w:tcPr>
-          <w:p>
-            <w:pPr>
-              <w:cnfStyle w:val="000000100000" w:firstRow="0" w:lastRow="0" w:firstColumn="0" w:lastColumn="0" w:oddVBand="0" w:evenVBand="0" w:oddHBand="1" w:evenHBand="0" w:firstRowFirstColumn="0" w:firstRowLastColumn="0" w:lastRowFirstColumn="0" w:lastRowLastColumn="0"/>
+            <w:tcW w:w="3119" w:type="dxa"/>
+          </w:tcPr>
+          <w:p>
+            <w:pPr>
+              <w:rPr>
+                <w:sz w:val="20"/>
+                <w:szCs w:val="20"/>
+              </w:rPr>
+            </w:pPr>
+          </w:p>
+        </w:tc>
+        <w:tc>
+          <w:tcPr>
+            <w:tcW w:w="2410" w:type="dxa"/>
+          </w:tcPr>
+          <w:p>
+            <w:pPr>
+              <w:cnfStyle w:val="000000100000" w:firstRow="0" w:lastRow="0" w:firstColumn="0" w:lastColumn="0" w:oddVBand="0" w:evenVBand="0" w:oddHBand="1" w:evenHBand="0" w:firstRowFirstColumn="0" w:firstRowLastColumn="0" w:lastRowFirstColumn="0" w:lastRowLastColumn="0"/>
+              <w:rPr>
+                <w:sz w:val="20"/>
+                <w:szCs w:val="20"/>
+              </w:rPr>
             </w:pPr>
           </w:p>
         </w:tc>
@@ -1197,6 +2122,10 @@
           <w:p>
             <w:pPr>
               <w:cnfStyle w:val="000000100000" w:firstRow="0" w:lastRow="0" w:firstColumn="0" w:lastColumn="0" w:oddVBand="0" w:evenVBand="0" w:oddHBand="1" w:evenHBand="0" w:firstRowFirstColumn="0" w:firstRowLastColumn="0" w:lastRowFirstColumn="0" w:lastRowLastColumn="0"/>
+              <w:rPr>
+                <w:sz w:val="20"/>
+                <w:szCs w:val="20"/>
+              </w:rPr>
             </w:pPr>
           </w:p>
         </w:tc>
@@ -1207,6 +2136,10 @@
           <w:p>
             <w:pPr>
               <w:cnfStyle w:val="000000100000" w:firstRow="0" w:lastRow="0" w:firstColumn="0" w:lastColumn="0" w:oddVBand="0" w:evenVBand="0" w:oddHBand="1" w:evenHBand="0" w:firstRowFirstColumn="0" w:firstRowLastColumn="0" w:lastRowFirstColumn="0" w:lastRowLastColumn="0"/>
+              <w:rPr>
+                <w:sz w:val="20"/>
+                <w:szCs w:val="20"/>
+              </w:rPr>
             </w:pPr>
           </w:p>
         </w:tc>
@@ -1217,6 +2150,10 @@
           <w:p>
             <w:pPr>
               <w:cnfStyle w:val="000000100000" w:firstRow="0" w:lastRow="0" w:firstColumn="0" w:lastColumn="0" w:oddVBand="0" w:evenVBand="0" w:oddHBand="1" w:evenHBand="0" w:firstRowFirstColumn="0" w:firstRowLastColumn="0" w:lastRowFirstColumn="0" w:lastRowLastColumn="0"/>
+              <w:rPr>
+                <w:sz w:val="20"/>
+                <w:szCs w:val="20"/>
+              </w:rPr>
             </w:pPr>
           </w:p>
         </w:tc>
@@ -1228,17 +2165,28 @@
         <w:tc>
           <w:tcPr>
             <w:cnfStyle w:val="001000000000" w:firstRow="0" w:lastRow="0" w:firstColumn="1" w:lastColumn="0" w:oddVBand="0" w:evenVBand="0" w:oddHBand="0" w:evenHBand="0" w:firstRowFirstColumn="0" w:firstRowLastColumn="0" w:lastRowFirstColumn="0" w:lastRowLastColumn="0"/>
-            <w:tcW w:w="2608" w:type="dxa"/>
-          </w:tcPr>
-          <w:p/>
-        </w:tc>
-        <w:tc>
-          <w:tcPr>
-            <w:tcW w:w="2921" w:type="dxa"/>
-          </w:tcPr>
-          <w:p>
-            <w:pPr>
-              <w:cnfStyle w:val="000000000000" w:firstRow="0" w:lastRow="0" w:firstColumn="0" w:lastColumn="0" w:oddVBand="0" w:evenVBand="0" w:oddHBand="0" w:evenHBand="0" w:firstRowFirstColumn="0" w:firstRowLastColumn="0" w:lastRowFirstColumn="0" w:lastRowLastColumn="0"/>
+            <w:tcW w:w="3119" w:type="dxa"/>
+          </w:tcPr>
+          <w:p>
+            <w:pPr>
+              <w:rPr>
+                <w:sz w:val="20"/>
+                <w:szCs w:val="20"/>
+              </w:rPr>
+            </w:pPr>
+          </w:p>
+        </w:tc>
+        <w:tc>
+          <w:tcPr>
+            <w:tcW w:w="2410" w:type="dxa"/>
+          </w:tcPr>
+          <w:p>
+            <w:pPr>
+              <w:cnfStyle w:val="000000000000" w:firstRow="0" w:lastRow="0" w:firstColumn="0" w:lastColumn="0" w:oddVBand="0" w:evenVBand="0" w:oddHBand="0" w:evenHBand="0" w:firstRowFirstColumn="0" w:firstRowLastColumn="0" w:lastRowFirstColumn="0" w:lastRowLastColumn="0"/>
+              <w:rPr>
+                <w:sz w:val="20"/>
+                <w:szCs w:val="20"/>
+              </w:rPr>
             </w:pPr>
           </w:p>
         </w:tc>
@@ -1249,6 +2197,10 @@
           <w:p>
             <w:pPr>
               <w:cnfStyle w:val="000000000000" w:firstRow="0" w:lastRow="0" w:firstColumn="0" w:lastColumn="0" w:oddVBand="0" w:evenVBand="0" w:oddHBand="0" w:evenHBand="0" w:firstRowFirstColumn="0" w:firstRowLastColumn="0" w:lastRowFirstColumn="0" w:lastRowLastColumn="0"/>
+              <w:rPr>
+                <w:sz w:val="20"/>
+                <w:szCs w:val="20"/>
+              </w:rPr>
             </w:pPr>
           </w:p>
         </w:tc>
@@ -1259,6 +2211,10 @@
           <w:p>
             <w:pPr>
               <w:cnfStyle w:val="000000000000" w:firstRow="0" w:lastRow="0" w:firstColumn="0" w:lastColumn="0" w:oddVBand="0" w:evenVBand="0" w:oddHBand="0" w:evenHBand="0" w:firstRowFirstColumn="0" w:firstRowLastColumn="0" w:lastRowFirstColumn="0" w:lastRowLastColumn="0"/>
+              <w:rPr>
+                <w:sz w:val="20"/>
+                <w:szCs w:val="20"/>
+              </w:rPr>
             </w:pPr>
           </w:p>
         </w:tc>
@@ -1269,6 +2225,10 @@
           <w:p>
             <w:pPr>
               <w:cnfStyle w:val="000000000000" w:firstRow="0" w:lastRow="0" w:firstColumn="0" w:lastColumn="0" w:oddVBand="0" w:evenVBand="0" w:oddHBand="0" w:evenHBand="0" w:firstRowFirstColumn="0" w:firstRowLastColumn="0" w:lastRowFirstColumn="0" w:lastRowLastColumn="0"/>
+              <w:rPr>
+                <w:sz w:val="20"/>
+                <w:szCs w:val="20"/>
+              </w:rPr>
             </w:pPr>
           </w:p>
         </w:tc>
@@ -1281,17 +2241,28 @@
         <w:tc>
           <w:tcPr>
             <w:cnfStyle w:val="001000000000" w:firstRow="0" w:lastRow="0" w:firstColumn="1" w:lastColumn="0" w:oddVBand="0" w:evenVBand="0" w:oddHBand="0" w:evenHBand="0" w:firstRowFirstColumn="0" w:firstRowLastColumn="0" w:lastRowFirstColumn="0" w:lastRowLastColumn="0"/>
-            <w:tcW w:w="2608" w:type="dxa"/>
-          </w:tcPr>
-          <w:p/>
-        </w:tc>
-        <w:tc>
-          <w:tcPr>
-            <w:tcW w:w="2921" w:type="dxa"/>
-          </w:tcPr>
-          <w:p>
-            <w:pPr>
-              <w:cnfStyle w:val="000000100000" w:firstRow="0" w:lastRow="0" w:firstColumn="0" w:lastColumn="0" w:oddVBand="0" w:evenVBand="0" w:oddHBand="1" w:evenHBand="0" w:firstRowFirstColumn="0" w:firstRowLastColumn="0" w:lastRowFirstColumn="0" w:lastRowLastColumn="0"/>
+            <w:tcW w:w="3119" w:type="dxa"/>
+          </w:tcPr>
+          <w:p>
+            <w:pPr>
+              <w:rPr>
+                <w:sz w:val="20"/>
+                <w:szCs w:val="20"/>
+              </w:rPr>
+            </w:pPr>
+          </w:p>
+        </w:tc>
+        <w:tc>
+          <w:tcPr>
+            <w:tcW w:w="2410" w:type="dxa"/>
+          </w:tcPr>
+          <w:p>
+            <w:pPr>
+              <w:cnfStyle w:val="000000100000" w:firstRow="0" w:lastRow="0" w:firstColumn="0" w:lastColumn="0" w:oddVBand="0" w:evenVBand="0" w:oddHBand="1" w:evenHBand="0" w:firstRowFirstColumn="0" w:firstRowLastColumn="0" w:lastRowFirstColumn="0" w:lastRowLastColumn="0"/>
+              <w:rPr>
+                <w:sz w:val="20"/>
+                <w:szCs w:val="20"/>
+              </w:rPr>
             </w:pPr>
           </w:p>
         </w:tc>
@@ -1302,6 +2273,10 @@
           <w:p>
             <w:pPr>
               <w:cnfStyle w:val="000000100000" w:firstRow="0" w:lastRow="0" w:firstColumn="0" w:lastColumn="0" w:oddVBand="0" w:evenVBand="0" w:oddHBand="1" w:evenHBand="0" w:firstRowFirstColumn="0" w:firstRowLastColumn="0" w:lastRowFirstColumn="0" w:lastRowLastColumn="0"/>
+              <w:rPr>
+                <w:sz w:val="20"/>
+                <w:szCs w:val="20"/>
+              </w:rPr>
             </w:pPr>
           </w:p>
         </w:tc>
@@ -1312,6 +2287,10 @@
           <w:p>
             <w:pPr>
               <w:cnfStyle w:val="000000100000" w:firstRow="0" w:lastRow="0" w:firstColumn="0" w:lastColumn="0" w:oddVBand="0" w:evenVBand="0" w:oddHBand="1" w:evenHBand="0" w:firstRowFirstColumn="0" w:firstRowLastColumn="0" w:lastRowFirstColumn="0" w:lastRowLastColumn="0"/>
+              <w:rPr>
+                <w:sz w:val="20"/>
+                <w:szCs w:val="20"/>
+              </w:rPr>
             </w:pPr>
           </w:p>
         </w:tc>
@@ -1322,6 +2301,10 @@
           <w:p>
             <w:pPr>
               <w:cnfStyle w:val="000000100000" w:firstRow="0" w:lastRow="0" w:firstColumn="0" w:lastColumn="0" w:oddVBand="0" w:evenVBand="0" w:oddHBand="1" w:evenHBand="0" w:firstRowFirstColumn="0" w:firstRowLastColumn="0" w:lastRowFirstColumn="0" w:lastRowLastColumn="0"/>
+              <w:rPr>
+                <w:sz w:val="20"/>
+                <w:szCs w:val="20"/>
+              </w:rPr>
             </w:pPr>
           </w:p>
         </w:tc>
@@ -1333,17 +2316,28 @@
         <w:tc>
           <w:tcPr>
             <w:cnfStyle w:val="001000000000" w:firstRow="0" w:lastRow="0" w:firstColumn="1" w:lastColumn="0" w:oddVBand="0" w:evenVBand="0" w:oddHBand="0" w:evenHBand="0" w:firstRowFirstColumn="0" w:firstRowLastColumn="0" w:lastRowFirstColumn="0" w:lastRowLastColumn="0"/>
-            <w:tcW w:w="2608" w:type="dxa"/>
-          </w:tcPr>
-          <w:p/>
-        </w:tc>
-        <w:tc>
-          <w:tcPr>
-            <w:tcW w:w="2921" w:type="dxa"/>
-          </w:tcPr>
-          <w:p>
-            <w:pPr>
-              <w:cnfStyle w:val="000000000000" w:firstRow="0" w:lastRow="0" w:firstColumn="0" w:lastColumn="0" w:oddVBand="0" w:evenVBand="0" w:oddHBand="0" w:evenHBand="0" w:firstRowFirstColumn="0" w:firstRowLastColumn="0" w:lastRowFirstColumn="0" w:lastRowLastColumn="0"/>
+            <w:tcW w:w="3119" w:type="dxa"/>
+          </w:tcPr>
+          <w:p>
+            <w:pPr>
+              <w:rPr>
+                <w:sz w:val="20"/>
+                <w:szCs w:val="20"/>
+              </w:rPr>
+            </w:pPr>
+          </w:p>
+        </w:tc>
+        <w:tc>
+          <w:tcPr>
+            <w:tcW w:w="2410" w:type="dxa"/>
+          </w:tcPr>
+          <w:p>
+            <w:pPr>
+              <w:cnfStyle w:val="000000000000" w:firstRow="0" w:lastRow="0" w:firstColumn="0" w:lastColumn="0" w:oddVBand="0" w:evenVBand="0" w:oddHBand="0" w:evenHBand="0" w:firstRowFirstColumn="0" w:firstRowLastColumn="0" w:lastRowFirstColumn="0" w:lastRowLastColumn="0"/>
+              <w:rPr>
+                <w:sz w:val="20"/>
+                <w:szCs w:val="20"/>
+              </w:rPr>
             </w:pPr>
           </w:p>
         </w:tc>
@@ -1354,6 +2348,10 @@
           <w:p>
             <w:pPr>
               <w:cnfStyle w:val="000000000000" w:firstRow="0" w:lastRow="0" w:firstColumn="0" w:lastColumn="0" w:oddVBand="0" w:evenVBand="0" w:oddHBand="0" w:evenHBand="0" w:firstRowFirstColumn="0" w:firstRowLastColumn="0" w:lastRowFirstColumn="0" w:lastRowLastColumn="0"/>
+              <w:rPr>
+                <w:sz w:val="20"/>
+                <w:szCs w:val="20"/>
+              </w:rPr>
             </w:pPr>
           </w:p>
         </w:tc>
@@ -1364,6 +2362,10 @@
           <w:p>
             <w:pPr>
               <w:cnfStyle w:val="000000000000" w:firstRow="0" w:lastRow="0" w:firstColumn="0" w:lastColumn="0" w:oddVBand="0" w:evenVBand="0" w:oddHBand="0" w:evenHBand="0" w:firstRowFirstColumn="0" w:firstRowLastColumn="0" w:lastRowFirstColumn="0" w:lastRowLastColumn="0"/>
+              <w:rPr>
+                <w:sz w:val="20"/>
+                <w:szCs w:val="20"/>
+              </w:rPr>
             </w:pPr>
           </w:p>
         </w:tc>
@@ -1374,6 +2376,10 @@
           <w:p>
             <w:pPr>
               <w:cnfStyle w:val="000000000000" w:firstRow="0" w:lastRow="0" w:firstColumn="0" w:lastColumn="0" w:oddVBand="0" w:evenVBand="0" w:oddHBand="0" w:evenHBand="0" w:firstRowFirstColumn="0" w:firstRowLastColumn="0" w:lastRowFirstColumn="0" w:lastRowLastColumn="0"/>
+              <w:rPr>
+                <w:sz w:val="20"/>
+                <w:szCs w:val="20"/>
+              </w:rPr>
             </w:pPr>
           </w:p>
         </w:tc>
@@ -1386,18 +2392,50 @@
         <w:tc>
           <w:tcPr>
             <w:cnfStyle w:val="001000000000" w:firstRow="0" w:lastRow="0" w:firstColumn="1" w:lastColumn="0" w:oddVBand="0" w:evenVBand="0" w:oddHBand="0" w:evenHBand="0" w:firstRowFirstColumn="0" w:firstRowLastColumn="0" w:lastRowFirstColumn="0" w:lastRowLastColumn="0"/>
-            <w:tcW w:w="2608" w:type="dxa"/>
-          </w:tcPr>
-          <w:p/>
-        </w:tc>
-        <w:tc>
-          <w:tcPr>
-            <w:tcW w:w="2921" w:type="dxa"/>
-          </w:tcPr>
-          <w:p>
-            <w:pPr>
-              <w:cnfStyle w:val="000000100000" w:firstRow="0" w:lastRow="0" w:firstColumn="0" w:lastColumn="0" w:oddVBand="0" w:evenVBand="0" w:oddHBand="1" w:evenHBand="0" w:firstRowFirstColumn="0" w:firstRowLastColumn="0" w:lastRowFirstColumn="0" w:lastRowLastColumn="0"/>
-            </w:pPr>
+            <w:tcW w:w="3119" w:type="dxa"/>
+          </w:tcPr>
+          <w:p>
+            <w:pPr>
+              <w:rPr>
+                <w:sz w:val="20"/>
+                <w:szCs w:val="20"/>
+              </w:rPr>
+            </w:pPr>
+            <w:r>
+              <w:rPr>
+                <w:sz w:val="20"/>
+                <w:szCs w:val="20"/>
+              </w:rPr>
+              <w:t>Resultat_id</w:t>
+            </w:r>
+          </w:p>
+        </w:tc>
+        <w:tc>
+          <w:tcPr>
+            <w:tcW w:w="2410" w:type="dxa"/>
+          </w:tcPr>
+          <w:p>
+            <w:pPr>
+              <w:cnfStyle w:val="000000100000" w:firstRow="0" w:lastRow="0" w:firstColumn="0" w:lastColumn="0" w:oddVBand="0" w:evenVBand="0" w:oddHBand="1" w:evenHBand="0" w:firstRowFirstColumn="0" w:firstRowLastColumn="0" w:lastRowFirstColumn="0" w:lastRowLastColumn="0"/>
+              <w:rPr>
+                <w:sz w:val="20"/>
+                <w:szCs w:val="20"/>
+              </w:rPr>
+            </w:pPr>
+            <w:r>
+              <w:rPr>
+                <w:sz w:val="20"/>
+                <w:szCs w:val="20"/>
+              </w:rPr>
+              <w:t>Identifiant d</w:t>
+            </w:r>
+            <w:r>
+              <w:rPr>
+                <w:sz w:val="20"/>
+                <w:szCs w:val="20"/>
+              </w:rPr>
+              <w:t>u résultat</w:t>
+            </w:r>
           </w:p>
         </w:tc>
         <w:tc>
@@ -1407,7 +2445,18 @@
           <w:p>
             <w:pPr>
               <w:cnfStyle w:val="000000100000" w:firstRow="0" w:lastRow="0" w:firstColumn="0" w:lastColumn="0" w:oddVBand="0" w:evenVBand="0" w:oddHBand="1" w:evenHBand="0" w:firstRowFirstColumn="0" w:firstRowLastColumn="0" w:lastRowFirstColumn="0" w:lastRowLastColumn="0"/>
-            </w:pPr>
+              <w:rPr>
+                <w:sz w:val="20"/>
+                <w:szCs w:val="20"/>
+              </w:rPr>
+            </w:pPr>
+            <w:r>
+              <w:rPr>
+                <w:sz w:val="20"/>
+                <w:szCs w:val="20"/>
+              </w:rPr>
+              <w:t>Numérique</w:t>
+            </w:r>
           </w:p>
         </w:tc>
         <w:tc>
@@ -1417,7 +2466,18 @@
           <w:p>
             <w:pPr>
               <w:cnfStyle w:val="000000100000" w:firstRow="0" w:lastRow="0" w:firstColumn="0" w:lastColumn="0" w:oddVBand="0" w:evenVBand="0" w:oddHBand="1" w:evenHBand="0" w:firstRowFirstColumn="0" w:firstRowLastColumn="0" w:lastRowFirstColumn="0" w:lastRowLastColumn="0"/>
-            </w:pPr>
+              <w:rPr>
+                <w:sz w:val="20"/>
+                <w:szCs w:val="20"/>
+              </w:rPr>
+            </w:pPr>
+            <w:r>
+              <w:rPr>
+                <w:sz w:val="20"/>
+                <w:szCs w:val="20"/>
+              </w:rPr>
+              <w:t>11</w:t>
+            </w:r>
           </w:p>
         </w:tc>
         <w:tc>
@@ -1427,7 +2487,18 @@
           <w:p>
             <w:pPr>
               <w:cnfStyle w:val="000000100000" w:firstRow="0" w:lastRow="0" w:firstColumn="0" w:lastColumn="0" w:oddVBand="0" w:evenVBand="0" w:oddHBand="1" w:evenHBand="0" w:firstRowFirstColumn="0" w:firstRowLastColumn="0" w:lastRowFirstColumn="0" w:lastRowLastColumn="0"/>
-            </w:pPr>
+              <w:rPr>
+                <w:sz w:val="20"/>
+                <w:szCs w:val="20"/>
+              </w:rPr>
+            </w:pPr>
+            <w:r>
+              <w:rPr>
+                <w:sz w:val="20"/>
+                <w:szCs w:val="20"/>
+              </w:rPr>
+              <w:t>Identifiant, auto-incrémenté</w:t>
+            </w:r>
           </w:p>
         </w:tc>
       </w:tr>
@@ -1438,17 +2509,35 @@
         <w:tc>
           <w:tcPr>
             <w:cnfStyle w:val="001000000000" w:firstRow="0" w:lastRow="0" w:firstColumn="1" w:lastColumn="0" w:oddVBand="0" w:evenVBand="0" w:oddHBand="0" w:evenHBand="0" w:firstRowFirstColumn="0" w:firstRowLastColumn="0" w:lastRowFirstColumn="0" w:lastRowLastColumn="0"/>
-            <w:tcW w:w="2608" w:type="dxa"/>
-          </w:tcPr>
-          <w:p/>
-        </w:tc>
-        <w:tc>
-          <w:tcPr>
-            <w:tcW w:w="2921" w:type="dxa"/>
-          </w:tcPr>
-          <w:p>
-            <w:pPr>
-              <w:cnfStyle w:val="000000000000" w:firstRow="0" w:lastRow="0" w:firstColumn="0" w:lastColumn="0" w:oddVBand="0" w:evenVBand="0" w:oddHBand="0" w:evenHBand="0" w:firstRowFirstColumn="0" w:firstRowLastColumn="0" w:lastRowFirstColumn="0" w:lastRowLastColumn="0"/>
+            <w:tcW w:w="3119" w:type="dxa"/>
+          </w:tcPr>
+          <w:p>
+            <w:pPr>
+              <w:rPr>
+                <w:sz w:val="20"/>
+                <w:szCs w:val="20"/>
+              </w:rPr>
+            </w:pPr>
+            <w:r>
+              <w:rPr>
+                <w:sz w:val="20"/>
+                <w:szCs w:val="20"/>
+              </w:rPr>
+              <w:t>Resultat_ordre_arrivee</w:t>
+            </w:r>
+          </w:p>
+        </w:tc>
+        <w:tc>
+          <w:tcPr>
+            <w:tcW w:w="2410" w:type="dxa"/>
+          </w:tcPr>
+          <w:p>
+            <w:pPr>
+              <w:cnfStyle w:val="000000000000" w:firstRow="0" w:lastRow="0" w:firstColumn="0" w:lastColumn="0" w:oddVBand="0" w:evenVBand="0" w:oddHBand="0" w:evenHBand="0" w:firstRowFirstColumn="0" w:firstRowLastColumn="0" w:lastRowFirstColumn="0" w:lastRowLastColumn="0"/>
+              <w:rPr>
+                <w:sz w:val="20"/>
+                <w:szCs w:val="20"/>
+              </w:rPr>
             </w:pPr>
           </w:p>
         </w:tc>
@@ -1459,6 +2548,10 @@
           <w:p>
             <w:pPr>
               <w:cnfStyle w:val="000000000000" w:firstRow="0" w:lastRow="0" w:firstColumn="0" w:lastColumn="0" w:oddVBand="0" w:evenVBand="0" w:oddHBand="0" w:evenHBand="0" w:firstRowFirstColumn="0" w:firstRowLastColumn="0" w:lastRowFirstColumn="0" w:lastRowLastColumn="0"/>
+              <w:rPr>
+                <w:sz w:val="20"/>
+                <w:szCs w:val="20"/>
+              </w:rPr>
             </w:pPr>
           </w:p>
         </w:tc>
@@ -1469,6 +2562,10 @@
           <w:p>
             <w:pPr>
               <w:cnfStyle w:val="000000000000" w:firstRow="0" w:lastRow="0" w:firstColumn="0" w:lastColumn="0" w:oddVBand="0" w:evenVBand="0" w:oddHBand="0" w:evenHBand="0" w:firstRowFirstColumn="0" w:firstRowLastColumn="0" w:lastRowFirstColumn="0" w:lastRowLastColumn="0"/>
+              <w:rPr>
+                <w:sz w:val="20"/>
+                <w:szCs w:val="20"/>
+              </w:rPr>
             </w:pPr>
           </w:p>
         </w:tc>
@@ -1479,6 +2576,10 @@
           <w:p>
             <w:pPr>
               <w:cnfStyle w:val="000000000000" w:firstRow="0" w:lastRow="0" w:firstColumn="0" w:lastColumn="0" w:oddVBand="0" w:evenVBand="0" w:oddHBand="0" w:evenHBand="0" w:firstRowFirstColumn="0" w:firstRowLastColumn="0" w:lastRowFirstColumn="0" w:lastRowLastColumn="0"/>
+              <w:rPr>
+                <w:sz w:val="20"/>
+                <w:szCs w:val="20"/>
+              </w:rPr>
             </w:pPr>
           </w:p>
         </w:tc>
@@ -1491,17 +2592,35 @@
         <w:tc>
           <w:tcPr>
             <w:cnfStyle w:val="001000000000" w:firstRow="0" w:lastRow="0" w:firstColumn="1" w:lastColumn="0" w:oddVBand="0" w:evenVBand="0" w:oddHBand="0" w:evenHBand="0" w:firstRowFirstColumn="0" w:firstRowLastColumn="0" w:lastRowFirstColumn="0" w:lastRowLastColumn="0"/>
-            <w:tcW w:w="2608" w:type="dxa"/>
-          </w:tcPr>
-          <w:p/>
-        </w:tc>
-        <w:tc>
-          <w:tcPr>
-            <w:tcW w:w="2921" w:type="dxa"/>
-          </w:tcPr>
-          <w:p>
-            <w:pPr>
-              <w:cnfStyle w:val="000000100000" w:firstRow="0" w:lastRow="0" w:firstColumn="0" w:lastColumn="0" w:oddVBand="0" w:evenVBand="0" w:oddHBand="1" w:evenHBand="0" w:firstRowFirstColumn="0" w:firstRowLastColumn="0" w:lastRowFirstColumn="0" w:lastRowLastColumn="0"/>
+            <w:tcW w:w="3119" w:type="dxa"/>
+          </w:tcPr>
+          <w:p>
+            <w:pPr>
+              <w:rPr>
+                <w:sz w:val="20"/>
+                <w:szCs w:val="20"/>
+              </w:rPr>
+            </w:pPr>
+            <w:r>
+              <w:rPr>
+                <w:sz w:val="20"/>
+                <w:szCs w:val="20"/>
+              </w:rPr>
+              <w:t>Resultat_gain</w:t>
+            </w:r>
+          </w:p>
+        </w:tc>
+        <w:tc>
+          <w:tcPr>
+            <w:tcW w:w="2410" w:type="dxa"/>
+          </w:tcPr>
+          <w:p>
+            <w:pPr>
+              <w:cnfStyle w:val="000000100000" w:firstRow="0" w:lastRow="0" w:firstColumn="0" w:lastColumn="0" w:oddVBand="0" w:evenVBand="0" w:oddHBand="1" w:evenHBand="0" w:firstRowFirstColumn="0" w:firstRowLastColumn="0" w:lastRowFirstColumn="0" w:lastRowLastColumn="0"/>
+              <w:rPr>
+                <w:sz w:val="20"/>
+                <w:szCs w:val="20"/>
+              </w:rPr>
             </w:pPr>
           </w:p>
         </w:tc>
@@ -1512,6 +2631,10 @@
           <w:p>
             <w:pPr>
               <w:cnfStyle w:val="000000100000" w:firstRow="0" w:lastRow="0" w:firstColumn="0" w:lastColumn="0" w:oddVBand="0" w:evenVBand="0" w:oddHBand="1" w:evenHBand="0" w:firstRowFirstColumn="0" w:firstRowLastColumn="0" w:lastRowFirstColumn="0" w:lastRowLastColumn="0"/>
+              <w:rPr>
+                <w:sz w:val="20"/>
+                <w:szCs w:val="20"/>
+              </w:rPr>
             </w:pPr>
           </w:p>
         </w:tc>
@@ -1522,6 +2645,10 @@
           <w:p>
             <w:pPr>
               <w:cnfStyle w:val="000000100000" w:firstRow="0" w:lastRow="0" w:firstColumn="0" w:lastColumn="0" w:oddVBand="0" w:evenVBand="0" w:oddHBand="1" w:evenHBand="0" w:firstRowFirstColumn="0" w:firstRowLastColumn="0" w:lastRowFirstColumn="0" w:lastRowLastColumn="0"/>
+              <w:rPr>
+                <w:sz w:val="20"/>
+                <w:szCs w:val="20"/>
+              </w:rPr>
             </w:pPr>
           </w:p>
         </w:tc>
@@ -1532,6 +2659,10 @@
           <w:p>
             <w:pPr>
               <w:cnfStyle w:val="000000100000" w:firstRow="0" w:lastRow="0" w:firstColumn="0" w:lastColumn="0" w:oddVBand="0" w:evenVBand="0" w:oddHBand="1" w:evenHBand="0" w:firstRowFirstColumn="0" w:firstRowLastColumn="0" w:lastRowFirstColumn="0" w:lastRowLastColumn="0"/>
+              <w:rPr>
+                <w:sz w:val="20"/>
+                <w:szCs w:val="20"/>
+              </w:rPr>
             </w:pPr>
           </w:p>
         </w:tc>
@@ -1543,17 +2674,28 @@
         <w:tc>
           <w:tcPr>
             <w:cnfStyle w:val="001000000000" w:firstRow="0" w:lastRow="0" w:firstColumn="1" w:lastColumn="0" w:oddVBand="0" w:evenVBand="0" w:oddHBand="0" w:evenHBand="0" w:firstRowFirstColumn="0" w:firstRowLastColumn="0" w:lastRowFirstColumn="0" w:lastRowLastColumn="0"/>
-            <w:tcW w:w="2608" w:type="dxa"/>
-          </w:tcPr>
-          <w:p/>
-        </w:tc>
-        <w:tc>
-          <w:tcPr>
-            <w:tcW w:w="2921" w:type="dxa"/>
-          </w:tcPr>
-          <w:p>
-            <w:pPr>
-              <w:cnfStyle w:val="000000000000" w:firstRow="0" w:lastRow="0" w:firstColumn="0" w:lastColumn="0" w:oddVBand="0" w:evenVBand="0" w:oddHBand="0" w:evenHBand="0" w:firstRowFirstColumn="0" w:firstRowLastColumn="0" w:lastRowFirstColumn="0" w:lastRowLastColumn="0"/>
+            <w:tcW w:w="3119" w:type="dxa"/>
+          </w:tcPr>
+          <w:p>
+            <w:pPr>
+              <w:rPr>
+                <w:sz w:val="20"/>
+                <w:szCs w:val="20"/>
+              </w:rPr>
+            </w:pPr>
+          </w:p>
+        </w:tc>
+        <w:tc>
+          <w:tcPr>
+            <w:tcW w:w="2410" w:type="dxa"/>
+          </w:tcPr>
+          <w:p>
+            <w:pPr>
+              <w:cnfStyle w:val="000000000000" w:firstRow="0" w:lastRow="0" w:firstColumn="0" w:lastColumn="0" w:oddVBand="0" w:evenVBand="0" w:oddHBand="0" w:evenHBand="0" w:firstRowFirstColumn="0" w:firstRowLastColumn="0" w:lastRowFirstColumn="0" w:lastRowLastColumn="0"/>
+              <w:rPr>
+                <w:sz w:val="20"/>
+                <w:szCs w:val="20"/>
+              </w:rPr>
             </w:pPr>
           </w:p>
         </w:tc>
@@ -1564,6 +2706,10 @@
           <w:p>
             <w:pPr>
               <w:cnfStyle w:val="000000000000" w:firstRow="0" w:lastRow="0" w:firstColumn="0" w:lastColumn="0" w:oddVBand="0" w:evenVBand="0" w:oddHBand="0" w:evenHBand="0" w:firstRowFirstColumn="0" w:firstRowLastColumn="0" w:lastRowFirstColumn="0" w:lastRowLastColumn="0"/>
+              <w:rPr>
+                <w:sz w:val="20"/>
+                <w:szCs w:val="20"/>
+              </w:rPr>
             </w:pPr>
           </w:p>
         </w:tc>
@@ -1574,6 +2720,10 @@
           <w:p>
             <w:pPr>
               <w:cnfStyle w:val="000000000000" w:firstRow="0" w:lastRow="0" w:firstColumn="0" w:lastColumn="0" w:oddVBand="0" w:evenVBand="0" w:oddHBand="0" w:evenHBand="0" w:firstRowFirstColumn="0" w:firstRowLastColumn="0" w:lastRowFirstColumn="0" w:lastRowLastColumn="0"/>
+              <w:rPr>
+                <w:sz w:val="20"/>
+                <w:szCs w:val="20"/>
+              </w:rPr>
             </w:pPr>
           </w:p>
         </w:tc>
@@ -1584,6 +2734,10 @@
           <w:p>
             <w:pPr>
               <w:cnfStyle w:val="000000000000" w:firstRow="0" w:lastRow="0" w:firstColumn="0" w:lastColumn="0" w:oddVBand="0" w:evenVBand="0" w:oddHBand="0" w:evenHBand="0" w:firstRowFirstColumn="0" w:firstRowLastColumn="0" w:lastRowFirstColumn="0" w:lastRowLastColumn="0"/>
+              <w:rPr>
+                <w:sz w:val="20"/>
+                <w:szCs w:val="20"/>
+              </w:rPr>
             </w:pPr>
           </w:p>
         </w:tc>
@@ -1596,17 +2750,28 @@
         <w:tc>
           <w:tcPr>
             <w:cnfStyle w:val="001000000000" w:firstRow="0" w:lastRow="0" w:firstColumn="1" w:lastColumn="0" w:oddVBand="0" w:evenVBand="0" w:oddHBand="0" w:evenHBand="0" w:firstRowFirstColumn="0" w:firstRowLastColumn="0" w:lastRowFirstColumn="0" w:lastRowLastColumn="0"/>
-            <w:tcW w:w="2608" w:type="dxa"/>
-          </w:tcPr>
-          <w:p/>
-        </w:tc>
-        <w:tc>
-          <w:tcPr>
-            <w:tcW w:w="2921" w:type="dxa"/>
-          </w:tcPr>
-          <w:p>
-            <w:pPr>
-              <w:cnfStyle w:val="000000100000" w:firstRow="0" w:lastRow="0" w:firstColumn="0" w:lastColumn="0" w:oddVBand="0" w:evenVBand="0" w:oddHBand="1" w:evenHBand="0" w:firstRowFirstColumn="0" w:firstRowLastColumn="0" w:lastRowFirstColumn="0" w:lastRowLastColumn="0"/>
+            <w:tcW w:w="3119" w:type="dxa"/>
+          </w:tcPr>
+          <w:p>
+            <w:pPr>
+              <w:rPr>
+                <w:sz w:val="20"/>
+                <w:szCs w:val="20"/>
+              </w:rPr>
+            </w:pPr>
+          </w:p>
+        </w:tc>
+        <w:tc>
+          <w:tcPr>
+            <w:tcW w:w="2410" w:type="dxa"/>
+          </w:tcPr>
+          <w:p>
+            <w:pPr>
+              <w:cnfStyle w:val="000000100000" w:firstRow="0" w:lastRow="0" w:firstColumn="0" w:lastColumn="0" w:oddVBand="0" w:evenVBand="0" w:oddHBand="1" w:evenHBand="0" w:firstRowFirstColumn="0" w:firstRowLastColumn="0" w:lastRowFirstColumn="0" w:lastRowLastColumn="0"/>
+              <w:rPr>
+                <w:sz w:val="20"/>
+                <w:szCs w:val="20"/>
+              </w:rPr>
             </w:pPr>
           </w:p>
         </w:tc>
@@ -1617,6 +2782,10 @@
           <w:p>
             <w:pPr>
               <w:cnfStyle w:val="000000100000" w:firstRow="0" w:lastRow="0" w:firstColumn="0" w:lastColumn="0" w:oddVBand="0" w:evenVBand="0" w:oddHBand="1" w:evenHBand="0" w:firstRowFirstColumn="0" w:firstRowLastColumn="0" w:lastRowFirstColumn="0" w:lastRowLastColumn="0"/>
+              <w:rPr>
+                <w:sz w:val="20"/>
+                <w:szCs w:val="20"/>
+              </w:rPr>
             </w:pPr>
           </w:p>
         </w:tc>
@@ -1627,6 +2796,10 @@
           <w:p>
             <w:pPr>
               <w:cnfStyle w:val="000000100000" w:firstRow="0" w:lastRow="0" w:firstColumn="0" w:lastColumn="0" w:oddVBand="0" w:evenVBand="0" w:oddHBand="1" w:evenHBand="0" w:firstRowFirstColumn="0" w:firstRowLastColumn="0" w:lastRowFirstColumn="0" w:lastRowLastColumn="0"/>
+              <w:rPr>
+                <w:sz w:val="20"/>
+                <w:szCs w:val="20"/>
+              </w:rPr>
             </w:pPr>
           </w:p>
         </w:tc>
@@ -1637,6 +2810,312 @@
           <w:p>
             <w:pPr>
               <w:cnfStyle w:val="000000100000" w:firstRow="0" w:lastRow="0" w:firstColumn="0" w:lastColumn="0" w:oddVBand="0" w:evenVBand="0" w:oddHBand="1" w:evenHBand="0" w:firstRowFirstColumn="0" w:firstRowLastColumn="0" w:lastRowFirstColumn="0" w:lastRowLastColumn="0"/>
+              <w:rPr>
+                <w:sz w:val="20"/>
+                <w:szCs w:val="20"/>
+              </w:rPr>
+            </w:pPr>
+          </w:p>
+        </w:tc>
+      </w:tr>
+      <w:tr>
+        <w:trPr>
+          <w:trHeight w:val="313"/>
+        </w:trPr>
+        <w:tc>
+          <w:tcPr>
+            <w:cnfStyle w:val="001000000000" w:firstRow="0" w:lastRow="0" w:firstColumn="1" w:lastColumn="0" w:oddVBand="0" w:evenVBand="0" w:oddHBand="0" w:evenHBand="0" w:firstRowFirstColumn="0" w:firstRowLastColumn="0" w:lastRowFirstColumn="0" w:lastRowLastColumn="0"/>
+            <w:tcW w:w="3119" w:type="dxa"/>
+          </w:tcPr>
+          <w:p>
+            <w:pPr>
+              <w:rPr>
+                <w:sz w:val="20"/>
+                <w:szCs w:val="20"/>
+              </w:rPr>
+            </w:pPr>
+          </w:p>
+        </w:tc>
+        <w:tc>
+          <w:tcPr>
+            <w:tcW w:w="2410" w:type="dxa"/>
+          </w:tcPr>
+          <w:p>
+            <w:pPr>
+              <w:cnfStyle w:val="000000000000" w:firstRow="0" w:lastRow="0" w:firstColumn="0" w:lastColumn="0" w:oddVBand="0" w:evenVBand="0" w:oddHBand="0" w:evenHBand="0" w:firstRowFirstColumn="0" w:firstRowLastColumn="0" w:lastRowFirstColumn="0" w:lastRowLastColumn="0"/>
+              <w:rPr>
+                <w:sz w:val="20"/>
+                <w:szCs w:val="20"/>
+              </w:rPr>
+            </w:pPr>
+          </w:p>
+        </w:tc>
+        <w:tc>
+          <w:tcPr>
+            <w:tcW w:w="1984" w:type="dxa"/>
+          </w:tcPr>
+          <w:p>
+            <w:pPr>
+              <w:cnfStyle w:val="000000000000" w:firstRow="0" w:lastRow="0" w:firstColumn="0" w:lastColumn="0" w:oddVBand="0" w:evenVBand="0" w:oddHBand="0" w:evenHBand="0" w:firstRowFirstColumn="0" w:firstRowLastColumn="0" w:lastRowFirstColumn="0" w:lastRowLastColumn="0"/>
+              <w:rPr>
+                <w:sz w:val="20"/>
+                <w:szCs w:val="20"/>
+              </w:rPr>
+            </w:pPr>
+          </w:p>
+        </w:tc>
+        <w:tc>
+          <w:tcPr>
+            <w:tcW w:w="1134" w:type="dxa"/>
+          </w:tcPr>
+          <w:p>
+            <w:pPr>
+              <w:cnfStyle w:val="000000000000" w:firstRow="0" w:lastRow="0" w:firstColumn="0" w:lastColumn="0" w:oddVBand="0" w:evenVBand="0" w:oddHBand="0" w:evenHBand="0" w:firstRowFirstColumn="0" w:firstRowLastColumn="0" w:lastRowFirstColumn="0" w:lastRowLastColumn="0"/>
+              <w:rPr>
+                <w:sz w:val="20"/>
+                <w:szCs w:val="20"/>
+              </w:rPr>
+            </w:pPr>
+          </w:p>
+        </w:tc>
+        <w:tc>
+          <w:tcPr>
+            <w:tcW w:w="2977" w:type="dxa"/>
+          </w:tcPr>
+          <w:p>
+            <w:pPr>
+              <w:cnfStyle w:val="000000000000" w:firstRow="0" w:lastRow="0" w:firstColumn="0" w:lastColumn="0" w:oddVBand="0" w:evenVBand="0" w:oddHBand="0" w:evenHBand="0" w:firstRowFirstColumn="0" w:firstRowLastColumn="0" w:lastRowFirstColumn="0" w:lastRowLastColumn="0"/>
+              <w:rPr>
+                <w:sz w:val="20"/>
+                <w:szCs w:val="20"/>
+              </w:rPr>
+            </w:pPr>
+          </w:p>
+        </w:tc>
+      </w:tr>
+      <w:tr>
+        <w:trPr>
+          <w:cnfStyle w:val="000000100000" w:firstRow="0" w:lastRow="0" w:firstColumn="0" w:lastColumn="0" w:oddVBand="0" w:evenVBand="0" w:oddHBand="1" w:evenHBand="0" w:firstRowFirstColumn="0" w:firstRowLastColumn="0" w:lastRowFirstColumn="0" w:lastRowLastColumn="0"/>
+          <w:trHeight w:val="313"/>
+        </w:trPr>
+        <w:tc>
+          <w:tcPr>
+            <w:cnfStyle w:val="001000000000" w:firstRow="0" w:lastRow="0" w:firstColumn="1" w:lastColumn="0" w:oddVBand="0" w:evenVBand="0" w:oddHBand="0" w:evenHBand="0" w:firstRowFirstColumn="0" w:firstRowLastColumn="0" w:lastRowFirstColumn="0" w:lastRowLastColumn="0"/>
+            <w:tcW w:w="3119" w:type="dxa"/>
+          </w:tcPr>
+          <w:p>
+            <w:pPr>
+              <w:rPr>
+                <w:sz w:val="20"/>
+                <w:szCs w:val="20"/>
+              </w:rPr>
+            </w:pPr>
+          </w:p>
+        </w:tc>
+        <w:tc>
+          <w:tcPr>
+            <w:tcW w:w="2410" w:type="dxa"/>
+          </w:tcPr>
+          <w:p>
+            <w:pPr>
+              <w:cnfStyle w:val="000000100000" w:firstRow="0" w:lastRow="0" w:firstColumn="0" w:lastColumn="0" w:oddVBand="0" w:evenVBand="0" w:oddHBand="1" w:evenHBand="0" w:firstRowFirstColumn="0" w:firstRowLastColumn="0" w:lastRowFirstColumn="0" w:lastRowLastColumn="0"/>
+              <w:rPr>
+                <w:sz w:val="20"/>
+                <w:szCs w:val="20"/>
+              </w:rPr>
+            </w:pPr>
+          </w:p>
+        </w:tc>
+        <w:tc>
+          <w:tcPr>
+            <w:tcW w:w="1984" w:type="dxa"/>
+          </w:tcPr>
+          <w:p>
+            <w:pPr>
+              <w:cnfStyle w:val="000000100000" w:firstRow="0" w:lastRow="0" w:firstColumn="0" w:lastColumn="0" w:oddVBand="0" w:evenVBand="0" w:oddHBand="1" w:evenHBand="0" w:firstRowFirstColumn="0" w:firstRowLastColumn="0" w:lastRowFirstColumn="0" w:lastRowLastColumn="0"/>
+              <w:rPr>
+                <w:sz w:val="20"/>
+                <w:szCs w:val="20"/>
+              </w:rPr>
+            </w:pPr>
+          </w:p>
+        </w:tc>
+        <w:tc>
+          <w:tcPr>
+            <w:tcW w:w="1134" w:type="dxa"/>
+          </w:tcPr>
+          <w:p>
+            <w:pPr>
+              <w:cnfStyle w:val="000000100000" w:firstRow="0" w:lastRow="0" w:firstColumn="0" w:lastColumn="0" w:oddVBand="0" w:evenVBand="0" w:oddHBand="1" w:evenHBand="0" w:firstRowFirstColumn="0" w:firstRowLastColumn="0" w:lastRowFirstColumn="0" w:lastRowLastColumn="0"/>
+              <w:rPr>
+                <w:sz w:val="20"/>
+                <w:szCs w:val="20"/>
+              </w:rPr>
+            </w:pPr>
+          </w:p>
+        </w:tc>
+        <w:tc>
+          <w:tcPr>
+            <w:tcW w:w="2977" w:type="dxa"/>
+          </w:tcPr>
+          <w:p>
+            <w:pPr>
+              <w:cnfStyle w:val="000000100000" w:firstRow="0" w:lastRow="0" w:firstColumn="0" w:lastColumn="0" w:oddVBand="0" w:evenVBand="0" w:oddHBand="1" w:evenHBand="0" w:firstRowFirstColumn="0" w:firstRowLastColumn="0" w:lastRowFirstColumn="0" w:lastRowLastColumn="0"/>
+              <w:rPr>
+                <w:sz w:val="20"/>
+                <w:szCs w:val="20"/>
+              </w:rPr>
+            </w:pPr>
+          </w:p>
+        </w:tc>
+      </w:tr>
+      <w:tr>
+        <w:trPr>
+          <w:trHeight w:val="313"/>
+        </w:trPr>
+        <w:tc>
+          <w:tcPr>
+            <w:cnfStyle w:val="001000000000" w:firstRow="0" w:lastRow="0" w:firstColumn="1" w:lastColumn="0" w:oddVBand="0" w:evenVBand="0" w:oddHBand="0" w:evenHBand="0" w:firstRowFirstColumn="0" w:firstRowLastColumn="0" w:lastRowFirstColumn="0" w:lastRowLastColumn="0"/>
+            <w:tcW w:w="3119" w:type="dxa"/>
+          </w:tcPr>
+          <w:p>
+            <w:pPr>
+              <w:rPr>
+                <w:sz w:val="20"/>
+                <w:szCs w:val="20"/>
+              </w:rPr>
+            </w:pPr>
+          </w:p>
+        </w:tc>
+        <w:tc>
+          <w:tcPr>
+            <w:tcW w:w="2410" w:type="dxa"/>
+          </w:tcPr>
+          <w:p>
+            <w:pPr>
+              <w:cnfStyle w:val="000000000000" w:firstRow="0" w:lastRow="0" w:firstColumn="0" w:lastColumn="0" w:oddVBand="0" w:evenVBand="0" w:oddHBand="0" w:evenHBand="0" w:firstRowFirstColumn="0" w:firstRowLastColumn="0" w:lastRowFirstColumn="0" w:lastRowLastColumn="0"/>
+              <w:rPr>
+                <w:sz w:val="20"/>
+                <w:szCs w:val="20"/>
+              </w:rPr>
+            </w:pPr>
+          </w:p>
+        </w:tc>
+        <w:tc>
+          <w:tcPr>
+            <w:tcW w:w="1984" w:type="dxa"/>
+          </w:tcPr>
+          <w:p>
+            <w:pPr>
+              <w:cnfStyle w:val="000000000000" w:firstRow="0" w:lastRow="0" w:firstColumn="0" w:lastColumn="0" w:oddVBand="0" w:evenVBand="0" w:oddHBand="0" w:evenHBand="0" w:firstRowFirstColumn="0" w:firstRowLastColumn="0" w:lastRowFirstColumn="0" w:lastRowLastColumn="0"/>
+              <w:rPr>
+                <w:sz w:val="20"/>
+                <w:szCs w:val="20"/>
+              </w:rPr>
+            </w:pPr>
+          </w:p>
+        </w:tc>
+        <w:tc>
+          <w:tcPr>
+            <w:tcW w:w="1134" w:type="dxa"/>
+          </w:tcPr>
+          <w:p>
+            <w:pPr>
+              <w:cnfStyle w:val="000000000000" w:firstRow="0" w:lastRow="0" w:firstColumn="0" w:lastColumn="0" w:oddVBand="0" w:evenVBand="0" w:oddHBand="0" w:evenHBand="0" w:firstRowFirstColumn="0" w:firstRowLastColumn="0" w:lastRowFirstColumn="0" w:lastRowLastColumn="0"/>
+              <w:rPr>
+                <w:sz w:val="20"/>
+                <w:szCs w:val="20"/>
+              </w:rPr>
+            </w:pPr>
+          </w:p>
+        </w:tc>
+        <w:tc>
+          <w:tcPr>
+            <w:tcW w:w="2977" w:type="dxa"/>
+          </w:tcPr>
+          <w:p>
+            <w:pPr>
+              <w:cnfStyle w:val="000000000000" w:firstRow="0" w:lastRow="0" w:firstColumn="0" w:lastColumn="0" w:oddVBand="0" w:evenVBand="0" w:oddHBand="0" w:evenHBand="0" w:firstRowFirstColumn="0" w:firstRowLastColumn="0" w:lastRowFirstColumn="0" w:lastRowLastColumn="0"/>
+              <w:rPr>
+                <w:sz w:val="20"/>
+                <w:szCs w:val="20"/>
+              </w:rPr>
+            </w:pPr>
+          </w:p>
+        </w:tc>
+      </w:tr>
+      <w:tr>
+        <w:trPr>
+          <w:cnfStyle w:val="000000100000" w:firstRow="0" w:lastRow="0" w:firstColumn="0" w:lastColumn="0" w:oddVBand="0" w:evenVBand="0" w:oddHBand="1" w:evenHBand="0" w:firstRowFirstColumn="0" w:firstRowLastColumn="0" w:lastRowFirstColumn="0" w:lastRowLastColumn="0"/>
+          <w:trHeight w:val="313"/>
+        </w:trPr>
+        <w:tc>
+          <w:tcPr>
+            <w:cnfStyle w:val="001000000000" w:firstRow="0" w:lastRow="0" w:firstColumn="1" w:lastColumn="0" w:oddVBand="0" w:evenVBand="0" w:oddHBand="0" w:evenHBand="0" w:firstRowFirstColumn="0" w:firstRowLastColumn="0" w:lastRowFirstColumn="0" w:lastRowLastColumn="0"/>
+            <w:tcW w:w="3119" w:type="dxa"/>
+          </w:tcPr>
+          <w:p>
+            <w:pPr>
+              <w:rPr>
+                <w:sz w:val="20"/>
+                <w:szCs w:val="20"/>
+              </w:rPr>
+            </w:pPr>
+          </w:p>
+        </w:tc>
+        <w:tc>
+          <w:tcPr>
+            <w:tcW w:w="2410" w:type="dxa"/>
+          </w:tcPr>
+          <w:p>
+            <w:pPr>
+              <w:cnfStyle w:val="000000100000" w:firstRow="0" w:lastRow="0" w:firstColumn="0" w:lastColumn="0" w:oddVBand="0" w:evenVBand="0" w:oddHBand="1" w:evenHBand="0" w:firstRowFirstColumn="0" w:firstRowLastColumn="0" w:lastRowFirstColumn="0" w:lastRowLastColumn="0"/>
+              <w:rPr>
+                <w:sz w:val="20"/>
+                <w:szCs w:val="20"/>
+              </w:rPr>
+            </w:pPr>
+          </w:p>
+        </w:tc>
+        <w:tc>
+          <w:tcPr>
+            <w:tcW w:w="1984" w:type="dxa"/>
+          </w:tcPr>
+          <w:p>
+            <w:pPr>
+              <w:cnfStyle w:val="000000100000" w:firstRow="0" w:lastRow="0" w:firstColumn="0" w:lastColumn="0" w:oddVBand="0" w:evenVBand="0" w:oddHBand="1" w:evenHBand="0" w:firstRowFirstColumn="0" w:firstRowLastColumn="0" w:lastRowFirstColumn="0" w:lastRowLastColumn="0"/>
+              <w:rPr>
+                <w:sz w:val="20"/>
+                <w:szCs w:val="20"/>
+              </w:rPr>
+            </w:pPr>
+          </w:p>
+        </w:tc>
+        <w:tc>
+          <w:tcPr>
+            <w:tcW w:w="1134" w:type="dxa"/>
+          </w:tcPr>
+          <w:p>
+            <w:pPr>
+              <w:cnfStyle w:val="000000100000" w:firstRow="0" w:lastRow="0" w:firstColumn="0" w:lastColumn="0" w:oddVBand="0" w:evenVBand="0" w:oddHBand="1" w:evenHBand="0" w:firstRowFirstColumn="0" w:firstRowLastColumn="0" w:lastRowFirstColumn="0" w:lastRowLastColumn="0"/>
+              <w:rPr>
+                <w:sz w:val="20"/>
+                <w:szCs w:val="20"/>
+              </w:rPr>
+            </w:pPr>
+          </w:p>
+        </w:tc>
+        <w:tc>
+          <w:tcPr>
+            <w:tcW w:w="2977" w:type="dxa"/>
+          </w:tcPr>
+          <w:p>
+            <w:pPr>
+              <w:cnfStyle w:val="000000100000" w:firstRow="0" w:lastRow="0" w:firstColumn="0" w:lastColumn="0" w:oddVBand="0" w:evenVBand="0" w:oddHBand="1" w:evenHBand="0" w:firstRowFirstColumn="0" w:firstRowLastColumn="0" w:lastRowFirstColumn="0" w:lastRowLastColumn="0"/>
+              <w:rPr>
+                <w:sz w:val="20"/>
+                <w:szCs w:val="20"/>
+              </w:rPr>
             </w:pPr>
           </w:p>
         </w:tc>
@@ -1666,21 +3145,57 @@
           <w:sz w:val="48"/>
           <w:szCs w:val="48"/>
         </w:rPr>
-        <w:lastRenderedPageBreak/>
         <w:t>Etape 2 : Dépendances fonctionnelles</w:t>
       </w:r>
     </w:p>
     <w:p>
-      <w:proofErr w:type="spellStart"/>
-      <w:r>
-        <w:t>Dependances</w:t>
-      </w:r>
-      <w:proofErr w:type="spellEnd"/>
+      <w:r>
+        <w:t>Course_id</w:t>
+      </w:r>
       <w:r>
         <w:t xml:space="preserve"> </w:t>
       </w:r>
       <w:r>
         <w:sym w:font="Wingdings" w:char="F0E0"/>
+      </w:r>
+      <w:r>
+        <w:t xml:space="preserve"> Course_nom, Course_date</w:t>
+      </w:r>
+    </w:p>
+    <w:p>
+      <w:r>
+        <w:t xml:space="preserve">Cheval_id </w:t>
+      </w:r>
+      <w:r>
+        <w:sym w:font="Wingdings" w:char="F0E0"/>
+      </w:r>
+      <w:r>
+        <w:t xml:space="preserve"> Cheval_nom, Cheval_numero</w:t>
+      </w:r>
+    </w:p>
+    <w:p>
+      <w:r>
+        <w:t xml:space="preserve">Pari_id </w:t>
+      </w:r>
+      <w:r>
+        <w:sym w:font="Wingdings" w:char="F0E0"/>
+      </w:r>
+      <w:r>
+        <w:t xml:space="preserve"> Pari_type, Pari_somme</w:t>
+      </w:r>
+    </w:p>
+    <w:p>
+      <w:r>
+        <w:t>Resultat</w:t>
+      </w:r>
+      <w:r>
+        <w:t xml:space="preserve">_id </w:t>
+      </w:r>
+      <w:r>
+        <w:sym w:font="Wingdings" w:char="F0E0"/>
+      </w:r>
+      <w:r>
+        <w:t xml:space="preserve"> Resultat_ordre_arrivee</w:t>
       </w:r>
     </w:p>
     <w:p/>
@@ -1700,6 +3215,59 @@
           <w:szCs w:val="48"/>
         </w:rPr>
         <w:t>Etape 3 : Règles de gestion</w:t>
+      </w:r>
+    </w:p>
+    <w:p>
+      <w:r>
+        <w:t>1 c</w:t>
+      </w:r>
+      <w:r>
+        <w:t xml:space="preserve">ourse </w:t>
+      </w:r>
+      <w:r>
+        <w:t>enregistre</w:t>
+      </w:r>
+      <w:r>
+        <w:t xml:space="preserve"> </w:t>
+      </w:r>
+      <w:r>
+        <w:rPr>
+          <w:b/>
+          <w:bCs/>
+        </w:rPr>
+        <w:t>1 ou plusieurs</w:t>
+      </w:r>
+      <w:r>
+        <w:t xml:space="preserve"> chevaux</w:t>
+      </w:r>
+      <w:r>
+        <w:br/>
+        <w:t xml:space="preserve">1 cheval </w:t>
+      </w:r>
+      <w:r>
+        <w:t>est enregistré à</w:t>
+      </w:r>
+      <w:r>
+        <w:t xml:space="preserve"> </w:t>
+      </w:r>
+      <w:r>
+        <w:rPr>
+          <w:b/>
+          <w:bCs/>
+        </w:rPr>
+        <w:t>0 ou plusieurs</w:t>
+      </w:r>
+      <w:r>
+        <w:t xml:space="preserve"> courses</w:t>
+      </w:r>
+    </w:p>
+    <w:p>
+      <w:r>
+        <w:t>1 pari … course</w:t>
+      </w:r>
+      <w:r>
+        <w:br/>
+        <w:t>1 course … pari</w:t>
       </w:r>
     </w:p>
     <w:p/>
@@ -2777,6 +4345,7 @@
   <w:style w:type="character" w:default="1" w:styleId="Policepardfaut">
     <w:name w:val="Default Paragraph Font"/>
     <w:uiPriority w:val="1"/>
+    <w:semiHidden/>
     <w:unhideWhenUsed/>
   </w:style>
   <w:style w:type="table" w:default="1" w:styleId="TableauNormal">

</xml_diff>

<commit_message>
Course de chevaux améliorations
</commit_message>
<xml_diff>
--- a/03-Databases/Analyse/05-Courses_de_cheveaux/Courses_de_chevaux.docx
+++ b/03-Databases/Analyse/05-Courses_de_cheveaux/Courses_de_chevaux.docx
@@ -313,9 +313,6 @@
         <w:t xml:space="preserve">Le </w:t>
       </w:r>
       <w:r>
-        <w:rPr>
-          <w:highlight w:val="green"/>
-        </w:rPr>
         <w:t>résultat</w:t>
       </w:r>
       <w:r>
@@ -376,6 +373,15 @@
         <w:lastRenderedPageBreak/>
         <w:t>Etape 1 : Dictionnaire des données</w:t>
       </w:r>
+    </w:p>
+    <w:p>
+      <w:pPr>
+        <w:rPr>
+          <w:color w:val="0F9ED5" w:themeColor="accent4"/>
+          <w:sz w:val="48"/>
+          <w:szCs w:val="48"/>
+        </w:rPr>
+      </w:pPr>
     </w:p>
     <w:tbl>
       <w:tblPr>
@@ -1155,13 +1161,6 @@
                 <w:szCs w:val="20"/>
               </w:rPr>
             </w:pPr>
-            <w:r>
-              <w:rPr>
-                <w:sz w:val="20"/>
-                <w:szCs w:val="20"/>
-              </w:rPr>
-              <w:t>Cheval_numero</w:t>
-            </w:r>
           </w:p>
         </w:tc>
         <w:tc>
@@ -1176,13 +1175,6 @@
                 <w:szCs w:val="20"/>
               </w:rPr>
             </w:pPr>
-            <w:r>
-              <w:rPr>
-                <w:sz w:val="20"/>
-                <w:szCs w:val="20"/>
-              </w:rPr>
-              <w:t>Numéro du cheval</w:t>
-            </w:r>
           </w:p>
         </w:tc>
         <w:tc>
@@ -1197,13 +1189,6 @@
                 <w:szCs w:val="20"/>
               </w:rPr>
             </w:pPr>
-            <w:r>
-              <w:rPr>
-                <w:sz w:val="20"/>
-                <w:szCs w:val="20"/>
-              </w:rPr>
-              <w:t>Numérique</w:t>
-            </w:r>
           </w:p>
         </w:tc>
         <w:tc>
@@ -1218,13 +1203,6 @@
                 <w:szCs w:val="20"/>
               </w:rPr>
             </w:pPr>
-            <w:r>
-              <w:rPr>
-                <w:sz w:val="20"/>
-                <w:szCs w:val="20"/>
-              </w:rPr>
-              <w:t>3</w:t>
-            </w:r>
           </w:p>
         </w:tc>
         <w:tc>
@@ -1239,19 +1217,12 @@
                 <w:szCs w:val="20"/>
               </w:rPr>
             </w:pPr>
-            <w:r>
-              <w:rPr>
-                <w:sz w:val="20"/>
-                <w:szCs w:val="20"/>
-              </w:rPr>
-              <w:t>Obligatoire</w:t>
-            </w:r>
           </w:p>
         </w:tc>
       </w:tr>
       <w:tr>
         <w:trPr>
-          <w:trHeight w:val="313"/>
+          <w:trHeight w:val="334"/>
         </w:trPr>
         <w:tc>
           <w:tcPr>
@@ -1265,6 +1236,13 @@
                 <w:szCs w:val="20"/>
               </w:rPr>
             </w:pPr>
+            <w:r>
+              <w:rPr>
+                <w:sz w:val="20"/>
+                <w:szCs w:val="20"/>
+              </w:rPr>
+              <w:t>Pari_id</w:t>
+            </w:r>
           </w:p>
         </w:tc>
         <w:tc>
@@ -1279,6 +1257,20 @@
                 <w:szCs w:val="20"/>
               </w:rPr>
             </w:pPr>
+            <w:r>
+              <w:rPr>
+                <w:sz w:val="20"/>
+                <w:szCs w:val="20"/>
+              </w:rPr>
+              <w:t>Identifiant d</w:t>
+            </w:r>
+            <w:r>
+              <w:rPr>
+                <w:sz w:val="20"/>
+                <w:szCs w:val="20"/>
+              </w:rPr>
+              <w:t>u pari</w:t>
+            </w:r>
           </w:p>
         </w:tc>
         <w:tc>
@@ -1293,6 +1285,13 @@
                 <w:szCs w:val="20"/>
               </w:rPr>
             </w:pPr>
+            <w:r>
+              <w:rPr>
+                <w:sz w:val="20"/>
+                <w:szCs w:val="20"/>
+              </w:rPr>
+              <w:t>Numérique</w:t>
+            </w:r>
           </w:p>
         </w:tc>
         <w:tc>
@@ -1307,6 +1306,13 @@
                 <w:szCs w:val="20"/>
               </w:rPr>
             </w:pPr>
+            <w:r>
+              <w:rPr>
+                <w:sz w:val="20"/>
+                <w:szCs w:val="20"/>
+              </w:rPr>
+              <w:t>11</w:t>
+            </w:r>
           </w:p>
         </w:tc>
         <w:tc>
@@ -1321,233 +1327,12 @@
                 <w:szCs w:val="20"/>
               </w:rPr>
             </w:pPr>
-          </w:p>
-        </w:tc>
-      </w:tr>
-      <w:tr>
-        <w:trPr>
-          <w:cnfStyle w:val="000000100000" w:firstRow="0" w:lastRow="0" w:firstColumn="0" w:lastColumn="0" w:oddVBand="0" w:evenVBand="0" w:oddHBand="1" w:evenHBand="0" w:firstRowFirstColumn="0" w:firstRowLastColumn="0" w:lastRowFirstColumn="0" w:lastRowLastColumn="0"/>
-          <w:trHeight w:val="334"/>
-        </w:trPr>
-        <w:tc>
-          <w:tcPr>
-            <w:cnfStyle w:val="001000000000" w:firstRow="0" w:lastRow="0" w:firstColumn="1" w:lastColumn="0" w:oddVBand="0" w:evenVBand="0" w:oddHBand="0" w:evenHBand="0" w:firstRowFirstColumn="0" w:firstRowLastColumn="0" w:lastRowFirstColumn="0" w:lastRowLastColumn="0"/>
-            <w:tcW w:w="3119" w:type="dxa"/>
-          </w:tcPr>
-          <w:p>
-            <w:pPr>
-              <w:rPr>
-                <w:sz w:val="20"/>
-                <w:szCs w:val="20"/>
-              </w:rPr>
-            </w:pPr>
-            <w:r>
-              <w:rPr>
-                <w:sz w:val="20"/>
-                <w:szCs w:val="20"/>
-              </w:rPr>
-              <w:t>Pari_id</w:t>
-            </w:r>
-          </w:p>
-        </w:tc>
-        <w:tc>
-          <w:tcPr>
-            <w:tcW w:w="2410" w:type="dxa"/>
-          </w:tcPr>
-          <w:p>
-            <w:pPr>
-              <w:cnfStyle w:val="000000100000" w:firstRow="0" w:lastRow="0" w:firstColumn="0" w:lastColumn="0" w:oddVBand="0" w:evenVBand="0" w:oddHBand="1" w:evenHBand="0" w:firstRowFirstColumn="0" w:firstRowLastColumn="0" w:lastRowFirstColumn="0" w:lastRowLastColumn="0"/>
-              <w:rPr>
-                <w:sz w:val="20"/>
-                <w:szCs w:val="20"/>
-              </w:rPr>
-            </w:pPr>
-            <w:r>
-              <w:rPr>
-                <w:sz w:val="20"/>
-                <w:szCs w:val="20"/>
-              </w:rPr>
-              <w:t>Identifiant d</w:t>
-            </w:r>
-            <w:r>
-              <w:rPr>
-                <w:sz w:val="20"/>
-                <w:szCs w:val="20"/>
-              </w:rPr>
-              <w:t>u pari</w:t>
-            </w:r>
-          </w:p>
-        </w:tc>
-        <w:tc>
-          <w:tcPr>
-            <w:tcW w:w="1984" w:type="dxa"/>
-          </w:tcPr>
-          <w:p>
-            <w:pPr>
-              <w:cnfStyle w:val="000000100000" w:firstRow="0" w:lastRow="0" w:firstColumn="0" w:lastColumn="0" w:oddVBand="0" w:evenVBand="0" w:oddHBand="1" w:evenHBand="0" w:firstRowFirstColumn="0" w:firstRowLastColumn="0" w:lastRowFirstColumn="0" w:lastRowLastColumn="0"/>
-              <w:rPr>
-                <w:sz w:val="20"/>
-                <w:szCs w:val="20"/>
-              </w:rPr>
-            </w:pPr>
-            <w:r>
-              <w:rPr>
-                <w:sz w:val="20"/>
-                <w:szCs w:val="20"/>
-              </w:rPr>
-              <w:t>Numérique</w:t>
-            </w:r>
-          </w:p>
-        </w:tc>
-        <w:tc>
-          <w:tcPr>
-            <w:tcW w:w="1134" w:type="dxa"/>
-          </w:tcPr>
-          <w:p>
-            <w:pPr>
-              <w:cnfStyle w:val="000000100000" w:firstRow="0" w:lastRow="0" w:firstColumn="0" w:lastColumn="0" w:oddVBand="0" w:evenVBand="0" w:oddHBand="1" w:evenHBand="0" w:firstRowFirstColumn="0" w:firstRowLastColumn="0" w:lastRowFirstColumn="0" w:lastRowLastColumn="0"/>
-              <w:rPr>
-                <w:sz w:val="20"/>
-                <w:szCs w:val="20"/>
-              </w:rPr>
-            </w:pPr>
-            <w:r>
-              <w:rPr>
-                <w:sz w:val="20"/>
-                <w:szCs w:val="20"/>
-              </w:rPr>
-              <w:t>11</w:t>
-            </w:r>
-          </w:p>
-        </w:tc>
-        <w:tc>
-          <w:tcPr>
-            <w:tcW w:w="2977" w:type="dxa"/>
-          </w:tcPr>
-          <w:p>
-            <w:pPr>
-              <w:cnfStyle w:val="000000100000" w:firstRow="0" w:lastRow="0" w:firstColumn="0" w:lastColumn="0" w:oddVBand="0" w:evenVBand="0" w:oddHBand="1" w:evenHBand="0" w:firstRowFirstColumn="0" w:firstRowLastColumn="0" w:lastRowFirstColumn="0" w:lastRowLastColumn="0"/>
-              <w:rPr>
-                <w:sz w:val="20"/>
-                <w:szCs w:val="20"/>
-              </w:rPr>
-            </w:pPr>
             <w:r>
               <w:rPr>
                 <w:sz w:val="20"/>
                 <w:szCs w:val="20"/>
               </w:rPr>
               <w:t>Identifiant, auto-incrémenté</w:t>
-            </w:r>
-          </w:p>
-        </w:tc>
-      </w:tr>
-      <w:tr>
-        <w:trPr>
-          <w:trHeight w:val="313"/>
-        </w:trPr>
-        <w:tc>
-          <w:tcPr>
-            <w:cnfStyle w:val="001000000000" w:firstRow="0" w:lastRow="0" w:firstColumn="1" w:lastColumn="0" w:oddVBand="0" w:evenVBand="0" w:oddHBand="0" w:evenHBand="0" w:firstRowFirstColumn="0" w:firstRowLastColumn="0" w:lastRowFirstColumn="0" w:lastRowLastColumn="0"/>
-            <w:tcW w:w="3119" w:type="dxa"/>
-          </w:tcPr>
-          <w:p>
-            <w:pPr>
-              <w:rPr>
-                <w:sz w:val="20"/>
-                <w:szCs w:val="20"/>
-              </w:rPr>
-            </w:pPr>
-            <w:r>
-              <w:rPr>
-                <w:sz w:val="20"/>
-                <w:szCs w:val="20"/>
-              </w:rPr>
-              <w:t>Pari_type</w:t>
-            </w:r>
-          </w:p>
-        </w:tc>
-        <w:tc>
-          <w:tcPr>
-            <w:tcW w:w="2410" w:type="dxa"/>
-          </w:tcPr>
-          <w:p>
-            <w:pPr>
-              <w:cnfStyle w:val="000000000000" w:firstRow="0" w:lastRow="0" w:firstColumn="0" w:lastColumn="0" w:oddVBand="0" w:evenVBand="0" w:oddHBand="0" w:evenHBand="0" w:firstRowFirstColumn="0" w:firstRowLastColumn="0" w:lastRowFirstColumn="0" w:lastRowLastColumn="0"/>
-              <w:rPr>
-                <w:sz w:val="20"/>
-                <w:szCs w:val="20"/>
-              </w:rPr>
-            </w:pPr>
-            <w:r>
-              <w:rPr>
-                <w:sz w:val="20"/>
-                <w:szCs w:val="20"/>
-              </w:rPr>
-              <w:t>Type du pari</w:t>
-            </w:r>
-          </w:p>
-        </w:tc>
-        <w:tc>
-          <w:tcPr>
-            <w:tcW w:w="1984" w:type="dxa"/>
-          </w:tcPr>
-          <w:p>
-            <w:pPr>
-              <w:cnfStyle w:val="000000000000" w:firstRow="0" w:lastRow="0" w:firstColumn="0" w:lastColumn="0" w:oddVBand="0" w:evenVBand="0" w:oddHBand="0" w:evenHBand="0" w:firstRowFirstColumn="0" w:firstRowLastColumn="0" w:lastRowFirstColumn="0" w:lastRowLastColumn="0"/>
-              <w:rPr>
-                <w:sz w:val="20"/>
-                <w:szCs w:val="20"/>
-              </w:rPr>
-            </w:pPr>
-            <w:r>
-              <w:rPr>
-                <w:sz w:val="20"/>
-                <w:szCs w:val="20"/>
-              </w:rPr>
-              <w:t>Alphabétique</w:t>
-            </w:r>
-          </w:p>
-        </w:tc>
-        <w:tc>
-          <w:tcPr>
-            <w:tcW w:w="1134" w:type="dxa"/>
-          </w:tcPr>
-          <w:p>
-            <w:pPr>
-              <w:cnfStyle w:val="000000000000" w:firstRow="0" w:lastRow="0" w:firstColumn="0" w:lastColumn="0" w:oddVBand="0" w:evenVBand="0" w:oddHBand="0" w:evenHBand="0" w:firstRowFirstColumn="0" w:firstRowLastColumn="0" w:lastRowFirstColumn="0" w:lastRowLastColumn="0"/>
-              <w:rPr>
-                <w:sz w:val="20"/>
-                <w:szCs w:val="20"/>
-              </w:rPr>
-            </w:pPr>
-            <w:r>
-              <w:rPr>
-                <w:sz w:val="20"/>
-                <w:szCs w:val="20"/>
-              </w:rPr>
-              <w:t>30</w:t>
-            </w:r>
-          </w:p>
-        </w:tc>
-        <w:tc>
-          <w:tcPr>
-            <w:tcW w:w="2977" w:type="dxa"/>
-          </w:tcPr>
-          <w:p>
-            <w:pPr>
-              <w:cnfStyle w:val="000000000000" w:firstRow="0" w:lastRow="0" w:firstColumn="0" w:lastColumn="0" w:oddVBand="0" w:evenVBand="0" w:oddHBand="0" w:evenHBand="0" w:firstRowFirstColumn="0" w:firstRowLastColumn="0" w:lastRowFirstColumn="0" w:lastRowLastColumn="0"/>
-              <w:rPr>
-                <w:sz w:val="20"/>
-                <w:szCs w:val="20"/>
-              </w:rPr>
-            </w:pPr>
-            <w:r>
-              <w:rPr>
-                <w:sz w:val="20"/>
-                <w:szCs w:val="20"/>
-              </w:rPr>
-              <w:t>Obligatoire</w:t>
             </w:r>
           </w:p>
         </w:tc>
@@ -1569,6 +1354,13 @@
                 <w:szCs w:val="20"/>
               </w:rPr>
             </w:pPr>
+            <w:r>
+              <w:rPr>
+                <w:sz w:val="20"/>
+                <w:szCs w:val="20"/>
+              </w:rPr>
+              <w:t>Pari_type</w:t>
+            </w:r>
           </w:p>
         </w:tc>
         <w:tc>
@@ -1583,6 +1375,13 @@
                 <w:szCs w:val="20"/>
               </w:rPr>
             </w:pPr>
+            <w:r>
+              <w:rPr>
+                <w:sz w:val="20"/>
+                <w:szCs w:val="20"/>
+              </w:rPr>
+              <w:t>Type du pari</w:t>
+            </w:r>
           </w:p>
         </w:tc>
         <w:tc>
@@ -1597,6 +1396,13 @@
                 <w:szCs w:val="20"/>
               </w:rPr>
             </w:pPr>
+            <w:r>
+              <w:rPr>
+                <w:sz w:val="20"/>
+                <w:szCs w:val="20"/>
+              </w:rPr>
+              <w:t>Numérique</w:t>
+            </w:r>
           </w:p>
         </w:tc>
         <w:tc>
@@ -1611,6 +1417,13 @@
                 <w:szCs w:val="20"/>
               </w:rPr>
             </w:pPr>
+            <w:r>
+              <w:rPr>
+                <w:sz w:val="20"/>
+                <w:szCs w:val="20"/>
+              </w:rPr>
+              <w:t>2</w:t>
+            </w:r>
           </w:p>
         </w:tc>
         <w:tc>
@@ -1625,6 +1438,20 @@
                 <w:szCs w:val="20"/>
               </w:rPr>
             </w:pPr>
+            <w:r>
+              <w:rPr>
+                <w:sz w:val="20"/>
+                <w:szCs w:val="20"/>
+              </w:rPr>
+              <w:t>Obligatoire</w:t>
+            </w:r>
+            <w:r>
+              <w:rPr>
+                <w:sz w:val="20"/>
+                <w:szCs w:val="20"/>
+              </w:rPr>
+              <w:t>, &gt; 1</w:t>
+            </w:r>
           </w:p>
         </w:tc>
       </w:tr>
@@ -1649,7 +1476,14 @@
                 <w:sz w:val="20"/>
                 <w:szCs w:val="20"/>
               </w:rPr>
-              <w:t>Somme_id</w:t>
+              <w:t>Pari_s</w:t>
+            </w:r>
+            <w:r>
+              <w:rPr>
+                <w:sz w:val="20"/>
+                <w:szCs w:val="20"/>
+              </w:rPr>
+              <w:t>omme</w:t>
             </w:r>
           </w:p>
         </w:tc>
@@ -1665,6 +1499,13 @@
                 <w:szCs w:val="20"/>
               </w:rPr>
             </w:pPr>
+            <w:r>
+              <w:rPr>
+                <w:sz w:val="20"/>
+                <w:szCs w:val="20"/>
+              </w:rPr>
+              <w:t>Somme jouée</w:t>
+            </w:r>
           </w:p>
         </w:tc>
         <w:tc>
@@ -1679,6 +1520,13 @@
                 <w:szCs w:val="20"/>
               </w:rPr>
             </w:pPr>
+            <w:r>
+              <w:rPr>
+                <w:sz w:val="20"/>
+                <w:szCs w:val="20"/>
+              </w:rPr>
+              <w:t>Numérique</w:t>
+            </w:r>
           </w:p>
         </w:tc>
         <w:tc>
@@ -1693,6 +1541,13 @@
                 <w:szCs w:val="20"/>
               </w:rPr>
             </w:pPr>
+            <w:r>
+              <w:rPr>
+                <w:sz w:val="20"/>
+                <w:szCs w:val="20"/>
+              </w:rPr>
+              <w:t>5</w:t>
+            </w:r>
           </w:p>
         </w:tc>
         <w:tc>
@@ -1707,6 +1562,13 @@
                 <w:szCs w:val="20"/>
               </w:rPr>
             </w:pPr>
+            <w:r>
+              <w:rPr>
+                <w:sz w:val="20"/>
+                <w:szCs w:val="20"/>
+              </w:rPr>
+              <w:t>Obligatoire</w:t>
+            </w:r>
           </w:p>
         </w:tc>
       </w:tr>
@@ -1727,20 +1589,6 @@
                 <w:szCs w:val="20"/>
               </w:rPr>
             </w:pPr>
-            <w:r>
-              <w:rPr>
-                <w:sz w:val="20"/>
-                <w:szCs w:val="20"/>
-              </w:rPr>
-              <w:t>S</w:t>
-            </w:r>
-            <w:r>
-              <w:rPr>
-                <w:sz w:val="20"/>
-                <w:szCs w:val="20"/>
-              </w:rPr>
-              <w:t>omme</w:t>
-            </w:r>
           </w:p>
         </w:tc>
         <w:tc>
@@ -1755,20 +1603,6 @@
                 <w:szCs w:val="20"/>
               </w:rPr>
             </w:pPr>
-            <w:r>
-              <w:rPr>
-                <w:sz w:val="20"/>
-                <w:szCs w:val="20"/>
-              </w:rPr>
-              <w:t xml:space="preserve">Somme </w:t>
-            </w:r>
-            <w:r>
-              <w:rPr>
-                <w:sz w:val="20"/>
-                <w:szCs w:val="20"/>
-              </w:rPr>
-              <w:t>jouée</w:t>
-            </w:r>
           </w:p>
         </w:tc>
         <w:tc>
@@ -1783,13 +1617,6 @@
                 <w:szCs w:val="20"/>
               </w:rPr>
             </w:pPr>
-            <w:r>
-              <w:rPr>
-                <w:sz w:val="20"/>
-                <w:szCs w:val="20"/>
-              </w:rPr>
-              <w:t>Numérique</w:t>
-            </w:r>
           </w:p>
         </w:tc>
         <w:tc>
@@ -1804,13 +1631,6 @@
                 <w:szCs w:val="20"/>
               </w:rPr>
             </w:pPr>
-            <w:r>
-              <w:rPr>
-                <w:sz w:val="20"/>
-                <w:szCs w:val="20"/>
-              </w:rPr>
-              <w:t>5</w:t>
-            </w:r>
           </w:p>
         </w:tc>
         <w:tc>
@@ -1825,13 +1645,6 @@
                 <w:szCs w:val="20"/>
               </w:rPr>
             </w:pPr>
-            <w:r>
-              <w:rPr>
-                <w:sz w:val="20"/>
-                <w:szCs w:val="20"/>
-              </w:rPr>
-              <w:t>Obligatoire</w:t>
-            </w:r>
           </w:p>
         </w:tc>
       </w:tr>
@@ -1851,6 +1664,20 @@
                 <w:szCs w:val="20"/>
               </w:rPr>
             </w:pPr>
+            <w:r>
+              <w:rPr>
+                <w:sz w:val="20"/>
+                <w:szCs w:val="20"/>
+              </w:rPr>
+              <w:t>Gain</w:t>
+            </w:r>
+            <w:r>
+              <w:rPr>
+                <w:sz w:val="20"/>
+                <w:szCs w:val="20"/>
+              </w:rPr>
+              <w:t>_id</w:t>
+            </w:r>
           </w:p>
         </w:tc>
         <w:tc>
@@ -1865,6 +1692,20 @@
                 <w:szCs w:val="20"/>
               </w:rPr>
             </w:pPr>
+            <w:r>
+              <w:rPr>
+                <w:sz w:val="20"/>
+                <w:szCs w:val="20"/>
+              </w:rPr>
+              <w:t>Identifiant d</w:t>
+            </w:r>
+            <w:r>
+              <w:rPr>
+                <w:sz w:val="20"/>
+                <w:szCs w:val="20"/>
+              </w:rPr>
+              <w:t>u résultat</w:t>
+            </w:r>
           </w:p>
         </w:tc>
         <w:tc>
@@ -1879,6 +1720,13 @@
                 <w:szCs w:val="20"/>
               </w:rPr>
             </w:pPr>
+            <w:r>
+              <w:rPr>
+                <w:sz w:val="20"/>
+                <w:szCs w:val="20"/>
+              </w:rPr>
+              <w:t>Numérique</w:t>
+            </w:r>
           </w:p>
         </w:tc>
         <w:tc>
@@ -1893,6 +1741,13 @@
                 <w:szCs w:val="20"/>
               </w:rPr>
             </w:pPr>
+            <w:r>
+              <w:rPr>
+                <w:sz w:val="20"/>
+                <w:szCs w:val="20"/>
+              </w:rPr>
+              <w:t>11</w:t>
+            </w:r>
           </w:p>
         </w:tc>
         <w:tc>
@@ -1907,6 +1762,13 @@
                 <w:szCs w:val="20"/>
               </w:rPr>
             </w:pPr>
+            <w:r>
+              <w:rPr>
+                <w:sz w:val="20"/>
+                <w:szCs w:val="20"/>
+              </w:rPr>
+              <w:t>Identifiant, auto-incrémenté</w:t>
+            </w:r>
           </w:p>
         </w:tc>
       </w:tr>
@@ -1927,6 +1789,27 @@
                 <w:szCs w:val="20"/>
               </w:rPr>
             </w:pPr>
+            <w:r>
+              <w:rPr>
+                <w:sz w:val="20"/>
+                <w:szCs w:val="20"/>
+              </w:rPr>
+              <w:t>G</w:t>
+            </w:r>
+            <w:r>
+              <w:rPr>
+                <w:sz w:val="20"/>
+                <w:szCs w:val="20"/>
+              </w:rPr>
+              <w:t>ain_</w:t>
+            </w:r>
+            <w:r>
+              <w:rPr>
+                <w:sz w:val="20"/>
+                <w:szCs w:val="20"/>
+              </w:rPr>
+              <w:t>pari</w:t>
+            </w:r>
           </w:p>
         </w:tc>
         <w:tc>
@@ -1941,6 +1824,20 @@
                 <w:szCs w:val="20"/>
               </w:rPr>
             </w:pPr>
+            <w:r>
+              <w:rPr>
+                <w:sz w:val="20"/>
+                <w:szCs w:val="20"/>
+              </w:rPr>
+              <w:t>Gain d</w:t>
+            </w:r>
+            <w:r>
+              <w:rPr>
+                <w:sz w:val="20"/>
+                <w:szCs w:val="20"/>
+              </w:rPr>
+              <w:t>u pari</w:t>
+            </w:r>
           </w:p>
         </w:tc>
         <w:tc>
@@ -1955,6 +1852,13 @@
                 <w:szCs w:val="20"/>
               </w:rPr>
             </w:pPr>
+            <w:r>
+              <w:rPr>
+                <w:sz w:val="20"/>
+                <w:szCs w:val="20"/>
+              </w:rPr>
+              <w:t>Numérique</w:t>
+            </w:r>
           </w:p>
         </w:tc>
         <w:tc>
@@ -1969,6 +1873,13 @@
                 <w:szCs w:val="20"/>
               </w:rPr>
             </w:pPr>
+            <w:r>
+              <w:rPr>
+                <w:sz w:val="20"/>
+                <w:szCs w:val="20"/>
+              </w:rPr>
+              <w:t>10,2</w:t>
+            </w:r>
           </w:p>
         </w:tc>
         <w:tc>
@@ -2002,27 +1913,6 @@
                 <w:szCs w:val="20"/>
               </w:rPr>
             </w:pPr>
-            <w:r>
-              <w:rPr>
-                <w:sz w:val="20"/>
-                <w:szCs w:val="20"/>
-              </w:rPr>
-              <w:t>Chev</w:t>
-            </w:r>
-            <w:r>
-              <w:rPr>
-                <w:sz w:val="20"/>
-                <w:szCs w:val="20"/>
-              </w:rPr>
-              <w:t>al</w:t>
-            </w:r>
-            <w:r>
-              <w:rPr>
-                <w:sz w:val="20"/>
-                <w:szCs w:val="20"/>
-              </w:rPr>
-              <w:t>_partant_id</w:t>
-            </w:r>
           </w:p>
         </w:tc>
         <w:tc>
@@ -2074,1044 +1964,6 @@
           <w:p>
             <w:pPr>
               <w:cnfStyle w:val="000000000000" w:firstRow="0" w:lastRow="0" w:firstColumn="0" w:lastColumn="0" w:oddVBand="0" w:evenVBand="0" w:oddHBand="0" w:evenHBand="0" w:firstRowFirstColumn="0" w:firstRowLastColumn="0" w:lastRowFirstColumn="0" w:lastRowLastColumn="0"/>
-              <w:rPr>
-                <w:sz w:val="20"/>
-                <w:szCs w:val="20"/>
-              </w:rPr>
-            </w:pPr>
-          </w:p>
-        </w:tc>
-      </w:tr>
-      <w:tr>
-        <w:trPr>
-          <w:cnfStyle w:val="000000100000" w:firstRow="0" w:lastRow="0" w:firstColumn="0" w:lastColumn="0" w:oddVBand="0" w:evenVBand="0" w:oddHBand="1" w:evenHBand="0" w:firstRowFirstColumn="0" w:firstRowLastColumn="0" w:lastRowFirstColumn="0" w:lastRowLastColumn="0"/>
-          <w:trHeight w:val="313"/>
-        </w:trPr>
-        <w:tc>
-          <w:tcPr>
-            <w:cnfStyle w:val="001000000000" w:firstRow="0" w:lastRow="0" w:firstColumn="1" w:lastColumn="0" w:oddVBand="0" w:evenVBand="0" w:oddHBand="0" w:evenHBand="0" w:firstRowFirstColumn="0" w:firstRowLastColumn="0" w:lastRowFirstColumn="0" w:lastRowLastColumn="0"/>
-            <w:tcW w:w="3119" w:type="dxa"/>
-          </w:tcPr>
-          <w:p>
-            <w:pPr>
-              <w:rPr>
-                <w:sz w:val="20"/>
-                <w:szCs w:val="20"/>
-              </w:rPr>
-            </w:pPr>
-          </w:p>
-        </w:tc>
-        <w:tc>
-          <w:tcPr>
-            <w:tcW w:w="2410" w:type="dxa"/>
-          </w:tcPr>
-          <w:p>
-            <w:pPr>
-              <w:cnfStyle w:val="000000100000" w:firstRow="0" w:lastRow="0" w:firstColumn="0" w:lastColumn="0" w:oddVBand="0" w:evenVBand="0" w:oddHBand="1" w:evenHBand="0" w:firstRowFirstColumn="0" w:firstRowLastColumn="0" w:lastRowFirstColumn="0" w:lastRowLastColumn="0"/>
-              <w:rPr>
-                <w:sz w:val="20"/>
-                <w:szCs w:val="20"/>
-              </w:rPr>
-            </w:pPr>
-          </w:p>
-        </w:tc>
-        <w:tc>
-          <w:tcPr>
-            <w:tcW w:w="1984" w:type="dxa"/>
-          </w:tcPr>
-          <w:p>
-            <w:pPr>
-              <w:cnfStyle w:val="000000100000" w:firstRow="0" w:lastRow="0" w:firstColumn="0" w:lastColumn="0" w:oddVBand="0" w:evenVBand="0" w:oddHBand="1" w:evenHBand="0" w:firstRowFirstColumn="0" w:firstRowLastColumn="0" w:lastRowFirstColumn="0" w:lastRowLastColumn="0"/>
-              <w:rPr>
-                <w:sz w:val="20"/>
-                <w:szCs w:val="20"/>
-              </w:rPr>
-            </w:pPr>
-          </w:p>
-        </w:tc>
-        <w:tc>
-          <w:tcPr>
-            <w:tcW w:w="1134" w:type="dxa"/>
-          </w:tcPr>
-          <w:p>
-            <w:pPr>
-              <w:cnfStyle w:val="000000100000" w:firstRow="0" w:lastRow="0" w:firstColumn="0" w:lastColumn="0" w:oddVBand="0" w:evenVBand="0" w:oddHBand="1" w:evenHBand="0" w:firstRowFirstColumn="0" w:firstRowLastColumn="0" w:lastRowFirstColumn="0" w:lastRowLastColumn="0"/>
-              <w:rPr>
-                <w:sz w:val="20"/>
-                <w:szCs w:val="20"/>
-              </w:rPr>
-            </w:pPr>
-          </w:p>
-        </w:tc>
-        <w:tc>
-          <w:tcPr>
-            <w:tcW w:w="2977" w:type="dxa"/>
-          </w:tcPr>
-          <w:p>
-            <w:pPr>
-              <w:cnfStyle w:val="000000100000" w:firstRow="0" w:lastRow="0" w:firstColumn="0" w:lastColumn="0" w:oddVBand="0" w:evenVBand="0" w:oddHBand="1" w:evenHBand="0" w:firstRowFirstColumn="0" w:firstRowLastColumn="0" w:lastRowFirstColumn="0" w:lastRowLastColumn="0"/>
-              <w:rPr>
-                <w:sz w:val="20"/>
-                <w:szCs w:val="20"/>
-              </w:rPr>
-            </w:pPr>
-          </w:p>
-        </w:tc>
-      </w:tr>
-      <w:tr>
-        <w:trPr>
-          <w:trHeight w:val="313"/>
-        </w:trPr>
-        <w:tc>
-          <w:tcPr>
-            <w:cnfStyle w:val="001000000000" w:firstRow="0" w:lastRow="0" w:firstColumn="1" w:lastColumn="0" w:oddVBand="0" w:evenVBand="0" w:oddHBand="0" w:evenHBand="0" w:firstRowFirstColumn="0" w:firstRowLastColumn="0" w:lastRowFirstColumn="0" w:lastRowLastColumn="0"/>
-            <w:tcW w:w="3119" w:type="dxa"/>
-          </w:tcPr>
-          <w:p>
-            <w:pPr>
-              <w:rPr>
-                <w:sz w:val="20"/>
-                <w:szCs w:val="20"/>
-              </w:rPr>
-            </w:pPr>
-          </w:p>
-        </w:tc>
-        <w:tc>
-          <w:tcPr>
-            <w:tcW w:w="2410" w:type="dxa"/>
-          </w:tcPr>
-          <w:p>
-            <w:pPr>
-              <w:cnfStyle w:val="000000000000" w:firstRow="0" w:lastRow="0" w:firstColumn="0" w:lastColumn="0" w:oddVBand="0" w:evenVBand="0" w:oddHBand="0" w:evenHBand="0" w:firstRowFirstColumn="0" w:firstRowLastColumn="0" w:lastRowFirstColumn="0" w:lastRowLastColumn="0"/>
-              <w:rPr>
-                <w:sz w:val="20"/>
-                <w:szCs w:val="20"/>
-              </w:rPr>
-            </w:pPr>
-          </w:p>
-        </w:tc>
-        <w:tc>
-          <w:tcPr>
-            <w:tcW w:w="1984" w:type="dxa"/>
-          </w:tcPr>
-          <w:p>
-            <w:pPr>
-              <w:cnfStyle w:val="000000000000" w:firstRow="0" w:lastRow="0" w:firstColumn="0" w:lastColumn="0" w:oddVBand="0" w:evenVBand="0" w:oddHBand="0" w:evenHBand="0" w:firstRowFirstColumn="0" w:firstRowLastColumn="0" w:lastRowFirstColumn="0" w:lastRowLastColumn="0"/>
-              <w:rPr>
-                <w:sz w:val="20"/>
-                <w:szCs w:val="20"/>
-              </w:rPr>
-            </w:pPr>
-          </w:p>
-        </w:tc>
-        <w:tc>
-          <w:tcPr>
-            <w:tcW w:w="1134" w:type="dxa"/>
-          </w:tcPr>
-          <w:p>
-            <w:pPr>
-              <w:cnfStyle w:val="000000000000" w:firstRow="0" w:lastRow="0" w:firstColumn="0" w:lastColumn="0" w:oddVBand="0" w:evenVBand="0" w:oddHBand="0" w:evenHBand="0" w:firstRowFirstColumn="0" w:firstRowLastColumn="0" w:lastRowFirstColumn="0" w:lastRowLastColumn="0"/>
-              <w:rPr>
-                <w:sz w:val="20"/>
-                <w:szCs w:val="20"/>
-              </w:rPr>
-            </w:pPr>
-          </w:p>
-        </w:tc>
-        <w:tc>
-          <w:tcPr>
-            <w:tcW w:w="2977" w:type="dxa"/>
-          </w:tcPr>
-          <w:p>
-            <w:pPr>
-              <w:cnfStyle w:val="000000000000" w:firstRow="0" w:lastRow="0" w:firstColumn="0" w:lastColumn="0" w:oddVBand="0" w:evenVBand="0" w:oddHBand="0" w:evenHBand="0" w:firstRowFirstColumn="0" w:firstRowLastColumn="0" w:lastRowFirstColumn="0" w:lastRowLastColumn="0"/>
-              <w:rPr>
-                <w:sz w:val="20"/>
-                <w:szCs w:val="20"/>
-              </w:rPr>
-            </w:pPr>
-          </w:p>
-        </w:tc>
-      </w:tr>
-      <w:tr>
-        <w:trPr>
-          <w:cnfStyle w:val="000000100000" w:firstRow="0" w:lastRow="0" w:firstColumn="0" w:lastColumn="0" w:oddVBand="0" w:evenVBand="0" w:oddHBand="1" w:evenHBand="0" w:firstRowFirstColumn="0" w:firstRowLastColumn="0" w:lastRowFirstColumn="0" w:lastRowLastColumn="0"/>
-          <w:trHeight w:val="313"/>
-        </w:trPr>
-        <w:tc>
-          <w:tcPr>
-            <w:cnfStyle w:val="001000000000" w:firstRow="0" w:lastRow="0" w:firstColumn="1" w:lastColumn="0" w:oddVBand="0" w:evenVBand="0" w:oddHBand="0" w:evenHBand="0" w:firstRowFirstColumn="0" w:firstRowLastColumn="0" w:lastRowFirstColumn="0" w:lastRowLastColumn="0"/>
-            <w:tcW w:w="3119" w:type="dxa"/>
-          </w:tcPr>
-          <w:p>
-            <w:pPr>
-              <w:rPr>
-                <w:sz w:val="20"/>
-                <w:szCs w:val="20"/>
-              </w:rPr>
-            </w:pPr>
-          </w:p>
-        </w:tc>
-        <w:tc>
-          <w:tcPr>
-            <w:tcW w:w="2410" w:type="dxa"/>
-          </w:tcPr>
-          <w:p>
-            <w:pPr>
-              <w:cnfStyle w:val="000000100000" w:firstRow="0" w:lastRow="0" w:firstColumn="0" w:lastColumn="0" w:oddVBand="0" w:evenVBand="0" w:oddHBand="1" w:evenHBand="0" w:firstRowFirstColumn="0" w:firstRowLastColumn="0" w:lastRowFirstColumn="0" w:lastRowLastColumn="0"/>
-              <w:rPr>
-                <w:sz w:val="20"/>
-                <w:szCs w:val="20"/>
-              </w:rPr>
-            </w:pPr>
-          </w:p>
-        </w:tc>
-        <w:tc>
-          <w:tcPr>
-            <w:tcW w:w="1984" w:type="dxa"/>
-          </w:tcPr>
-          <w:p>
-            <w:pPr>
-              <w:cnfStyle w:val="000000100000" w:firstRow="0" w:lastRow="0" w:firstColumn="0" w:lastColumn="0" w:oddVBand="0" w:evenVBand="0" w:oddHBand="1" w:evenHBand="0" w:firstRowFirstColumn="0" w:firstRowLastColumn="0" w:lastRowFirstColumn="0" w:lastRowLastColumn="0"/>
-              <w:rPr>
-                <w:sz w:val="20"/>
-                <w:szCs w:val="20"/>
-              </w:rPr>
-            </w:pPr>
-          </w:p>
-        </w:tc>
-        <w:tc>
-          <w:tcPr>
-            <w:tcW w:w="1134" w:type="dxa"/>
-          </w:tcPr>
-          <w:p>
-            <w:pPr>
-              <w:cnfStyle w:val="000000100000" w:firstRow="0" w:lastRow="0" w:firstColumn="0" w:lastColumn="0" w:oddVBand="0" w:evenVBand="0" w:oddHBand="1" w:evenHBand="0" w:firstRowFirstColumn="0" w:firstRowLastColumn="0" w:lastRowFirstColumn="0" w:lastRowLastColumn="0"/>
-              <w:rPr>
-                <w:sz w:val="20"/>
-                <w:szCs w:val="20"/>
-              </w:rPr>
-            </w:pPr>
-          </w:p>
-        </w:tc>
-        <w:tc>
-          <w:tcPr>
-            <w:tcW w:w="2977" w:type="dxa"/>
-          </w:tcPr>
-          <w:p>
-            <w:pPr>
-              <w:cnfStyle w:val="000000100000" w:firstRow="0" w:lastRow="0" w:firstColumn="0" w:lastColumn="0" w:oddVBand="0" w:evenVBand="0" w:oddHBand="1" w:evenHBand="0" w:firstRowFirstColumn="0" w:firstRowLastColumn="0" w:lastRowFirstColumn="0" w:lastRowLastColumn="0"/>
-              <w:rPr>
-                <w:sz w:val="20"/>
-                <w:szCs w:val="20"/>
-              </w:rPr>
-            </w:pPr>
-          </w:p>
-        </w:tc>
-      </w:tr>
-      <w:tr>
-        <w:trPr>
-          <w:trHeight w:val="313"/>
-        </w:trPr>
-        <w:tc>
-          <w:tcPr>
-            <w:cnfStyle w:val="001000000000" w:firstRow="0" w:lastRow="0" w:firstColumn="1" w:lastColumn="0" w:oddVBand="0" w:evenVBand="0" w:oddHBand="0" w:evenHBand="0" w:firstRowFirstColumn="0" w:firstRowLastColumn="0" w:lastRowFirstColumn="0" w:lastRowLastColumn="0"/>
-            <w:tcW w:w="3119" w:type="dxa"/>
-          </w:tcPr>
-          <w:p>
-            <w:pPr>
-              <w:rPr>
-                <w:sz w:val="20"/>
-                <w:szCs w:val="20"/>
-              </w:rPr>
-            </w:pPr>
-          </w:p>
-        </w:tc>
-        <w:tc>
-          <w:tcPr>
-            <w:tcW w:w="2410" w:type="dxa"/>
-          </w:tcPr>
-          <w:p>
-            <w:pPr>
-              <w:cnfStyle w:val="000000000000" w:firstRow="0" w:lastRow="0" w:firstColumn="0" w:lastColumn="0" w:oddVBand="0" w:evenVBand="0" w:oddHBand="0" w:evenHBand="0" w:firstRowFirstColumn="0" w:firstRowLastColumn="0" w:lastRowFirstColumn="0" w:lastRowLastColumn="0"/>
-              <w:rPr>
-                <w:sz w:val="20"/>
-                <w:szCs w:val="20"/>
-              </w:rPr>
-            </w:pPr>
-          </w:p>
-        </w:tc>
-        <w:tc>
-          <w:tcPr>
-            <w:tcW w:w="1984" w:type="dxa"/>
-          </w:tcPr>
-          <w:p>
-            <w:pPr>
-              <w:cnfStyle w:val="000000000000" w:firstRow="0" w:lastRow="0" w:firstColumn="0" w:lastColumn="0" w:oddVBand="0" w:evenVBand="0" w:oddHBand="0" w:evenHBand="0" w:firstRowFirstColumn="0" w:firstRowLastColumn="0" w:lastRowFirstColumn="0" w:lastRowLastColumn="0"/>
-              <w:rPr>
-                <w:sz w:val="20"/>
-                <w:szCs w:val="20"/>
-              </w:rPr>
-            </w:pPr>
-          </w:p>
-        </w:tc>
-        <w:tc>
-          <w:tcPr>
-            <w:tcW w:w="1134" w:type="dxa"/>
-          </w:tcPr>
-          <w:p>
-            <w:pPr>
-              <w:cnfStyle w:val="000000000000" w:firstRow="0" w:lastRow="0" w:firstColumn="0" w:lastColumn="0" w:oddVBand="0" w:evenVBand="0" w:oddHBand="0" w:evenHBand="0" w:firstRowFirstColumn="0" w:firstRowLastColumn="0" w:lastRowFirstColumn="0" w:lastRowLastColumn="0"/>
-              <w:rPr>
-                <w:sz w:val="20"/>
-                <w:szCs w:val="20"/>
-              </w:rPr>
-            </w:pPr>
-          </w:p>
-        </w:tc>
-        <w:tc>
-          <w:tcPr>
-            <w:tcW w:w="2977" w:type="dxa"/>
-          </w:tcPr>
-          <w:p>
-            <w:pPr>
-              <w:cnfStyle w:val="000000000000" w:firstRow="0" w:lastRow="0" w:firstColumn="0" w:lastColumn="0" w:oddVBand="0" w:evenVBand="0" w:oddHBand="0" w:evenHBand="0" w:firstRowFirstColumn="0" w:firstRowLastColumn="0" w:lastRowFirstColumn="0" w:lastRowLastColumn="0"/>
-              <w:rPr>
-                <w:sz w:val="20"/>
-                <w:szCs w:val="20"/>
-              </w:rPr>
-            </w:pPr>
-          </w:p>
-        </w:tc>
-      </w:tr>
-      <w:tr>
-        <w:trPr>
-          <w:cnfStyle w:val="000000100000" w:firstRow="0" w:lastRow="0" w:firstColumn="0" w:lastColumn="0" w:oddVBand="0" w:evenVBand="0" w:oddHBand="1" w:evenHBand="0" w:firstRowFirstColumn="0" w:firstRowLastColumn="0" w:lastRowFirstColumn="0" w:lastRowLastColumn="0"/>
-          <w:trHeight w:val="313"/>
-        </w:trPr>
-        <w:tc>
-          <w:tcPr>
-            <w:cnfStyle w:val="001000000000" w:firstRow="0" w:lastRow="0" w:firstColumn="1" w:lastColumn="0" w:oddVBand="0" w:evenVBand="0" w:oddHBand="0" w:evenHBand="0" w:firstRowFirstColumn="0" w:firstRowLastColumn="0" w:lastRowFirstColumn="0" w:lastRowLastColumn="0"/>
-            <w:tcW w:w="3119" w:type="dxa"/>
-          </w:tcPr>
-          <w:p>
-            <w:pPr>
-              <w:rPr>
-                <w:sz w:val="20"/>
-                <w:szCs w:val="20"/>
-              </w:rPr>
-            </w:pPr>
-            <w:r>
-              <w:rPr>
-                <w:sz w:val="20"/>
-                <w:szCs w:val="20"/>
-              </w:rPr>
-              <w:t>Resultat_id</w:t>
-            </w:r>
-          </w:p>
-        </w:tc>
-        <w:tc>
-          <w:tcPr>
-            <w:tcW w:w="2410" w:type="dxa"/>
-          </w:tcPr>
-          <w:p>
-            <w:pPr>
-              <w:cnfStyle w:val="000000100000" w:firstRow="0" w:lastRow="0" w:firstColumn="0" w:lastColumn="0" w:oddVBand="0" w:evenVBand="0" w:oddHBand="1" w:evenHBand="0" w:firstRowFirstColumn="0" w:firstRowLastColumn="0" w:lastRowFirstColumn="0" w:lastRowLastColumn="0"/>
-              <w:rPr>
-                <w:sz w:val="20"/>
-                <w:szCs w:val="20"/>
-              </w:rPr>
-            </w:pPr>
-            <w:r>
-              <w:rPr>
-                <w:sz w:val="20"/>
-                <w:szCs w:val="20"/>
-              </w:rPr>
-              <w:t>Identifiant d</w:t>
-            </w:r>
-            <w:r>
-              <w:rPr>
-                <w:sz w:val="20"/>
-                <w:szCs w:val="20"/>
-              </w:rPr>
-              <w:t>u résultat</w:t>
-            </w:r>
-          </w:p>
-        </w:tc>
-        <w:tc>
-          <w:tcPr>
-            <w:tcW w:w="1984" w:type="dxa"/>
-          </w:tcPr>
-          <w:p>
-            <w:pPr>
-              <w:cnfStyle w:val="000000100000" w:firstRow="0" w:lastRow="0" w:firstColumn="0" w:lastColumn="0" w:oddVBand="0" w:evenVBand="0" w:oddHBand="1" w:evenHBand="0" w:firstRowFirstColumn="0" w:firstRowLastColumn="0" w:lastRowFirstColumn="0" w:lastRowLastColumn="0"/>
-              <w:rPr>
-                <w:sz w:val="20"/>
-                <w:szCs w:val="20"/>
-              </w:rPr>
-            </w:pPr>
-            <w:r>
-              <w:rPr>
-                <w:sz w:val="20"/>
-                <w:szCs w:val="20"/>
-              </w:rPr>
-              <w:t>Numérique</w:t>
-            </w:r>
-          </w:p>
-        </w:tc>
-        <w:tc>
-          <w:tcPr>
-            <w:tcW w:w="1134" w:type="dxa"/>
-          </w:tcPr>
-          <w:p>
-            <w:pPr>
-              <w:cnfStyle w:val="000000100000" w:firstRow="0" w:lastRow="0" w:firstColumn="0" w:lastColumn="0" w:oddVBand="0" w:evenVBand="0" w:oddHBand="1" w:evenHBand="0" w:firstRowFirstColumn="0" w:firstRowLastColumn="0" w:lastRowFirstColumn="0" w:lastRowLastColumn="0"/>
-              <w:rPr>
-                <w:sz w:val="20"/>
-                <w:szCs w:val="20"/>
-              </w:rPr>
-            </w:pPr>
-            <w:r>
-              <w:rPr>
-                <w:sz w:val="20"/>
-                <w:szCs w:val="20"/>
-              </w:rPr>
-              <w:t>11</w:t>
-            </w:r>
-          </w:p>
-        </w:tc>
-        <w:tc>
-          <w:tcPr>
-            <w:tcW w:w="2977" w:type="dxa"/>
-          </w:tcPr>
-          <w:p>
-            <w:pPr>
-              <w:cnfStyle w:val="000000100000" w:firstRow="0" w:lastRow="0" w:firstColumn="0" w:lastColumn="0" w:oddVBand="0" w:evenVBand="0" w:oddHBand="1" w:evenHBand="0" w:firstRowFirstColumn="0" w:firstRowLastColumn="0" w:lastRowFirstColumn="0" w:lastRowLastColumn="0"/>
-              <w:rPr>
-                <w:sz w:val="20"/>
-                <w:szCs w:val="20"/>
-              </w:rPr>
-            </w:pPr>
-            <w:r>
-              <w:rPr>
-                <w:sz w:val="20"/>
-                <w:szCs w:val="20"/>
-              </w:rPr>
-              <w:t>Identifiant, auto-incrémenté</w:t>
-            </w:r>
-          </w:p>
-        </w:tc>
-      </w:tr>
-      <w:tr>
-        <w:trPr>
-          <w:trHeight w:val="313"/>
-        </w:trPr>
-        <w:tc>
-          <w:tcPr>
-            <w:cnfStyle w:val="001000000000" w:firstRow="0" w:lastRow="0" w:firstColumn="1" w:lastColumn="0" w:oddVBand="0" w:evenVBand="0" w:oddHBand="0" w:evenHBand="0" w:firstRowFirstColumn="0" w:firstRowLastColumn="0" w:lastRowFirstColumn="0" w:lastRowLastColumn="0"/>
-            <w:tcW w:w="3119" w:type="dxa"/>
-          </w:tcPr>
-          <w:p>
-            <w:pPr>
-              <w:rPr>
-                <w:sz w:val="20"/>
-                <w:szCs w:val="20"/>
-              </w:rPr>
-            </w:pPr>
-            <w:r>
-              <w:rPr>
-                <w:sz w:val="20"/>
-                <w:szCs w:val="20"/>
-              </w:rPr>
-              <w:t>Resultat_ordre_arrivee</w:t>
-            </w:r>
-          </w:p>
-        </w:tc>
-        <w:tc>
-          <w:tcPr>
-            <w:tcW w:w="2410" w:type="dxa"/>
-          </w:tcPr>
-          <w:p>
-            <w:pPr>
-              <w:cnfStyle w:val="000000000000" w:firstRow="0" w:lastRow="0" w:firstColumn="0" w:lastColumn="0" w:oddVBand="0" w:evenVBand="0" w:oddHBand="0" w:evenHBand="0" w:firstRowFirstColumn="0" w:firstRowLastColumn="0" w:lastRowFirstColumn="0" w:lastRowLastColumn="0"/>
-              <w:rPr>
-                <w:sz w:val="20"/>
-                <w:szCs w:val="20"/>
-              </w:rPr>
-            </w:pPr>
-          </w:p>
-        </w:tc>
-        <w:tc>
-          <w:tcPr>
-            <w:tcW w:w="1984" w:type="dxa"/>
-          </w:tcPr>
-          <w:p>
-            <w:pPr>
-              <w:cnfStyle w:val="000000000000" w:firstRow="0" w:lastRow="0" w:firstColumn="0" w:lastColumn="0" w:oddVBand="0" w:evenVBand="0" w:oddHBand="0" w:evenHBand="0" w:firstRowFirstColumn="0" w:firstRowLastColumn="0" w:lastRowFirstColumn="0" w:lastRowLastColumn="0"/>
-              <w:rPr>
-                <w:sz w:val="20"/>
-                <w:szCs w:val="20"/>
-              </w:rPr>
-            </w:pPr>
-          </w:p>
-        </w:tc>
-        <w:tc>
-          <w:tcPr>
-            <w:tcW w:w="1134" w:type="dxa"/>
-          </w:tcPr>
-          <w:p>
-            <w:pPr>
-              <w:cnfStyle w:val="000000000000" w:firstRow="0" w:lastRow="0" w:firstColumn="0" w:lastColumn="0" w:oddVBand="0" w:evenVBand="0" w:oddHBand="0" w:evenHBand="0" w:firstRowFirstColumn="0" w:firstRowLastColumn="0" w:lastRowFirstColumn="0" w:lastRowLastColumn="0"/>
-              <w:rPr>
-                <w:sz w:val="20"/>
-                <w:szCs w:val="20"/>
-              </w:rPr>
-            </w:pPr>
-          </w:p>
-        </w:tc>
-        <w:tc>
-          <w:tcPr>
-            <w:tcW w:w="2977" w:type="dxa"/>
-          </w:tcPr>
-          <w:p>
-            <w:pPr>
-              <w:cnfStyle w:val="000000000000" w:firstRow="0" w:lastRow="0" w:firstColumn="0" w:lastColumn="0" w:oddVBand="0" w:evenVBand="0" w:oddHBand="0" w:evenHBand="0" w:firstRowFirstColumn="0" w:firstRowLastColumn="0" w:lastRowFirstColumn="0" w:lastRowLastColumn="0"/>
-              <w:rPr>
-                <w:sz w:val="20"/>
-                <w:szCs w:val="20"/>
-              </w:rPr>
-            </w:pPr>
-          </w:p>
-        </w:tc>
-      </w:tr>
-      <w:tr>
-        <w:trPr>
-          <w:cnfStyle w:val="000000100000" w:firstRow="0" w:lastRow="0" w:firstColumn="0" w:lastColumn="0" w:oddVBand="0" w:evenVBand="0" w:oddHBand="1" w:evenHBand="0" w:firstRowFirstColumn="0" w:firstRowLastColumn="0" w:lastRowFirstColumn="0" w:lastRowLastColumn="0"/>
-          <w:trHeight w:val="313"/>
-        </w:trPr>
-        <w:tc>
-          <w:tcPr>
-            <w:cnfStyle w:val="001000000000" w:firstRow="0" w:lastRow="0" w:firstColumn="1" w:lastColumn="0" w:oddVBand="0" w:evenVBand="0" w:oddHBand="0" w:evenHBand="0" w:firstRowFirstColumn="0" w:firstRowLastColumn="0" w:lastRowFirstColumn="0" w:lastRowLastColumn="0"/>
-            <w:tcW w:w="3119" w:type="dxa"/>
-          </w:tcPr>
-          <w:p>
-            <w:pPr>
-              <w:rPr>
-                <w:sz w:val="20"/>
-                <w:szCs w:val="20"/>
-              </w:rPr>
-            </w:pPr>
-            <w:r>
-              <w:rPr>
-                <w:sz w:val="20"/>
-                <w:szCs w:val="20"/>
-              </w:rPr>
-              <w:t>Resultat_gain</w:t>
-            </w:r>
-          </w:p>
-        </w:tc>
-        <w:tc>
-          <w:tcPr>
-            <w:tcW w:w="2410" w:type="dxa"/>
-          </w:tcPr>
-          <w:p>
-            <w:pPr>
-              <w:cnfStyle w:val="000000100000" w:firstRow="0" w:lastRow="0" w:firstColumn="0" w:lastColumn="0" w:oddVBand="0" w:evenVBand="0" w:oddHBand="1" w:evenHBand="0" w:firstRowFirstColumn="0" w:firstRowLastColumn="0" w:lastRowFirstColumn="0" w:lastRowLastColumn="0"/>
-              <w:rPr>
-                <w:sz w:val="20"/>
-                <w:szCs w:val="20"/>
-              </w:rPr>
-            </w:pPr>
-          </w:p>
-        </w:tc>
-        <w:tc>
-          <w:tcPr>
-            <w:tcW w:w="1984" w:type="dxa"/>
-          </w:tcPr>
-          <w:p>
-            <w:pPr>
-              <w:cnfStyle w:val="000000100000" w:firstRow="0" w:lastRow="0" w:firstColumn="0" w:lastColumn="0" w:oddVBand="0" w:evenVBand="0" w:oddHBand="1" w:evenHBand="0" w:firstRowFirstColumn="0" w:firstRowLastColumn="0" w:lastRowFirstColumn="0" w:lastRowLastColumn="0"/>
-              <w:rPr>
-                <w:sz w:val="20"/>
-                <w:szCs w:val="20"/>
-              </w:rPr>
-            </w:pPr>
-          </w:p>
-        </w:tc>
-        <w:tc>
-          <w:tcPr>
-            <w:tcW w:w="1134" w:type="dxa"/>
-          </w:tcPr>
-          <w:p>
-            <w:pPr>
-              <w:cnfStyle w:val="000000100000" w:firstRow="0" w:lastRow="0" w:firstColumn="0" w:lastColumn="0" w:oddVBand="0" w:evenVBand="0" w:oddHBand="1" w:evenHBand="0" w:firstRowFirstColumn="0" w:firstRowLastColumn="0" w:lastRowFirstColumn="0" w:lastRowLastColumn="0"/>
-              <w:rPr>
-                <w:sz w:val="20"/>
-                <w:szCs w:val="20"/>
-              </w:rPr>
-            </w:pPr>
-          </w:p>
-        </w:tc>
-        <w:tc>
-          <w:tcPr>
-            <w:tcW w:w="2977" w:type="dxa"/>
-          </w:tcPr>
-          <w:p>
-            <w:pPr>
-              <w:cnfStyle w:val="000000100000" w:firstRow="0" w:lastRow="0" w:firstColumn="0" w:lastColumn="0" w:oddVBand="0" w:evenVBand="0" w:oddHBand="1" w:evenHBand="0" w:firstRowFirstColumn="0" w:firstRowLastColumn="0" w:lastRowFirstColumn="0" w:lastRowLastColumn="0"/>
-              <w:rPr>
-                <w:sz w:val="20"/>
-                <w:szCs w:val="20"/>
-              </w:rPr>
-            </w:pPr>
-          </w:p>
-        </w:tc>
-      </w:tr>
-      <w:tr>
-        <w:trPr>
-          <w:trHeight w:val="313"/>
-        </w:trPr>
-        <w:tc>
-          <w:tcPr>
-            <w:cnfStyle w:val="001000000000" w:firstRow="0" w:lastRow="0" w:firstColumn="1" w:lastColumn="0" w:oddVBand="0" w:evenVBand="0" w:oddHBand="0" w:evenHBand="0" w:firstRowFirstColumn="0" w:firstRowLastColumn="0" w:lastRowFirstColumn="0" w:lastRowLastColumn="0"/>
-            <w:tcW w:w="3119" w:type="dxa"/>
-          </w:tcPr>
-          <w:p>
-            <w:pPr>
-              <w:rPr>
-                <w:sz w:val="20"/>
-                <w:szCs w:val="20"/>
-              </w:rPr>
-            </w:pPr>
-          </w:p>
-        </w:tc>
-        <w:tc>
-          <w:tcPr>
-            <w:tcW w:w="2410" w:type="dxa"/>
-          </w:tcPr>
-          <w:p>
-            <w:pPr>
-              <w:cnfStyle w:val="000000000000" w:firstRow="0" w:lastRow="0" w:firstColumn="0" w:lastColumn="0" w:oddVBand="0" w:evenVBand="0" w:oddHBand="0" w:evenHBand="0" w:firstRowFirstColumn="0" w:firstRowLastColumn="0" w:lastRowFirstColumn="0" w:lastRowLastColumn="0"/>
-              <w:rPr>
-                <w:sz w:val="20"/>
-                <w:szCs w:val="20"/>
-              </w:rPr>
-            </w:pPr>
-          </w:p>
-        </w:tc>
-        <w:tc>
-          <w:tcPr>
-            <w:tcW w:w="1984" w:type="dxa"/>
-          </w:tcPr>
-          <w:p>
-            <w:pPr>
-              <w:cnfStyle w:val="000000000000" w:firstRow="0" w:lastRow="0" w:firstColumn="0" w:lastColumn="0" w:oddVBand="0" w:evenVBand="0" w:oddHBand="0" w:evenHBand="0" w:firstRowFirstColumn="0" w:firstRowLastColumn="0" w:lastRowFirstColumn="0" w:lastRowLastColumn="0"/>
-              <w:rPr>
-                <w:sz w:val="20"/>
-                <w:szCs w:val="20"/>
-              </w:rPr>
-            </w:pPr>
-          </w:p>
-        </w:tc>
-        <w:tc>
-          <w:tcPr>
-            <w:tcW w:w="1134" w:type="dxa"/>
-          </w:tcPr>
-          <w:p>
-            <w:pPr>
-              <w:cnfStyle w:val="000000000000" w:firstRow="0" w:lastRow="0" w:firstColumn="0" w:lastColumn="0" w:oddVBand="0" w:evenVBand="0" w:oddHBand="0" w:evenHBand="0" w:firstRowFirstColumn="0" w:firstRowLastColumn="0" w:lastRowFirstColumn="0" w:lastRowLastColumn="0"/>
-              <w:rPr>
-                <w:sz w:val="20"/>
-                <w:szCs w:val="20"/>
-              </w:rPr>
-            </w:pPr>
-          </w:p>
-        </w:tc>
-        <w:tc>
-          <w:tcPr>
-            <w:tcW w:w="2977" w:type="dxa"/>
-          </w:tcPr>
-          <w:p>
-            <w:pPr>
-              <w:cnfStyle w:val="000000000000" w:firstRow="0" w:lastRow="0" w:firstColumn="0" w:lastColumn="0" w:oddVBand="0" w:evenVBand="0" w:oddHBand="0" w:evenHBand="0" w:firstRowFirstColumn="0" w:firstRowLastColumn="0" w:lastRowFirstColumn="0" w:lastRowLastColumn="0"/>
-              <w:rPr>
-                <w:sz w:val="20"/>
-                <w:szCs w:val="20"/>
-              </w:rPr>
-            </w:pPr>
-          </w:p>
-        </w:tc>
-      </w:tr>
-      <w:tr>
-        <w:trPr>
-          <w:cnfStyle w:val="000000100000" w:firstRow="0" w:lastRow="0" w:firstColumn="0" w:lastColumn="0" w:oddVBand="0" w:evenVBand="0" w:oddHBand="1" w:evenHBand="0" w:firstRowFirstColumn="0" w:firstRowLastColumn="0" w:lastRowFirstColumn="0" w:lastRowLastColumn="0"/>
-          <w:trHeight w:val="313"/>
-        </w:trPr>
-        <w:tc>
-          <w:tcPr>
-            <w:cnfStyle w:val="001000000000" w:firstRow="0" w:lastRow="0" w:firstColumn="1" w:lastColumn="0" w:oddVBand="0" w:evenVBand="0" w:oddHBand="0" w:evenHBand="0" w:firstRowFirstColumn="0" w:firstRowLastColumn="0" w:lastRowFirstColumn="0" w:lastRowLastColumn="0"/>
-            <w:tcW w:w="3119" w:type="dxa"/>
-          </w:tcPr>
-          <w:p>
-            <w:pPr>
-              <w:rPr>
-                <w:sz w:val="20"/>
-                <w:szCs w:val="20"/>
-              </w:rPr>
-            </w:pPr>
-          </w:p>
-        </w:tc>
-        <w:tc>
-          <w:tcPr>
-            <w:tcW w:w="2410" w:type="dxa"/>
-          </w:tcPr>
-          <w:p>
-            <w:pPr>
-              <w:cnfStyle w:val="000000100000" w:firstRow="0" w:lastRow="0" w:firstColumn="0" w:lastColumn="0" w:oddVBand="0" w:evenVBand="0" w:oddHBand="1" w:evenHBand="0" w:firstRowFirstColumn="0" w:firstRowLastColumn="0" w:lastRowFirstColumn="0" w:lastRowLastColumn="0"/>
-              <w:rPr>
-                <w:sz w:val="20"/>
-                <w:szCs w:val="20"/>
-              </w:rPr>
-            </w:pPr>
-          </w:p>
-        </w:tc>
-        <w:tc>
-          <w:tcPr>
-            <w:tcW w:w="1984" w:type="dxa"/>
-          </w:tcPr>
-          <w:p>
-            <w:pPr>
-              <w:cnfStyle w:val="000000100000" w:firstRow="0" w:lastRow="0" w:firstColumn="0" w:lastColumn="0" w:oddVBand="0" w:evenVBand="0" w:oddHBand="1" w:evenHBand="0" w:firstRowFirstColumn="0" w:firstRowLastColumn="0" w:lastRowFirstColumn="0" w:lastRowLastColumn="0"/>
-              <w:rPr>
-                <w:sz w:val="20"/>
-                <w:szCs w:val="20"/>
-              </w:rPr>
-            </w:pPr>
-          </w:p>
-        </w:tc>
-        <w:tc>
-          <w:tcPr>
-            <w:tcW w:w="1134" w:type="dxa"/>
-          </w:tcPr>
-          <w:p>
-            <w:pPr>
-              <w:cnfStyle w:val="000000100000" w:firstRow="0" w:lastRow="0" w:firstColumn="0" w:lastColumn="0" w:oddVBand="0" w:evenVBand="0" w:oddHBand="1" w:evenHBand="0" w:firstRowFirstColumn="0" w:firstRowLastColumn="0" w:lastRowFirstColumn="0" w:lastRowLastColumn="0"/>
-              <w:rPr>
-                <w:sz w:val="20"/>
-                <w:szCs w:val="20"/>
-              </w:rPr>
-            </w:pPr>
-          </w:p>
-        </w:tc>
-        <w:tc>
-          <w:tcPr>
-            <w:tcW w:w="2977" w:type="dxa"/>
-          </w:tcPr>
-          <w:p>
-            <w:pPr>
-              <w:cnfStyle w:val="000000100000" w:firstRow="0" w:lastRow="0" w:firstColumn="0" w:lastColumn="0" w:oddVBand="0" w:evenVBand="0" w:oddHBand="1" w:evenHBand="0" w:firstRowFirstColumn="0" w:firstRowLastColumn="0" w:lastRowFirstColumn="0" w:lastRowLastColumn="0"/>
-              <w:rPr>
-                <w:sz w:val="20"/>
-                <w:szCs w:val="20"/>
-              </w:rPr>
-            </w:pPr>
-          </w:p>
-        </w:tc>
-      </w:tr>
-      <w:tr>
-        <w:trPr>
-          <w:trHeight w:val="313"/>
-        </w:trPr>
-        <w:tc>
-          <w:tcPr>
-            <w:cnfStyle w:val="001000000000" w:firstRow="0" w:lastRow="0" w:firstColumn="1" w:lastColumn="0" w:oddVBand="0" w:evenVBand="0" w:oddHBand="0" w:evenHBand="0" w:firstRowFirstColumn="0" w:firstRowLastColumn="0" w:lastRowFirstColumn="0" w:lastRowLastColumn="0"/>
-            <w:tcW w:w="3119" w:type="dxa"/>
-          </w:tcPr>
-          <w:p>
-            <w:pPr>
-              <w:rPr>
-                <w:sz w:val="20"/>
-                <w:szCs w:val="20"/>
-              </w:rPr>
-            </w:pPr>
-          </w:p>
-        </w:tc>
-        <w:tc>
-          <w:tcPr>
-            <w:tcW w:w="2410" w:type="dxa"/>
-          </w:tcPr>
-          <w:p>
-            <w:pPr>
-              <w:cnfStyle w:val="000000000000" w:firstRow="0" w:lastRow="0" w:firstColumn="0" w:lastColumn="0" w:oddVBand="0" w:evenVBand="0" w:oddHBand="0" w:evenHBand="0" w:firstRowFirstColumn="0" w:firstRowLastColumn="0" w:lastRowFirstColumn="0" w:lastRowLastColumn="0"/>
-              <w:rPr>
-                <w:sz w:val="20"/>
-                <w:szCs w:val="20"/>
-              </w:rPr>
-            </w:pPr>
-          </w:p>
-        </w:tc>
-        <w:tc>
-          <w:tcPr>
-            <w:tcW w:w="1984" w:type="dxa"/>
-          </w:tcPr>
-          <w:p>
-            <w:pPr>
-              <w:cnfStyle w:val="000000000000" w:firstRow="0" w:lastRow="0" w:firstColumn="0" w:lastColumn="0" w:oddVBand="0" w:evenVBand="0" w:oddHBand="0" w:evenHBand="0" w:firstRowFirstColumn="0" w:firstRowLastColumn="0" w:lastRowFirstColumn="0" w:lastRowLastColumn="0"/>
-              <w:rPr>
-                <w:sz w:val="20"/>
-                <w:szCs w:val="20"/>
-              </w:rPr>
-            </w:pPr>
-          </w:p>
-        </w:tc>
-        <w:tc>
-          <w:tcPr>
-            <w:tcW w:w="1134" w:type="dxa"/>
-          </w:tcPr>
-          <w:p>
-            <w:pPr>
-              <w:cnfStyle w:val="000000000000" w:firstRow="0" w:lastRow="0" w:firstColumn="0" w:lastColumn="0" w:oddVBand="0" w:evenVBand="0" w:oddHBand="0" w:evenHBand="0" w:firstRowFirstColumn="0" w:firstRowLastColumn="0" w:lastRowFirstColumn="0" w:lastRowLastColumn="0"/>
-              <w:rPr>
-                <w:sz w:val="20"/>
-                <w:szCs w:val="20"/>
-              </w:rPr>
-            </w:pPr>
-          </w:p>
-        </w:tc>
-        <w:tc>
-          <w:tcPr>
-            <w:tcW w:w="2977" w:type="dxa"/>
-          </w:tcPr>
-          <w:p>
-            <w:pPr>
-              <w:cnfStyle w:val="000000000000" w:firstRow="0" w:lastRow="0" w:firstColumn="0" w:lastColumn="0" w:oddVBand="0" w:evenVBand="0" w:oddHBand="0" w:evenHBand="0" w:firstRowFirstColumn="0" w:firstRowLastColumn="0" w:lastRowFirstColumn="0" w:lastRowLastColumn="0"/>
-              <w:rPr>
-                <w:sz w:val="20"/>
-                <w:szCs w:val="20"/>
-              </w:rPr>
-            </w:pPr>
-          </w:p>
-        </w:tc>
-      </w:tr>
-      <w:tr>
-        <w:trPr>
-          <w:cnfStyle w:val="000000100000" w:firstRow="0" w:lastRow="0" w:firstColumn="0" w:lastColumn="0" w:oddVBand="0" w:evenVBand="0" w:oddHBand="1" w:evenHBand="0" w:firstRowFirstColumn="0" w:firstRowLastColumn="0" w:lastRowFirstColumn="0" w:lastRowLastColumn="0"/>
-          <w:trHeight w:val="313"/>
-        </w:trPr>
-        <w:tc>
-          <w:tcPr>
-            <w:cnfStyle w:val="001000000000" w:firstRow="0" w:lastRow="0" w:firstColumn="1" w:lastColumn="0" w:oddVBand="0" w:evenVBand="0" w:oddHBand="0" w:evenHBand="0" w:firstRowFirstColumn="0" w:firstRowLastColumn="0" w:lastRowFirstColumn="0" w:lastRowLastColumn="0"/>
-            <w:tcW w:w="3119" w:type="dxa"/>
-          </w:tcPr>
-          <w:p>
-            <w:pPr>
-              <w:rPr>
-                <w:sz w:val="20"/>
-                <w:szCs w:val="20"/>
-              </w:rPr>
-            </w:pPr>
-          </w:p>
-        </w:tc>
-        <w:tc>
-          <w:tcPr>
-            <w:tcW w:w="2410" w:type="dxa"/>
-          </w:tcPr>
-          <w:p>
-            <w:pPr>
-              <w:cnfStyle w:val="000000100000" w:firstRow="0" w:lastRow="0" w:firstColumn="0" w:lastColumn="0" w:oddVBand="0" w:evenVBand="0" w:oddHBand="1" w:evenHBand="0" w:firstRowFirstColumn="0" w:firstRowLastColumn="0" w:lastRowFirstColumn="0" w:lastRowLastColumn="0"/>
-              <w:rPr>
-                <w:sz w:val="20"/>
-                <w:szCs w:val="20"/>
-              </w:rPr>
-            </w:pPr>
-          </w:p>
-        </w:tc>
-        <w:tc>
-          <w:tcPr>
-            <w:tcW w:w="1984" w:type="dxa"/>
-          </w:tcPr>
-          <w:p>
-            <w:pPr>
-              <w:cnfStyle w:val="000000100000" w:firstRow="0" w:lastRow="0" w:firstColumn="0" w:lastColumn="0" w:oddVBand="0" w:evenVBand="0" w:oddHBand="1" w:evenHBand="0" w:firstRowFirstColumn="0" w:firstRowLastColumn="0" w:lastRowFirstColumn="0" w:lastRowLastColumn="0"/>
-              <w:rPr>
-                <w:sz w:val="20"/>
-                <w:szCs w:val="20"/>
-              </w:rPr>
-            </w:pPr>
-          </w:p>
-        </w:tc>
-        <w:tc>
-          <w:tcPr>
-            <w:tcW w:w="1134" w:type="dxa"/>
-          </w:tcPr>
-          <w:p>
-            <w:pPr>
-              <w:cnfStyle w:val="000000100000" w:firstRow="0" w:lastRow="0" w:firstColumn="0" w:lastColumn="0" w:oddVBand="0" w:evenVBand="0" w:oddHBand="1" w:evenHBand="0" w:firstRowFirstColumn="0" w:firstRowLastColumn="0" w:lastRowFirstColumn="0" w:lastRowLastColumn="0"/>
-              <w:rPr>
-                <w:sz w:val="20"/>
-                <w:szCs w:val="20"/>
-              </w:rPr>
-            </w:pPr>
-          </w:p>
-        </w:tc>
-        <w:tc>
-          <w:tcPr>
-            <w:tcW w:w="2977" w:type="dxa"/>
-          </w:tcPr>
-          <w:p>
-            <w:pPr>
-              <w:cnfStyle w:val="000000100000" w:firstRow="0" w:lastRow="0" w:firstColumn="0" w:lastColumn="0" w:oddVBand="0" w:evenVBand="0" w:oddHBand="1" w:evenHBand="0" w:firstRowFirstColumn="0" w:firstRowLastColumn="0" w:lastRowFirstColumn="0" w:lastRowLastColumn="0"/>
-              <w:rPr>
-                <w:sz w:val="20"/>
-                <w:szCs w:val="20"/>
-              </w:rPr>
-            </w:pPr>
-          </w:p>
-        </w:tc>
-      </w:tr>
-      <w:tr>
-        <w:trPr>
-          <w:trHeight w:val="313"/>
-        </w:trPr>
-        <w:tc>
-          <w:tcPr>
-            <w:cnfStyle w:val="001000000000" w:firstRow="0" w:lastRow="0" w:firstColumn="1" w:lastColumn="0" w:oddVBand="0" w:evenVBand="0" w:oddHBand="0" w:evenHBand="0" w:firstRowFirstColumn="0" w:firstRowLastColumn="0" w:lastRowFirstColumn="0" w:lastRowLastColumn="0"/>
-            <w:tcW w:w="3119" w:type="dxa"/>
-          </w:tcPr>
-          <w:p>
-            <w:pPr>
-              <w:rPr>
-                <w:sz w:val="20"/>
-                <w:szCs w:val="20"/>
-              </w:rPr>
-            </w:pPr>
-          </w:p>
-        </w:tc>
-        <w:tc>
-          <w:tcPr>
-            <w:tcW w:w="2410" w:type="dxa"/>
-          </w:tcPr>
-          <w:p>
-            <w:pPr>
-              <w:cnfStyle w:val="000000000000" w:firstRow="0" w:lastRow="0" w:firstColumn="0" w:lastColumn="0" w:oddVBand="0" w:evenVBand="0" w:oddHBand="0" w:evenHBand="0" w:firstRowFirstColumn="0" w:firstRowLastColumn="0" w:lastRowFirstColumn="0" w:lastRowLastColumn="0"/>
-              <w:rPr>
-                <w:sz w:val="20"/>
-                <w:szCs w:val="20"/>
-              </w:rPr>
-            </w:pPr>
-          </w:p>
-        </w:tc>
-        <w:tc>
-          <w:tcPr>
-            <w:tcW w:w="1984" w:type="dxa"/>
-          </w:tcPr>
-          <w:p>
-            <w:pPr>
-              <w:cnfStyle w:val="000000000000" w:firstRow="0" w:lastRow="0" w:firstColumn="0" w:lastColumn="0" w:oddVBand="0" w:evenVBand="0" w:oddHBand="0" w:evenHBand="0" w:firstRowFirstColumn="0" w:firstRowLastColumn="0" w:lastRowFirstColumn="0" w:lastRowLastColumn="0"/>
-              <w:rPr>
-                <w:sz w:val="20"/>
-                <w:szCs w:val="20"/>
-              </w:rPr>
-            </w:pPr>
-          </w:p>
-        </w:tc>
-        <w:tc>
-          <w:tcPr>
-            <w:tcW w:w="1134" w:type="dxa"/>
-          </w:tcPr>
-          <w:p>
-            <w:pPr>
-              <w:cnfStyle w:val="000000000000" w:firstRow="0" w:lastRow="0" w:firstColumn="0" w:lastColumn="0" w:oddVBand="0" w:evenVBand="0" w:oddHBand="0" w:evenHBand="0" w:firstRowFirstColumn="0" w:firstRowLastColumn="0" w:lastRowFirstColumn="0" w:lastRowLastColumn="0"/>
-              <w:rPr>
-                <w:sz w:val="20"/>
-                <w:szCs w:val="20"/>
-              </w:rPr>
-            </w:pPr>
-          </w:p>
-        </w:tc>
-        <w:tc>
-          <w:tcPr>
-            <w:tcW w:w="2977" w:type="dxa"/>
-          </w:tcPr>
-          <w:p>
-            <w:pPr>
-              <w:cnfStyle w:val="000000000000" w:firstRow="0" w:lastRow="0" w:firstColumn="0" w:lastColumn="0" w:oddVBand="0" w:evenVBand="0" w:oddHBand="0" w:evenHBand="0" w:firstRowFirstColumn="0" w:firstRowLastColumn="0" w:lastRowFirstColumn="0" w:lastRowLastColumn="0"/>
-              <w:rPr>
-                <w:sz w:val="20"/>
-                <w:szCs w:val="20"/>
-              </w:rPr>
-            </w:pPr>
-          </w:p>
-        </w:tc>
-      </w:tr>
-      <w:tr>
-        <w:trPr>
-          <w:cnfStyle w:val="000000100000" w:firstRow="0" w:lastRow="0" w:firstColumn="0" w:lastColumn="0" w:oddVBand="0" w:evenVBand="0" w:oddHBand="1" w:evenHBand="0" w:firstRowFirstColumn="0" w:firstRowLastColumn="0" w:lastRowFirstColumn="0" w:lastRowLastColumn="0"/>
-          <w:trHeight w:val="313"/>
-        </w:trPr>
-        <w:tc>
-          <w:tcPr>
-            <w:cnfStyle w:val="001000000000" w:firstRow="0" w:lastRow="0" w:firstColumn="1" w:lastColumn="0" w:oddVBand="0" w:evenVBand="0" w:oddHBand="0" w:evenHBand="0" w:firstRowFirstColumn="0" w:firstRowLastColumn="0" w:lastRowFirstColumn="0" w:lastRowLastColumn="0"/>
-            <w:tcW w:w="3119" w:type="dxa"/>
-          </w:tcPr>
-          <w:p>
-            <w:pPr>
-              <w:rPr>
-                <w:sz w:val="20"/>
-                <w:szCs w:val="20"/>
-              </w:rPr>
-            </w:pPr>
-          </w:p>
-        </w:tc>
-        <w:tc>
-          <w:tcPr>
-            <w:tcW w:w="2410" w:type="dxa"/>
-          </w:tcPr>
-          <w:p>
-            <w:pPr>
-              <w:cnfStyle w:val="000000100000" w:firstRow="0" w:lastRow="0" w:firstColumn="0" w:lastColumn="0" w:oddVBand="0" w:evenVBand="0" w:oddHBand="1" w:evenHBand="0" w:firstRowFirstColumn="0" w:firstRowLastColumn="0" w:lastRowFirstColumn="0" w:lastRowLastColumn="0"/>
-              <w:rPr>
-                <w:sz w:val="20"/>
-                <w:szCs w:val="20"/>
-              </w:rPr>
-            </w:pPr>
-          </w:p>
-        </w:tc>
-        <w:tc>
-          <w:tcPr>
-            <w:tcW w:w="1984" w:type="dxa"/>
-          </w:tcPr>
-          <w:p>
-            <w:pPr>
-              <w:cnfStyle w:val="000000100000" w:firstRow="0" w:lastRow="0" w:firstColumn="0" w:lastColumn="0" w:oddVBand="0" w:evenVBand="0" w:oddHBand="1" w:evenHBand="0" w:firstRowFirstColumn="0" w:firstRowLastColumn="0" w:lastRowFirstColumn="0" w:lastRowLastColumn="0"/>
-              <w:rPr>
-                <w:sz w:val="20"/>
-                <w:szCs w:val="20"/>
-              </w:rPr>
-            </w:pPr>
-          </w:p>
-        </w:tc>
-        <w:tc>
-          <w:tcPr>
-            <w:tcW w:w="1134" w:type="dxa"/>
-          </w:tcPr>
-          <w:p>
-            <w:pPr>
-              <w:cnfStyle w:val="000000100000" w:firstRow="0" w:lastRow="0" w:firstColumn="0" w:lastColumn="0" w:oddVBand="0" w:evenVBand="0" w:oddHBand="1" w:evenHBand="0" w:firstRowFirstColumn="0" w:firstRowLastColumn="0" w:lastRowFirstColumn="0" w:lastRowLastColumn="0"/>
-              <w:rPr>
-                <w:sz w:val="20"/>
-                <w:szCs w:val="20"/>
-              </w:rPr>
-            </w:pPr>
-          </w:p>
-        </w:tc>
-        <w:tc>
-          <w:tcPr>
-            <w:tcW w:w="2977" w:type="dxa"/>
-          </w:tcPr>
-          <w:p>
-            <w:pPr>
-              <w:cnfStyle w:val="000000100000" w:firstRow="0" w:lastRow="0" w:firstColumn="0" w:lastColumn="0" w:oddVBand="0" w:evenVBand="0" w:oddHBand="1" w:evenHBand="0" w:firstRowFirstColumn="0" w:firstRowLastColumn="0" w:lastRowFirstColumn="0" w:lastRowLastColumn="0"/>
               <w:rPr>
                 <w:sz w:val="20"/>
                 <w:szCs w:val="20"/>
@@ -3123,14 +1975,6 @@
     </w:tbl>
     <w:p/>
     <w:p/>
-    <w:p/>
-    <w:p/>
-    <w:p/>
-    <w:p/>
-    <w:p/>
-    <w:p/>
-    <w:p/>
-    <w:p/>
     <w:p>
       <w:pPr>
         <w:rPr>
@@ -3149,58 +1993,6 @@
       </w:r>
     </w:p>
     <w:p>
-      <w:r>
-        <w:t>Course_id</w:t>
-      </w:r>
-      <w:r>
-        <w:t xml:space="preserve"> </w:t>
-      </w:r>
-      <w:r>
-        <w:sym w:font="Wingdings" w:char="F0E0"/>
-      </w:r>
-      <w:r>
-        <w:t xml:space="preserve"> Course_nom, Course_date</w:t>
-      </w:r>
-    </w:p>
-    <w:p>
-      <w:r>
-        <w:t xml:space="preserve">Cheval_id </w:t>
-      </w:r>
-      <w:r>
-        <w:sym w:font="Wingdings" w:char="F0E0"/>
-      </w:r>
-      <w:r>
-        <w:t xml:space="preserve"> Cheval_nom, Cheval_numero</w:t>
-      </w:r>
-    </w:p>
-    <w:p>
-      <w:r>
-        <w:t xml:space="preserve">Pari_id </w:t>
-      </w:r>
-      <w:r>
-        <w:sym w:font="Wingdings" w:char="F0E0"/>
-      </w:r>
-      <w:r>
-        <w:t xml:space="preserve"> Pari_type, Pari_somme</w:t>
-      </w:r>
-    </w:p>
-    <w:p>
-      <w:r>
-        <w:t>Resultat</w:t>
-      </w:r>
-      <w:r>
-        <w:t xml:space="preserve">_id </w:t>
-      </w:r>
-      <w:r>
-        <w:sym w:font="Wingdings" w:char="F0E0"/>
-      </w:r>
-      <w:r>
-        <w:t xml:space="preserve"> Resultat_ordre_arrivee</w:t>
-      </w:r>
-    </w:p>
-    <w:p/>
-    <w:p/>
-    <w:p>
       <w:pPr>
         <w:rPr>
           <w:color w:val="0F9ED5" w:themeColor="accent4"/>
@@ -3208,16 +2000,146 @@
           <w:szCs w:val="48"/>
         </w:rPr>
       </w:pPr>
-      <w:r>
+    </w:p>
+    <w:p>
+      <w:r>
+        <w:t>Course_id</w:t>
+      </w:r>
+      <w:r>
+        <w:t xml:space="preserve"> </w:t>
+      </w:r>
+      <w:r>
+        <w:sym w:font="Wingdings" w:char="F0E0"/>
+      </w:r>
+      <w:r>
+        <w:t xml:space="preserve"> Course_nom, Course_date</w:t>
+      </w:r>
+    </w:p>
+    <w:p>
+      <w:r>
+        <w:t xml:space="preserve">Cheval_id </w:t>
+      </w:r>
+      <w:r>
+        <w:sym w:font="Wingdings" w:char="F0E0"/>
+      </w:r>
+      <w:r>
+        <w:t xml:space="preserve"> Cheval_nom</w:t>
+      </w:r>
+    </w:p>
+    <w:p>
+      <w:r>
+        <w:t xml:space="preserve">Pari_id </w:t>
+      </w:r>
+      <w:r>
+        <w:sym w:font="Wingdings" w:char="F0E0"/>
+      </w:r>
+      <w:r>
+        <w:t xml:space="preserve"> Pari_type, Pari_somme</w:t>
+      </w:r>
+    </w:p>
+    <w:p>
+      <w:pPr>
+        <w:rPr>
+          <w:lang w:val="en-GB"/>
+        </w:rPr>
+      </w:pPr>
+      <w:r>
+        <w:rPr>
+          <w:lang w:val="en-GB"/>
+        </w:rPr>
+        <w:t>Gain</w:t>
+      </w:r>
+      <w:r>
+        <w:rPr>
+          <w:lang w:val="en-GB"/>
+        </w:rPr>
+        <w:t xml:space="preserve">_id </w:t>
+      </w:r>
+      <w:r>
+        <w:sym w:font="Wingdings" w:char="F0E0"/>
+      </w:r>
+      <w:r>
+        <w:rPr>
+          <w:lang w:val="en-GB"/>
+        </w:rPr>
+        <w:t xml:space="preserve"> </w:t>
+      </w:r>
+      <w:r>
+        <w:rPr>
+          <w:lang w:val="en-GB"/>
+        </w:rPr>
+        <w:t>gain</w:t>
+      </w:r>
+      <w:r>
+        <w:rPr>
+          <w:lang w:val="en-GB"/>
+        </w:rPr>
+        <w:t>_pari</w:t>
+      </w:r>
+    </w:p>
+    <w:p>
+      <w:pPr>
+        <w:rPr>
+          <w:lang w:val="en-GB"/>
+        </w:rPr>
+      </w:pPr>
+    </w:p>
+    <w:p>
+      <w:pPr>
+        <w:rPr>
+          <w:lang w:val="en-GB"/>
+        </w:rPr>
+      </w:pPr>
+    </w:p>
+    <w:p>
+      <w:pPr>
+        <w:rPr>
+          <w:lang w:val="en-GB"/>
+        </w:rPr>
+      </w:pPr>
+    </w:p>
+    <w:p>
+      <w:pPr>
+        <w:rPr>
+          <w:lang w:val="en-GB"/>
+        </w:rPr>
+      </w:pPr>
+    </w:p>
+    <w:p>
+      <w:pPr>
+        <w:rPr>
+          <w:lang w:val="en-GB"/>
+        </w:rPr>
+      </w:pPr>
+    </w:p>
+    <w:p>
+      <w:pPr>
         <w:rPr>
           <w:color w:val="0F9ED5" w:themeColor="accent4"/>
           <w:sz w:val="48"/>
           <w:szCs w:val="48"/>
         </w:rPr>
+      </w:pPr>
+      <w:r>
+        <w:rPr>
+          <w:color w:val="0F9ED5" w:themeColor="accent4"/>
+          <w:sz w:val="48"/>
+          <w:szCs w:val="48"/>
+        </w:rPr>
+        <w:lastRenderedPageBreak/>
         <w:t>Etape 3 : Règles de gestion</w:t>
       </w:r>
     </w:p>
     <w:p>
+      <w:pPr>
+        <w:rPr>
+          <w:color w:val="0F9ED5" w:themeColor="accent4"/>
+          <w:sz w:val="48"/>
+          <w:szCs w:val="48"/>
+        </w:rPr>
+      </w:pPr>
+    </w:p>
+    <w:p>
       <w:r>
         <w:t>1 c</w:t>
       </w:r>
@@ -3225,10 +2147,16 @@
         <w:t xml:space="preserve">ourse </w:t>
       </w:r>
       <w:r>
-        <w:t>enregistre</w:t>
+        <w:t>e</w:t>
+      </w:r>
+      <w:r>
+        <w:t>st couru</w:t>
       </w:r>
       <w:r>
         <w:t xml:space="preserve"> </w:t>
+      </w:r>
+      <w:r>
+        <w:t xml:space="preserve">par </w:t>
       </w:r>
       <w:r>
         <w:rPr>
@@ -3245,7 +2173,7 @@
         <w:t xml:space="preserve">1 cheval </w:t>
       </w:r>
       <w:r>
-        <w:t>est enregistré à</w:t>
+        <w:t>cours</w:t>
       </w:r>
       <w:r>
         <w:t xml:space="preserve"> </w:t>
@@ -3263,14 +2191,68 @@
     </w:p>
     <w:p>
       <w:r>
-        <w:t>1 pari … course</w:t>
+        <w:t xml:space="preserve">1 pari </w:t>
+      </w:r>
+      <w:r>
+        <w:t xml:space="preserve">concerne </w:t>
+      </w:r>
+      <w:r>
+        <w:rPr>
+          <w:b/>
+          <w:bCs/>
+        </w:rPr>
+        <w:t>1 ou plusieurs</w:t>
+      </w:r>
+      <w:r>
+        <w:t xml:space="preserve"> chevaux</w:t>
       </w:r>
       <w:r>
         <w:br/>
-        <w:t>1 course … pari</w:t>
+        <w:t>1 c</w:t>
+      </w:r>
+      <w:r>
+        <w:t xml:space="preserve">heval est concerné par </w:t>
+      </w:r>
+      <w:r>
+        <w:rPr>
+          <w:b/>
+          <w:bCs/>
+        </w:rPr>
+        <w:t>0 ou plusieurs</w:t>
+      </w:r>
+      <w:r>
+        <w:t xml:space="preserve"> paris</w:t>
       </w:r>
     </w:p>
-    <w:p/>
+    <w:p>
+      <w:r>
+        <w:t xml:space="preserve">1 gain est générer par </w:t>
+      </w:r>
+      <w:r>
+        <w:rPr>
+          <w:b/>
+          <w:bCs/>
+        </w:rPr>
+        <w:t xml:space="preserve">1 ou plusieurs </w:t>
+      </w:r>
+      <w:r>
+        <w:t>paris</w:t>
+      </w:r>
+      <w:r>
+        <w:br/>
+        <w:t xml:space="preserve">1 pari génère </w:t>
+      </w:r>
+      <w:r>
+        <w:rPr>
+          <w:b/>
+          <w:bCs/>
+        </w:rPr>
+        <w:t>0 ou plusieurs</w:t>
+      </w:r>
+      <w:r>
+        <w:t xml:space="preserve"> gains</w:t>
+      </w:r>
+    </w:p>
     <w:sectPr>
       <w:pgSz w:w="11906" w:h="16838"/>
       <w:pgMar w:top="1417" w:right="1417" w:bottom="1417" w:left="1417" w:header="708" w:footer="708" w:gutter="0"/>

</xml_diff>